<commit_message>
New Graphs, new fundamental metrics.
</commit_message>
<xml_diff>
--- a/market-analyzer/Information/Metrics.docx
+++ b/market-analyzer/Information/Metrics.docx
@@ -807,6 +807,1741 @@
         </w:rPr>
       </w:pPr>
     </w:p>
+    <w:p>
+      <w:pPr>
+        <w:rPr>
+          <w:lang w:val="pt-PT"/>
+        </w:rPr>
+      </w:pPr>
+    </w:p>
+    <w:p>
+      <w:pPr>
+        <w:rPr>
+          <w:lang w:val="pt-PT"/>
+        </w:rPr>
+      </w:pPr>
+      <w:r>
+        <w:rPr>
+          <w:lang w:val="pt-PT"/>
+        </w:rPr>
+        <w:t xml:space="preserve">O </w:t>
+      </w:r>
+      <w:proofErr w:type="spellStart"/>
+      <w:r>
+        <w:rPr>
+          <w:b/>
+          <w:bCs/>
+          <w:lang w:val="pt-PT"/>
+        </w:rPr>
+        <w:t>Trailing</w:t>
+      </w:r>
+      <w:proofErr w:type="spellEnd"/>
+      <w:r>
+        <w:rPr>
+          <w:b/>
+          <w:bCs/>
+          <w:lang w:val="pt-PT"/>
+        </w:rPr>
+        <w:t xml:space="preserve"> PEG Ratio (Preço/Lucro ajustado pelo Crescimento) = 2.2046</w:t>
+      </w:r>
+      <w:r>
+        <w:rPr>
+          <w:lang w:val="pt-PT"/>
+        </w:rPr>
+        <w:t xml:space="preserve"> é um indicador importante para avaliar se uma ação está </w:t>
+      </w:r>
+      <w:r>
+        <w:rPr>
+          <w:b/>
+          <w:bCs/>
+          <w:lang w:val="pt-PT"/>
+        </w:rPr>
+        <w:t>supervalorizada ou subvalorizada</w:t>
+      </w:r>
+      <w:r>
+        <w:rPr>
+          <w:lang w:val="pt-PT"/>
+        </w:rPr>
+        <w:t xml:space="preserve"> em relação ao seu crescimento de lucros.</w:t>
+      </w:r>
+    </w:p>
+    <w:p>
+      <w:pPr>
+        <w:rPr>
+          <w:lang w:val="pt-PT"/>
+        </w:rPr>
+      </w:pPr>
+      <w:proofErr w:type="gramStart"/>
+      <w:r>
+        <w:t></w:t>
+      </w:r>
+      <w:r>
+        <w:rPr>
+          <w:lang w:val="pt-PT"/>
+        </w:rPr>
+        <w:t xml:space="preserve">  O</w:t>
+      </w:r>
+      <w:proofErr w:type="gramEnd"/>
+      <w:r>
+        <w:rPr>
+          <w:lang w:val="pt-PT"/>
+        </w:rPr>
+        <w:t xml:space="preserve"> </w:t>
+      </w:r>
+      <w:r>
+        <w:rPr>
+          <w:b/>
+          <w:bCs/>
+          <w:lang w:val="pt-PT"/>
+        </w:rPr>
+        <w:t>PEG Ratio</w:t>
+      </w:r>
+      <w:r>
+        <w:rPr>
+          <w:lang w:val="pt-PT"/>
+        </w:rPr>
+        <w:t xml:space="preserve"> (Price/</w:t>
+      </w:r>
+      <w:proofErr w:type="spellStart"/>
+      <w:r>
+        <w:rPr>
+          <w:lang w:val="pt-PT"/>
+        </w:rPr>
+        <w:t>Earnings</w:t>
+      </w:r>
+      <w:proofErr w:type="spellEnd"/>
+      <w:r>
+        <w:rPr>
+          <w:lang w:val="pt-PT"/>
+        </w:rPr>
+        <w:t xml:space="preserve"> to </w:t>
+      </w:r>
+      <w:proofErr w:type="spellStart"/>
+      <w:r>
+        <w:rPr>
+          <w:lang w:val="pt-PT"/>
+        </w:rPr>
+        <w:t>Growth</w:t>
+      </w:r>
+      <w:proofErr w:type="spellEnd"/>
+      <w:r>
+        <w:rPr>
+          <w:lang w:val="pt-PT"/>
+        </w:rPr>
+        <w:t xml:space="preserve">) é uma versão ajustada do </w:t>
+      </w:r>
+      <w:r>
+        <w:rPr>
+          <w:b/>
+          <w:bCs/>
+          <w:lang w:val="pt-PT"/>
+        </w:rPr>
+        <w:t>P/E Ratio (Preço/Lucro)</w:t>
+      </w:r>
+      <w:r>
+        <w:rPr>
+          <w:lang w:val="pt-PT"/>
+        </w:rPr>
+        <w:t>, que leva em conta a taxa de crescimento dos lucros da empresa.</w:t>
+      </w:r>
+    </w:p>
+    <w:p>
+      <w:proofErr w:type="gramStart"/>
+      <w:r>
+        <w:t>  Ele</w:t>
+      </w:r>
+      <w:proofErr w:type="gramEnd"/>
+      <w:r>
+        <w:t xml:space="preserve"> é </w:t>
+      </w:r>
+      <w:proofErr w:type="spellStart"/>
+      <w:r>
+        <w:t>calculado</w:t>
+      </w:r>
+      <w:proofErr w:type="spellEnd"/>
+      <w:r>
+        <w:t xml:space="preserve"> </w:t>
+      </w:r>
+      <w:proofErr w:type="spellStart"/>
+      <w:r>
+        <w:t>como</w:t>
+      </w:r>
+      <w:proofErr w:type="spellEnd"/>
+      <w:r>
+        <w:t>:</w:t>
+      </w:r>
+    </w:p>
+    <w:p>
+      <w:pPr>
+        <w:rPr>
+          <w:lang w:val="pt-PT"/>
+        </w:rPr>
+      </w:pPr>
+      <w:r>
+        <w:rPr>
+          <w:lang w:val="pt-PT"/>
+        </w:rPr>
+        <w:drawing>
+          <wp:inline distT="0" distB="0" distL="0" distR="0" wp14:anchorId="67B85D6A" wp14:editId="299FC4B4">
+            <wp:extent cx="5039428" cy="762106"/>
+            <wp:effectExtent l="0" t="0" r="8890" b="0"/>
+            <wp:docPr id="2048094575" name="Picture 1" descr="A black background with white text&#10;&#10;AI-generated content may be incorrect."/>
+            <wp:cNvGraphicFramePr>
+              <a:graphicFrameLocks xmlns:a="http://schemas.openxmlformats.org/drawingml/2006/main" noChangeAspect="1"/>
+            </wp:cNvGraphicFramePr>
+            <a:graphic xmlns:a="http://schemas.openxmlformats.org/drawingml/2006/main">
+              <a:graphicData uri="http://schemas.openxmlformats.org/drawingml/2006/picture">
+                <pic:pic xmlns:pic="http://schemas.openxmlformats.org/drawingml/2006/picture">
+                  <pic:nvPicPr>
+                    <pic:cNvPr id="2048094575" name="Picture 1" descr="A black background with white text&#10;&#10;AI-generated content may be incorrect."/>
+                    <pic:cNvPicPr/>
+                  </pic:nvPicPr>
+                  <pic:blipFill>
+                    <a:blip r:embed="rId7"/>
+                    <a:stretch>
+                      <a:fillRect/>
+                    </a:stretch>
+                  </pic:blipFill>
+                  <pic:spPr>
+                    <a:xfrm>
+                      <a:off x="0" y="0"/>
+                      <a:ext cx="5039428" cy="762106"/>
+                    </a:xfrm>
+                    <a:prstGeom prst="rect">
+                      <a:avLst/>
+                    </a:prstGeom>
+                  </pic:spPr>
+                </pic:pic>
+              </a:graphicData>
+            </a:graphic>
+          </wp:inline>
+        </w:drawing>
+      </w:r>
+    </w:p>
+    <w:p>
+      <w:pPr>
+        <w:rPr>
+          <w:lang w:val="pt-PT"/>
+        </w:rPr>
+      </w:pPr>
+    </w:p>
+    <w:p>
+      <w:pPr>
+        <w:rPr>
+          <w:lang w:val="pt-PT"/>
+        </w:rPr>
+      </w:pPr>
+      <w:proofErr w:type="gramStart"/>
+      <w:r>
+        <w:t></w:t>
+      </w:r>
+      <w:r>
+        <w:rPr>
+          <w:lang w:val="pt-PT"/>
+        </w:rPr>
+        <w:t xml:space="preserve">  </w:t>
+      </w:r>
+      <w:r>
+        <w:rPr>
+          <w:b/>
+          <w:bCs/>
+          <w:lang w:val="pt-PT"/>
+        </w:rPr>
+        <w:t>P</w:t>
+      </w:r>
+      <w:proofErr w:type="gramEnd"/>
+      <w:r>
+        <w:rPr>
+          <w:b/>
+          <w:bCs/>
+          <w:lang w:val="pt-PT"/>
+        </w:rPr>
+        <w:t>/E Ratio</w:t>
+      </w:r>
+      <w:r>
+        <w:rPr>
+          <w:lang w:val="pt-PT"/>
+        </w:rPr>
+        <w:t xml:space="preserve"> é o Preço da Ação dividido pelo Lucro por Ação (P/L).</w:t>
+      </w:r>
+    </w:p>
+    <w:p>
+      <w:pPr>
+        <w:rPr>
+          <w:lang w:val="pt-PT"/>
+        </w:rPr>
+      </w:pPr>
+      <w:proofErr w:type="gramStart"/>
+      <w:r>
+        <w:t></w:t>
+      </w:r>
+      <w:r>
+        <w:rPr>
+          <w:lang w:val="pt-PT"/>
+        </w:rPr>
+        <w:t xml:space="preserve">  </w:t>
+      </w:r>
+      <w:r>
+        <w:rPr>
+          <w:b/>
+          <w:bCs/>
+          <w:lang w:val="pt-PT"/>
+        </w:rPr>
+        <w:t>Taxa</w:t>
+      </w:r>
+      <w:proofErr w:type="gramEnd"/>
+      <w:r>
+        <w:rPr>
+          <w:b/>
+          <w:bCs/>
+          <w:lang w:val="pt-PT"/>
+        </w:rPr>
+        <w:t xml:space="preserve"> de Crescimento</w:t>
+      </w:r>
+      <w:r>
+        <w:rPr>
+          <w:lang w:val="pt-PT"/>
+        </w:rPr>
+        <w:t xml:space="preserve"> é a expectativa de crescimento dos lucros nos próximos anos.</w:t>
+      </w:r>
+    </w:p>
+    <w:p>
+      <w:pPr>
+        <w:rPr>
+          <w:lang w:val="pt-PT"/>
+        </w:rPr>
+      </w:pPr>
+    </w:p>
+    <w:p>
+      <w:pPr>
+        <w:rPr>
+          <w:lang w:val="pt-PT"/>
+        </w:rPr>
+      </w:pPr>
+      <w:r>
+        <w:rPr>
+          <w:lang w:val="pt-PT"/>
+        </w:rPr>
+        <w:t>Como interpretar o PEG Ratio?</w:t>
+      </w:r>
+    </w:p>
+    <w:p>
+      <w:pPr>
+        <w:rPr>
+          <w:lang w:val="pt-PT"/>
+        </w:rPr>
+      </w:pPr>
+      <w:proofErr w:type="gramStart"/>
+      <w:r>
+        <w:t></w:t>
+      </w:r>
+      <w:r>
+        <w:rPr>
+          <w:lang w:val="pt-PT"/>
+        </w:rPr>
+        <w:t xml:space="preserve">  </w:t>
+      </w:r>
+      <w:r>
+        <w:rPr>
+          <w:b/>
+          <w:bCs/>
+          <w:lang w:val="pt-PT"/>
+        </w:rPr>
+        <w:t>PEG</w:t>
+      </w:r>
+      <w:proofErr w:type="gramEnd"/>
+      <w:r>
+        <w:rPr>
+          <w:b/>
+          <w:bCs/>
+          <w:lang w:val="pt-PT"/>
+        </w:rPr>
+        <w:t xml:space="preserve"> &lt; 1.0</w:t>
+      </w:r>
+      <w:r>
+        <w:rPr>
+          <w:lang w:val="pt-PT"/>
+        </w:rPr>
+        <w:t xml:space="preserve"> → Ação potencialmente subvalorizada (bom custo-benefício).</w:t>
+      </w:r>
+    </w:p>
+    <w:p>
+      <w:pPr>
+        <w:rPr>
+          <w:lang w:val="pt-PT"/>
+        </w:rPr>
+      </w:pPr>
+      <w:proofErr w:type="gramStart"/>
+      <w:r>
+        <w:t></w:t>
+      </w:r>
+      <w:r>
+        <w:rPr>
+          <w:lang w:val="pt-PT"/>
+        </w:rPr>
+        <w:t xml:space="preserve">  </w:t>
+      </w:r>
+      <w:r>
+        <w:rPr>
+          <w:b/>
+          <w:bCs/>
+          <w:lang w:val="pt-PT"/>
+        </w:rPr>
+        <w:t>PEG</w:t>
+      </w:r>
+      <w:proofErr w:type="gramEnd"/>
+      <w:r>
+        <w:rPr>
+          <w:b/>
+          <w:bCs/>
+          <w:lang w:val="pt-PT"/>
+        </w:rPr>
+        <w:t xml:space="preserve"> ≈ 1.0</w:t>
+      </w:r>
+      <w:r>
+        <w:rPr>
+          <w:lang w:val="pt-PT"/>
+        </w:rPr>
+        <w:t xml:space="preserve"> → Ação está precificada de forma justa em relação ao crescimento.</w:t>
+      </w:r>
+    </w:p>
+    <w:p>
+      <w:pPr>
+        <w:rPr>
+          <w:lang w:val="pt-PT"/>
+        </w:rPr>
+      </w:pPr>
+      <w:proofErr w:type="gramStart"/>
+      <w:r>
+        <w:t></w:t>
+      </w:r>
+      <w:r>
+        <w:rPr>
+          <w:lang w:val="pt-PT"/>
+        </w:rPr>
+        <w:t xml:space="preserve">  </w:t>
+      </w:r>
+      <w:r>
+        <w:rPr>
+          <w:b/>
+          <w:bCs/>
+          <w:lang w:val="pt-PT"/>
+        </w:rPr>
+        <w:t>PEG</w:t>
+      </w:r>
+      <w:proofErr w:type="gramEnd"/>
+      <w:r>
+        <w:rPr>
+          <w:b/>
+          <w:bCs/>
+          <w:lang w:val="pt-PT"/>
+        </w:rPr>
+        <w:t xml:space="preserve"> &gt; 1.0</w:t>
+      </w:r>
+      <w:r>
+        <w:rPr>
+          <w:lang w:val="pt-PT"/>
+        </w:rPr>
+        <w:t xml:space="preserve"> → Ação pode estar sobrevalorizada (investidores estão pagando um prêmio pelo crescimento).</w:t>
+      </w:r>
+    </w:p>
+    <w:p>
+      <w:pPr>
+        <w:rPr>
+          <w:lang w:val="pt-PT"/>
+        </w:rPr>
+      </w:pPr>
+    </w:p>
+    <w:p>
+      <w:pPr>
+        <w:rPr>
+          <w:lang w:val="pt-PT"/>
+        </w:rPr>
+      </w:pPr>
+      <w:proofErr w:type="gramStart"/>
+      <w:r>
+        <w:t></w:t>
+      </w:r>
+      <w:r>
+        <w:rPr>
+          <w:lang w:val="pt-PT"/>
+        </w:rPr>
+        <w:t xml:space="preserve">  Empresas</w:t>
+      </w:r>
+      <w:proofErr w:type="gramEnd"/>
+      <w:r>
+        <w:rPr>
+          <w:lang w:val="pt-PT"/>
+        </w:rPr>
+        <w:t xml:space="preserve"> </w:t>
+      </w:r>
+      <w:r>
+        <w:rPr>
+          <w:b/>
+          <w:bCs/>
+          <w:lang w:val="pt-PT"/>
+        </w:rPr>
+        <w:t>de crescimento agressivo</w:t>
+      </w:r>
+      <w:r>
+        <w:rPr>
+          <w:lang w:val="pt-PT"/>
+        </w:rPr>
+        <w:t xml:space="preserve">, como </w:t>
+      </w:r>
+      <w:r>
+        <w:rPr>
+          <w:b/>
+          <w:bCs/>
+          <w:lang w:val="pt-PT"/>
+        </w:rPr>
+        <w:t>tecnologia e biotecnologia</w:t>
+      </w:r>
+      <w:r>
+        <w:rPr>
+          <w:lang w:val="pt-PT"/>
+        </w:rPr>
+        <w:t>, frequentemente apresentam PEG Ratios elevados (acima de 2).</w:t>
+      </w:r>
+    </w:p>
+    <w:p>
+      <w:pPr>
+        <w:rPr>
+          <w:lang w:val="pt-PT"/>
+        </w:rPr>
+      </w:pPr>
+      <w:proofErr w:type="gramStart"/>
+      <w:r>
+        <w:t></w:t>
+      </w:r>
+      <w:r>
+        <w:rPr>
+          <w:lang w:val="pt-PT"/>
+        </w:rPr>
+        <w:t xml:space="preserve">  Empresas</w:t>
+      </w:r>
+      <w:proofErr w:type="gramEnd"/>
+      <w:r>
+        <w:rPr>
+          <w:lang w:val="pt-PT"/>
+        </w:rPr>
+        <w:t xml:space="preserve"> </w:t>
+      </w:r>
+      <w:r>
+        <w:rPr>
+          <w:b/>
+          <w:bCs/>
+          <w:lang w:val="pt-PT"/>
+        </w:rPr>
+        <w:t>mais estáveis</w:t>
+      </w:r>
+      <w:r>
+        <w:rPr>
+          <w:lang w:val="pt-PT"/>
+        </w:rPr>
+        <w:t xml:space="preserve">, como financeiras e industriais, tendem a ter </w:t>
+      </w:r>
+      <w:proofErr w:type="spellStart"/>
+      <w:r>
+        <w:rPr>
+          <w:lang w:val="pt-PT"/>
+        </w:rPr>
+        <w:t>PEGs</w:t>
+      </w:r>
+      <w:proofErr w:type="spellEnd"/>
+      <w:r>
+        <w:rPr>
+          <w:lang w:val="pt-PT"/>
+        </w:rPr>
+        <w:t xml:space="preserve"> mais próximos de </w:t>
+      </w:r>
+      <w:r>
+        <w:rPr>
+          <w:b/>
+          <w:bCs/>
+          <w:lang w:val="pt-PT"/>
+        </w:rPr>
+        <w:t>1 ou abaixo</w:t>
+      </w:r>
+      <w:r>
+        <w:rPr>
+          <w:lang w:val="pt-PT"/>
+        </w:rPr>
+        <w:t>.</w:t>
+      </w:r>
+    </w:p>
+    <w:p>
+      <w:pPr>
+        <w:rPr>
+          <w:lang w:val="pt-PT"/>
+        </w:rPr>
+      </w:pPr>
+    </w:p>
+    <w:p>
+      <w:pPr>
+        <w:rPr>
+          <w:lang w:val="pt-PT"/>
+        </w:rPr>
+      </w:pPr>
+    </w:p>
+    <w:p>
+      <w:pPr>
+        <w:rPr>
+          <w:lang w:val="pt-PT"/>
+        </w:rPr>
+      </w:pPr>
+    </w:p>
+    <w:p>
+      <w:pPr>
+        <w:rPr>
+          <w:lang w:val="pt-PT"/>
+        </w:rPr>
+      </w:pPr>
+      <w:r>
+        <w:rPr>
+          <w:lang w:val="pt-PT"/>
+        </w:rPr>
+        <w:lastRenderedPageBreak/>
+        <w:t xml:space="preserve">Os </w:t>
+      </w:r>
+      <w:proofErr w:type="spellStart"/>
+      <w:r>
+        <w:rPr>
+          <w:b/>
+          <w:bCs/>
+          <w:lang w:val="pt-PT"/>
+        </w:rPr>
+        <w:t>Quick</w:t>
+      </w:r>
+      <w:proofErr w:type="spellEnd"/>
+      <w:r>
+        <w:rPr>
+          <w:b/>
+          <w:bCs/>
+          <w:lang w:val="pt-PT"/>
+        </w:rPr>
+        <w:t xml:space="preserve"> Ratio (Índice de Liquidez Seca)</w:t>
+      </w:r>
+      <w:r>
+        <w:rPr>
+          <w:lang w:val="pt-PT"/>
+        </w:rPr>
+        <w:t xml:space="preserve"> e </w:t>
+      </w:r>
+      <w:proofErr w:type="spellStart"/>
+      <w:r>
+        <w:rPr>
+          <w:b/>
+          <w:bCs/>
+          <w:lang w:val="pt-PT"/>
+        </w:rPr>
+        <w:t>Current</w:t>
+      </w:r>
+      <w:proofErr w:type="spellEnd"/>
+      <w:r>
+        <w:rPr>
+          <w:b/>
+          <w:bCs/>
+          <w:lang w:val="pt-PT"/>
+        </w:rPr>
+        <w:t xml:space="preserve"> Ratio (Índice de Liquidez Corrente)</w:t>
+      </w:r>
+      <w:r>
+        <w:rPr>
+          <w:lang w:val="pt-PT"/>
+        </w:rPr>
+        <w:t xml:space="preserve"> são indicadores de </w:t>
+      </w:r>
+      <w:r>
+        <w:rPr>
+          <w:b/>
+          <w:bCs/>
+          <w:lang w:val="pt-PT"/>
+        </w:rPr>
+        <w:t>liquidez</w:t>
+      </w:r>
+      <w:r>
+        <w:rPr>
+          <w:lang w:val="pt-PT"/>
+        </w:rPr>
+        <w:t xml:space="preserve"> financeira, ou seja, eles mostram a capacidade da empresa de pagar suas obrigações de curto prazo. Vamos analisá-los:</w:t>
+      </w:r>
+    </w:p>
+    <w:p>
+      <w:pPr>
+        <w:rPr>
+          <w:b/>
+          <w:bCs/>
+        </w:rPr>
+      </w:pPr>
+      <w:r>
+        <w:rPr>
+          <w:b/>
+          <w:bCs/>
+        </w:rPr>
+        <w:t>1. Quick Ratio (</w:t>
+      </w:r>
+      <w:proofErr w:type="spellStart"/>
+      <w:r>
+        <w:rPr>
+          <w:b/>
+          <w:bCs/>
+        </w:rPr>
+        <w:t>Liquidez</w:t>
+      </w:r>
+      <w:proofErr w:type="spellEnd"/>
+      <w:r>
+        <w:rPr>
+          <w:b/>
+          <w:bCs/>
+        </w:rPr>
+        <w:t xml:space="preserve"> Seca) = 0.783</w:t>
+      </w:r>
+    </w:p>
+    <w:p>
+      <w:pPr>
+        <w:numPr>
+          <w:ilvl w:val="0"/>
+          <w:numId w:val="5"/>
+        </w:numPr>
+        <w:rPr>
+          <w:lang w:val="pt-PT"/>
+        </w:rPr>
+      </w:pPr>
+      <w:r>
+        <w:rPr>
+          <w:lang w:val="pt-PT"/>
+        </w:rPr>
+        <w:t xml:space="preserve">O </w:t>
+      </w:r>
+      <w:proofErr w:type="spellStart"/>
+      <w:r>
+        <w:rPr>
+          <w:b/>
+          <w:bCs/>
+          <w:lang w:val="pt-PT"/>
+        </w:rPr>
+        <w:t>Quick</w:t>
+      </w:r>
+      <w:proofErr w:type="spellEnd"/>
+      <w:r>
+        <w:rPr>
+          <w:b/>
+          <w:bCs/>
+          <w:lang w:val="pt-PT"/>
+        </w:rPr>
+        <w:t xml:space="preserve"> Ratio</w:t>
+      </w:r>
+      <w:r>
+        <w:rPr>
+          <w:lang w:val="pt-PT"/>
+        </w:rPr>
+        <w:t xml:space="preserve"> mede a capacidade da empresa de pagar suas </w:t>
+      </w:r>
+      <w:r>
+        <w:rPr>
+          <w:b/>
+          <w:bCs/>
+          <w:lang w:val="pt-PT"/>
+        </w:rPr>
+        <w:t>dívidas de curto prazo</w:t>
+      </w:r>
+      <w:r>
+        <w:rPr>
+          <w:lang w:val="pt-PT"/>
+        </w:rPr>
+        <w:t xml:space="preserve"> apenas com seus </w:t>
+      </w:r>
+      <w:r>
+        <w:rPr>
+          <w:b/>
+          <w:bCs/>
+          <w:lang w:val="pt-PT"/>
+        </w:rPr>
+        <w:t>ativos mais líquidos</w:t>
+      </w:r>
+      <w:r>
+        <w:rPr>
+          <w:lang w:val="pt-PT"/>
+        </w:rPr>
+        <w:t xml:space="preserve"> (dinheiro, contas a receber, investimentos de curto prazo).</w:t>
+      </w:r>
+    </w:p>
+    <w:p>
+      <w:pPr>
+        <w:rPr>
+          <w:lang w:val="pt-PT"/>
+        </w:rPr>
+      </w:pPr>
+      <w:r>
+        <w:rPr>
+          <w:lang w:val="pt-PT"/>
+        </w:rPr>
+        <w:drawing>
+          <wp:inline distT="0" distB="0" distL="0" distR="0" wp14:anchorId="5217F766" wp14:editId="0FED33E2">
+            <wp:extent cx="4667901" cy="704948"/>
+            <wp:effectExtent l="0" t="0" r="0" b="0"/>
+            <wp:docPr id="1623338916" name="Picture 1" descr="A black and white sign with white text&#10;&#10;AI-generated content may be incorrect."/>
+            <wp:cNvGraphicFramePr>
+              <a:graphicFrameLocks xmlns:a="http://schemas.openxmlformats.org/drawingml/2006/main" noChangeAspect="1"/>
+            </wp:cNvGraphicFramePr>
+            <a:graphic xmlns:a="http://schemas.openxmlformats.org/drawingml/2006/main">
+              <a:graphicData uri="http://schemas.openxmlformats.org/drawingml/2006/picture">
+                <pic:pic xmlns:pic="http://schemas.openxmlformats.org/drawingml/2006/picture">
+                  <pic:nvPicPr>
+                    <pic:cNvPr id="1623338916" name="Picture 1" descr="A black and white sign with white text&#10;&#10;AI-generated content may be incorrect."/>
+                    <pic:cNvPicPr/>
+                  </pic:nvPicPr>
+                  <pic:blipFill>
+                    <a:blip r:embed="rId8"/>
+                    <a:stretch>
+                      <a:fillRect/>
+                    </a:stretch>
+                  </pic:blipFill>
+                  <pic:spPr>
+                    <a:xfrm>
+                      <a:off x="0" y="0"/>
+                      <a:ext cx="4667901" cy="704948"/>
+                    </a:xfrm>
+                    <a:prstGeom prst="rect">
+                      <a:avLst/>
+                    </a:prstGeom>
+                  </pic:spPr>
+                </pic:pic>
+              </a:graphicData>
+            </a:graphic>
+          </wp:inline>
+        </w:drawing>
+      </w:r>
+    </w:p>
+    <w:p>
+      <w:pPr>
+        <w:rPr>
+          <w:lang w:val="pt-PT"/>
+        </w:rPr>
+      </w:pPr>
+    </w:p>
+    <w:p>
+      <w:proofErr w:type="gramStart"/>
+      <w:r>
+        <w:t xml:space="preserve">  </w:t>
+      </w:r>
+      <w:proofErr w:type="spellStart"/>
+      <w:r>
+        <w:rPr>
+          <w:b/>
+          <w:bCs/>
+        </w:rPr>
+        <w:t>Interpretação</w:t>
+      </w:r>
+      <w:proofErr w:type="spellEnd"/>
+      <w:proofErr w:type="gramEnd"/>
+      <w:r>
+        <w:t>:</w:t>
+      </w:r>
+    </w:p>
+    <w:p>
+      <w:pPr>
+        <w:numPr>
+          <w:ilvl w:val="0"/>
+          <w:numId w:val="6"/>
+        </w:numPr>
+        <w:rPr>
+          <w:lang w:val="pt-PT"/>
+        </w:rPr>
+      </w:pPr>
+      <w:r>
+        <w:rPr>
+          <w:b/>
+          <w:bCs/>
+          <w:lang w:val="pt-PT"/>
+        </w:rPr>
+        <w:t>Se &gt; 1.0</w:t>
+      </w:r>
+      <w:r>
+        <w:rPr>
+          <w:lang w:val="pt-PT"/>
+        </w:rPr>
+        <w:t xml:space="preserve"> → A empresa tem mais ativos líquidos do que dívidas imediatas (sinal positivo).</w:t>
+      </w:r>
+    </w:p>
+    <w:p>
+      <w:pPr>
+        <w:numPr>
+          <w:ilvl w:val="0"/>
+          <w:numId w:val="6"/>
+        </w:numPr>
+        <w:rPr>
+          <w:lang w:val="pt-PT"/>
+        </w:rPr>
+      </w:pPr>
+      <w:r>
+        <w:rPr>
+          <w:b/>
+          <w:bCs/>
+          <w:lang w:val="pt-PT"/>
+        </w:rPr>
+        <w:t>Se &lt; 1.0</w:t>
+      </w:r>
+      <w:r>
+        <w:rPr>
+          <w:lang w:val="pt-PT"/>
+        </w:rPr>
+        <w:t xml:space="preserve"> → A empresa pode ter dificuldades para cobrir suas dívidas sem vender ativos menos líquidos.</w:t>
+      </w:r>
+    </w:p>
+    <w:p>
+      <w:pPr>
+        <w:rPr>
+          <w:lang w:val="pt-PT"/>
+        </w:rPr>
+      </w:pPr>
+      <w:proofErr w:type="gramStart"/>
+      <w:r>
+        <w:t></w:t>
+      </w:r>
+      <w:r>
+        <w:rPr>
+          <w:lang w:val="pt-PT"/>
+        </w:rPr>
+        <w:t xml:space="preserve">  </w:t>
+      </w:r>
+      <w:r>
+        <w:rPr>
+          <w:b/>
+          <w:bCs/>
+          <w:lang w:val="pt-PT"/>
+        </w:rPr>
+        <w:t>Com</w:t>
+      </w:r>
+      <w:proofErr w:type="gramEnd"/>
+      <w:r>
+        <w:rPr>
+          <w:b/>
+          <w:bCs/>
+          <w:lang w:val="pt-PT"/>
+        </w:rPr>
+        <w:t xml:space="preserve"> um valor de 0.783</w:t>
+      </w:r>
+      <w:r>
+        <w:rPr>
+          <w:lang w:val="pt-PT"/>
+        </w:rPr>
+        <w:t xml:space="preserve">, isso significa que </w:t>
+      </w:r>
+      <w:r>
+        <w:rPr>
+          <w:b/>
+          <w:bCs/>
+          <w:lang w:val="pt-PT"/>
+        </w:rPr>
+        <w:t>a empresa não consegue cobrir todas as suas obrigações de curto prazo apenas com seus ativos mais líquidos</w:t>
+      </w:r>
+      <w:r>
+        <w:rPr>
+          <w:lang w:val="pt-PT"/>
+        </w:rPr>
+        <w:t xml:space="preserve">. Pode indicar </w:t>
+      </w:r>
+      <w:r>
+        <w:rPr>
+          <w:b/>
+          <w:bCs/>
+          <w:lang w:val="pt-PT"/>
+        </w:rPr>
+        <w:t>risco de liquidez</w:t>
+      </w:r>
+      <w:r>
+        <w:rPr>
+          <w:lang w:val="pt-PT"/>
+        </w:rPr>
+        <w:t xml:space="preserve"> se precisar quitar dívidas rapidamente.</w:t>
+      </w:r>
+    </w:p>
+    <w:p>
+      <w:pPr>
+        <w:rPr>
+          <w:lang w:val="pt-PT"/>
+        </w:rPr>
+      </w:pPr>
+    </w:p>
+    <w:p>
+      <w:pPr>
+        <w:rPr>
+          <w:b/>
+          <w:bCs/>
+        </w:rPr>
+      </w:pPr>
+      <w:r>
+        <w:rPr>
+          <w:b/>
+          <w:bCs/>
+        </w:rPr>
+        <w:t>2. Current Ratio (</w:t>
+      </w:r>
+      <w:proofErr w:type="spellStart"/>
+      <w:r>
+        <w:rPr>
+          <w:b/>
+          <w:bCs/>
+        </w:rPr>
+        <w:t>Liquidez</w:t>
+      </w:r>
+      <w:proofErr w:type="spellEnd"/>
+      <w:r>
+        <w:rPr>
+          <w:b/>
+          <w:bCs/>
+        </w:rPr>
+        <w:t xml:space="preserve"> Corrente) = 0.923</w:t>
+      </w:r>
+    </w:p>
+    <w:p>
+      <w:pPr>
+        <w:numPr>
+          <w:ilvl w:val="0"/>
+          <w:numId w:val="7"/>
+        </w:numPr>
+        <w:rPr>
+          <w:lang w:val="pt-PT"/>
+        </w:rPr>
+      </w:pPr>
+      <w:r>
+        <w:rPr>
+          <w:lang w:val="pt-PT"/>
+        </w:rPr>
+        <w:t xml:space="preserve">O </w:t>
+      </w:r>
+      <w:proofErr w:type="spellStart"/>
+      <w:r>
+        <w:rPr>
+          <w:b/>
+          <w:bCs/>
+          <w:lang w:val="pt-PT"/>
+        </w:rPr>
+        <w:t>Current</w:t>
+      </w:r>
+      <w:proofErr w:type="spellEnd"/>
+      <w:r>
+        <w:rPr>
+          <w:b/>
+          <w:bCs/>
+          <w:lang w:val="pt-PT"/>
+        </w:rPr>
+        <w:t xml:space="preserve"> Ratio</w:t>
+      </w:r>
+      <w:r>
+        <w:rPr>
+          <w:lang w:val="pt-PT"/>
+        </w:rPr>
+        <w:t xml:space="preserve"> mede a capacidade da empresa de pagar suas dívidas de curto prazo </w:t>
+      </w:r>
+      <w:r>
+        <w:rPr>
+          <w:b/>
+          <w:bCs/>
+          <w:lang w:val="pt-PT"/>
+        </w:rPr>
+        <w:t>considerando todos os ativos circulantes</w:t>
+      </w:r>
+      <w:r>
+        <w:rPr>
+          <w:lang w:val="pt-PT"/>
+        </w:rPr>
+        <w:t>, incluindo estoques.</w:t>
+      </w:r>
+    </w:p>
+    <w:p>
+      <w:pPr>
+        <w:rPr>
+          <w:lang w:val="pt-PT"/>
+        </w:rPr>
+      </w:pPr>
+    </w:p>
+    <w:p>
+      <w:pPr>
+        <w:rPr>
+          <w:lang w:val="pt-PT"/>
+        </w:rPr>
+      </w:pPr>
+      <w:r>
+        <w:rPr>
+          <w:lang w:val="pt-PT"/>
+        </w:rPr>
+        <w:drawing>
+          <wp:inline distT="0" distB="0" distL="0" distR="0" wp14:anchorId="76A78827" wp14:editId="0A3DD8FE">
+            <wp:extent cx="4734586" cy="628738"/>
+            <wp:effectExtent l="0" t="0" r="0" b="0"/>
+            <wp:docPr id="1711541028" name="Picture 1" descr="A black background with white text&#10;&#10;AI-generated content may be incorrect."/>
+            <wp:cNvGraphicFramePr>
+              <a:graphicFrameLocks xmlns:a="http://schemas.openxmlformats.org/drawingml/2006/main" noChangeAspect="1"/>
+            </wp:cNvGraphicFramePr>
+            <a:graphic xmlns:a="http://schemas.openxmlformats.org/drawingml/2006/main">
+              <a:graphicData uri="http://schemas.openxmlformats.org/drawingml/2006/picture">
+                <pic:pic xmlns:pic="http://schemas.openxmlformats.org/drawingml/2006/picture">
+                  <pic:nvPicPr>
+                    <pic:cNvPr id="1711541028" name="Picture 1" descr="A black background with white text&#10;&#10;AI-generated content may be incorrect."/>
+                    <pic:cNvPicPr/>
+                  </pic:nvPicPr>
+                  <pic:blipFill>
+                    <a:blip r:embed="rId9"/>
+                    <a:stretch>
+                      <a:fillRect/>
+                    </a:stretch>
+                  </pic:blipFill>
+                  <pic:spPr>
+                    <a:xfrm>
+                      <a:off x="0" y="0"/>
+                      <a:ext cx="4734586" cy="628738"/>
+                    </a:xfrm>
+                    <a:prstGeom prst="rect">
+                      <a:avLst/>
+                    </a:prstGeom>
+                  </pic:spPr>
+                </pic:pic>
+              </a:graphicData>
+            </a:graphic>
+          </wp:inline>
+        </w:drawing>
+      </w:r>
+    </w:p>
+    <w:p>
+      <w:pPr>
+        <w:rPr>
+          <w:lang w:val="pt-PT"/>
+        </w:rPr>
+      </w:pPr>
+    </w:p>
+    <w:p>
+      <w:proofErr w:type="gramStart"/>
+      <w:r>
+        <w:t xml:space="preserve">  </w:t>
+      </w:r>
+      <w:proofErr w:type="spellStart"/>
+      <w:r>
+        <w:rPr>
+          <w:b/>
+          <w:bCs/>
+        </w:rPr>
+        <w:t>Interpretação</w:t>
+      </w:r>
+      <w:proofErr w:type="spellEnd"/>
+      <w:proofErr w:type="gramEnd"/>
+      <w:r>
+        <w:t>:</w:t>
+      </w:r>
+    </w:p>
+    <w:p>
+      <w:pPr>
+        <w:numPr>
+          <w:ilvl w:val="0"/>
+          <w:numId w:val="8"/>
+        </w:numPr>
+        <w:rPr>
+          <w:lang w:val="pt-PT"/>
+        </w:rPr>
+      </w:pPr>
+      <w:r>
+        <w:rPr>
+          <w:b/>
+          <w:bCs/>
+          <w:lang w:val="pt-PT"/>
+        </w:rPr>
+        <w:t>Se &gt; 1.0</w:t>
+      </w:r>
+      <w:r>
+        <w:rPr>
+          <w:lang w:val="pt-PT"/>
+        </w:rPr>
+        <w:t xml:space="preserve"> → A empresa tem mais ativos de curto prazo do que passivos circulantes (situação mais segura).</w:t>
+      </w:r>
+    </w:p>
+    <w:p>
+      <w:pPr>
+        <w:numPr>
+          <w:ilvl w:val="0"/>
+          <w:numId w:val="8"/>
+        </w:numPr>
+        <w:rPr>
+          <w:lang w:val="pt-PT"/>
+        </w:rPr>
+      </w:pPr>
+      <w:r>
+        <w:rPr>
+          <w:b/>
+          <w:bCs/>
+          <w:lang w:val="pt-PT"/>
+        </w:rPr>
+        <w:t>Se &lt; 1.0</w:t>
+      </w:r>
+      <w:r>
+        <w:rPr>
+          <w:lang w:val="pt-PT"/>
+        </w:rPr>
+        <w:t xml:space="preserve"> → A empresa pode ter dificuldades para pagar suas obrigações de curto prazo.</w:t>
+      </w:r>
+    </w:p>
+    <w:p>
+      <w:pPr>
+        <w:rPr>
+          <w:lang w:val="pt-PT"/>
+        </w:rPr>
+      </w:pPr>
+      <w:proofErr w:type="gramStart"/>
+      <w:r>
+        <w:t></w:t>
+      </w:r>
+      <w:r>
+        <w:rPr>
+          <w:lang w:val="pt-PT"/>
+        </w:rPr>
+        <w:t xml:space="preserve">  </w:t>
+      </w:r>
+      <w:r>
+        <w:rPr>
+          <w:b/>
+          <w:bCs/>
+          <w:lang w:val="pt-PT"/>
+        </w:rPr>
+        <w:t>Com</w:t>
+      </w:r>
+      <w:proofErr w:type="gramEnd"/>
+      <w:r>
+        <w:rPr>
+          <w:b/>
+          <w:bCs/>
+          <w:lang w:val="pt-PT"/>
+        </w:rPr>
+        <w:t xml:space="preserve"> um valor de 0.923</w:t>
+      </w:r>
+      <w:r>
+        <w:rPr>
+          <w:lang w:val="pt-PT"/>
+        </w:rPr>
+        <w:t xml:space="preserve">, isso mostra que a empresa </w:t>
+      </w:r>
+      <w:r>
+        <w:rPr>
+          <w:b/>
+          <w:bCs/>
+          <w:lang w:val="pt-PT"/>
+        </w:rPr>
+        <w:t>tem um pequeno déficit</w:t>
+      </w:r>
+      <w:r>
+        <w:rPr>
+          <w:lang w:val="pt-PT"/>
+        </w:rPr>
+        <w:t xml:space="preserve"> nos ativos de curto prazo para cobrir suas obrigações de curto </w:t>
+      </w:r>
+      <w:proofErr w:type="spellStart"/>
+      <w:r>
+        <w:rPr>
+          <w:lang w:val="pt-PT"/>
+        </w:rPr>
+        <w:t>prazo.</w:t>
+      </w:r>
+      <w:r>
+        <w:rPr>
+          <w:b/>
+          <w:bCs/>
+          <w:lang w:val="pt-PT"/>
+        </w:rPr>
+        <w:t>Ela</w:t>
+      </w:r>
+      <w:proofErr w:type="spellEnd"/>
+      <w:r>
+        <w:rPr>
+          <w:b/>
+          <w:bCs/>
+          <w:lang w:val="pt-PT"/>
+        </w:rPr>
+        <w:t xml:space="preserve"> pode precisar vender estoques ou levantar capital para evitar problemas financeiros.</w:t>
+      </w:r>
+    </w:p>
+    <w:p>
+      <w:pPr>
+        <w:rPr>
+          <w:lang w:val="pt-PT"/>
+        </w:rPr>
+      </w:pPr>
+      <w:r>
+        <w:rPr>
+          <w:lang w:val="pt-PT"/>
+        </w:rPr>
+        <w:lastRenderedPageBreak/>
+        <w:t xml:space="preserve">O </w:t>
+      </w:r>
+      <w:proofErr w:type="spellStart"/>
+      <w:r>
+        <w:rPr>
+          <w:b/>
+          <w:bCs/>
+          <w:lang w:val="pt-PT"/>
+        </w:rPr>
+        <w:t>Payout</w:t>
+      </w:r>
+      <w:proofErr w:type="spellEnd"/>
+      <w:r>
+        <w:rPr>
+          <w:b/>
+          <w:bCs/>
+          <w:lang w:val="pt-PT"/>
+        </w:rPr>
+        <w:t xml:space="preserve"> Ratio</w:t>
+      </w:r>
+      <w:r>
+        <w:rPr>
+          <w:lang w:val="pt-PT"/>
+        </w:rPr>
+        <w:t xml:space="preserve"> de </w:t>
+      </w:r>
+      <w:r>
+        <w:rPr>
+          <w:b/>
+          <w:bCs/>
+          <w:lang w:val="pt-PT"/>
+        </w:rPr>
+        <w:t>0.1571 (ou 15.71%)</w:t>
+      </w:r>
+      <w:r>
+        <w:rPr>
+          <w:lang w:val="pt-PT"/>
+        </w:rPr>
+        <w:t xml:space="preserve"> representa a </w:t>
+      </w:r>
+      <w:proofErr w:type="spellStart"/>
+      <w:r>
+        <w:rPr>
+          <w:b/>
+          <w:bCs/>
+          <w:lang w:val="pt-PT"/>
+        </w:rPr>
+        <w:t>porcentagem</w:t>
+      </w:r>
+      <w:proofErr w:type="spellEnd"/>
+      <w:r>
+        <w:rPr>
+          <w:b/>
+          <w:bCs/>
+          <w:lang w:val="pt-PT"/>
+        </w:rPr>
+        <w:t xml:space="preserve"> do lucro da empresa que é distribuída aos acionistas na forma de dividendos</w:t>
+      </w:r>
+      <w:r>
+        <w:rPr>
+          <w:lang w:val="pt-PT"/>
+        </w:rPr>
+        <w:t>.</w:t>
+      </w:r>
+    </w:p>
+    <w:p>
+      <w:pPr>
+        <w:rPr>
+          <w:lang w:val="pt-PT"/>
+        </w:rPr>
+      </w:pPr>
+    </w:p>
+    <w:p>
+      <w:pPr>
+        <w:rPr>
+          <w:lang w:val="pt-PT"/>
+        </w:rPr>
+      </w:pPr>
+      <w:r>
+        <w:rPr>
+          <w:lang w:val="pt-PT"/>
+        </w:rPr>
+        <w:drawing>
+          <wp:inline distT="0" distB="0" distL="0" distR="0" wp14:anchorId="24D0960F" wp14:editId="7B8BFD8C">
+            <wp:extent cx="3848637" cy="666843"/>
+            <wp:effectExtent l="0" t="0" r="0" b="0"/>
+            <wp:docPr id="587887828" name="Picture 1" descr="A black and white text&#10;&#10;AI-generated content may be incorrect."/>
+            <wp:cNvGraphicFramePr>
+              <a:graphicFrameLocks xmlns:a="http://schemas.openxmlformats.org/drawingml/2006/main" noChangeAspect="1"/>
+            </wp:cNvGraphicFramePr>
+            <a:graphic xmlns:a="http://schemas.openxmlformats.org/drawingml/2006/main">
+              <a:graphicData uri="http://schemas.openxmlformats.org/drawingml/2006/picture">
+                <pic:pic xmlns:pic="http://schemas.openxmlformats.org/drawingml/2006/picture">
+                  <pic:nvPicPr>
+                    <pic:cNvPr id="587887828" name="Picture 1" descr="A black and white text&#10;&#10;AI-generated content may be incorrect."/>
+                    <pic:cNvPicPr/>
+                  </pic:nvPicPr>
+                  <pic:blipFill>
+                    <a:blip r:embed="rId10"/>
+                    <a:stretch>
+                      <a:fillRect/>
+                    </a:stretch>
+                  </pic:blipFill>
+                  <pic:spPr>
+                    <a:xfrm>
+                      <a:off x="0" y="0"/>
+                      <a:ext cx="3848637" cy="666843"/>
+                    </a:xfrm>
+                    <a:prstGeom prst="rect">
+                      <a:avLst/>
+                    </a:prstGeom>
+                  </pic:spPr>
+                </pic:pic>
+              </a:graphicData>
+            </a:graphic>
+          </wp:inline>
+        </w:drawing>
+      </w:r>
+    </w:p>
+    <w:p>
+      <w:pPr>
+        <w:rPr>
+          <w:lang w:val="pt-PT"/>
+        </w:rPr>
+      </w:pPr>
+    </w:p>
+    <w:p>
+      <w:pPr>
+        <w:rPr>
+          <w:lang w:val="pt-PT"/>
+        </w:rPr>
+      </w:pPr>
+      <w:r>
+        <w:rPr>
+          <w:lang w:val="pt-PT"/>
+        </w:rPr>
+        <w:drawing>
+          <wp:inline distT="0" distB="0" distL="0" distR="0" wp14:anchorId="63F3482A" wp14:editId="1AD619E8">
+            <wp:extent cx="3858163" cy="666843"/>
+            <wp:effectExtent l="0" t="0" r="9525" b="0"/>
+            <wp:docPr id="1143027803" name="Picture 1" descr="A black background with white text&#10;&#10;AI-generated content may be incorrect."/>
+            <wp:cNvGraphicFramePr>
+              <a:graphicFrameLocks xmlns:a="http://schemas.openxmlformats.org/drawingml/2006/main" noChangeAspect="1"/>
+            </wp:cNvGraphicFramePr>
+            <a:graphic xmlns:a="http://schemas.openxmlformats.org/drawingml/2006/main">
+              <a:graphicData uri="http://schemas.openxmlformats.org/drawingml/2006/picture">
+                <pic:pic xmlns:pic="http://schemas.openxmlformats.org/drawingml/2006/picture">
+                  <pic:nvPicPr>
+                    <pic:cNvPr id="1143027803" name="Picture 1" descr="A black background with white text&#10;&#10;AI-generated content may be incorrect."/>
+                    <pic:cNvPicPr/>
+                  </pic:nvPicPr>
+                  <pic:blipFill>
+                    <a:blip r:embed="rId11"/>
+                    <a:stretch>
+                      <a:fillRect/>
+                    </a:stretch>
+                  </pic:blipFill>
+                  <pic:spPr>
+                    <a:xfrm>
+                      <a:off x="0" y="0"/>
+                      <a:ext cx="3858163" cy="666843"/>
+                    </a:xfrm>
+                    <a:prstGeom prst="rect">
+                      <a:avLst/>
+                    </a:prstGeom>
+                  </pic:spPr>
+                </pic:pic>
+              </a:graphicData>
+            </a:graphic>
+          </wp:inline>
+        </w:drawing>
+      </w:r>
+    </w:p>
+    <w:p>
+      <w:pPr>
+        <w:rPr>
+          <w:lang w:val="pt-PT"/>
+        </w:rPr>
+      </w:pPr>
+    </w:p>
+    <w:p>
+      <w:pPr>
+        <w:rPr>
+          <w:lang w:val="pt-PT"/>
+        </w:rPr>
+      </w:pPr>
+      <w:proofErr w:type="gramStart"/>
+      <w:r>
+        <w:t></w:t>
+      </w:r>
+      <w:r>
+        <w:rPr>
+          <w:lang w:val="pt-PT"/>
+        </w:rPr>
+        <w:t xml:space="preserve">  </w:t>
+      </w:r>
+      <w:r>
+        <w:rPr>
+          <w:b/>
+          <w:bCs/>
+          <w:lang w:val="pt-PT"/>
+        </w:rPr>
+        <w:t>Baixo</w:t>
+      </w:r>
+      <w:proofErr w:type="gramEnd"/>
+      <w:r>
+        <w:rPr>
+          <w:b/>
+          <w:bCs/>
+          <w:lang w:val="pt-PT"/>
+        </w:rPr>
+        <w:t xml:space="preserve"> (Menos de 30%)</w:t>
+      </w:r>
+      <w:r>
+        <w:rPr>
+          <w:lang w:val="pt-PT"/>
+        </w:rPr>
+        <w:t xml:space="preserve"> → A empresa </w:t>
+      </w:r>
+      <w:r>
+        <w:rPr>
+          <w:b/>
+          <w:bCs/>
+          <w:lang w:val="pt-PT"/>
+        </w:rPr>
+        <w:t>retém a maior parte dos lucros para reinvestimento</w:t>
+      </w:r>
+      <w:r>
+        <w:rPr>
+          <w:lang w:val="pt-PT"/>
+        </w:rPr>
+        <w:t xml:space="preserve"> em crescimento.</w:t>
+      </w:r>
+    </w:p>
+    <w:p>
+      <w:pPr>
+        <w:rPr>
+          <w:lang w:val="pt-PT"/>
+        </w:rPr>
+      </w:pPr>
+      <w:proofErr w:type="gramStart"/>
+      <w:r>
+        <w:t></w:t>
+      </w:r>
+      <w:r>
+        <w:rPr>
+          <w:lang w:val="pt-PT"/>
+        </w:rPr>
+        <w:t xml:space="preserve">  </w:t>
+      </w:r>
+      <w:r>
+        <w:rPr>
+          <w:b/>
+          <w:bCs/>
+          <w:lang w:val="pt-PT"/>
+        </w:rPr>
+        <w:t>Médio</w:t>
+      </w:r>
+      <w:proofErr w:type="gramEnd"/>
+      <w:r>
+        <w:rPr>
+          <w:b/>
+          <w:bCs/>
+          <w:lang w:val="pt-PT"/>
+        </w:rPr>
+        <w:t xml:space="preserve"> (30%-60%)</w:t>
+      </w:r>
+      <w:r>
+        <w:rPr>
+          <w:lang w:val="pt-PT"/>
+        </w:rPr>
+        <w:t xml:space="preserve"> → A empresa equilibra crescimento e distribuição de dividendos.</w:t>
+      </w:r>
+    </w:p>
+    <w:p>
+      <w:pPr>
+        <w:rPr>
+          <w:lang w:val="pt-PT"/>
+        </w:rPr>
+      </w:pPr>
+      <w:proofErr w:type="gramStart"/>
+      <w:r>
+        <w:t></w:t>
+      </w:r>
+      <w:r>
+        <w:rPr>
+          <w:lang w:val="pt-PT"/>
+        </w:rPr>
+        <w:t xml:space="preserve">  </w:t>
+      </w:r>
+      <w:r>
+        <w:rPr>
+          <w:b/>
+          <w:bCs/>
+          <w:lang w:val="pt-PT"/>
+        </w:rPr>
+        <w:t>Alto</w:t>
+      </w:r>
+      <w:proofErr w:type="gramEnd"/>
+      <w:r>
+        <w:rPr>
+          <w:b/>
+          <w:bCs/>
+          <w:lang w:val="pt-PT"/>
+        </w:rPr>
+        <w:t xml:space="preserve"> (Acima de 60%)</w:t>
+      </w:r>
+      <w:r>
+        <w:rPr>
+          <w:lang w:val="pt-PT"/>
+        </w:rPr>
+        <w:t xml:space="preserve"> → A empresa distribui uma grande parte dos lucros como dividendos, podendo ter menos capital para crescimento futuro.</w:t>
+      </w:r>
+    </w:p>
+    <w:p>
+      <w:pPr>
+        <w:rPr>
+          <w:lang w:val="pt-PT"/>
+        </w:rPr>
+      </w:pPr>
+      <w:proofErr w:type="gramStart"/>
+      <w:r>
+        <w:t></w:t>
+      </w:r>
+      <w:r>
+        <w:rPr>
+          <w:lang w:val="pt-PT"/>
+        </w:rPr>
+        <w:t xml:space="preserve">  </w:t>
+      </w:r>
+      <w:r>
+        <w:rPr>
+          <w:b/>
+          <w:bCs/>
+          <w:lang w:val="pt-PT"/>
+        </w:rPr>
+        <w:t>Acima</w:t>
+      </w:r>
+      <w:proofErr w:type="gramEnd"/>
+      <w:r>
+        <w:rPr>
+          <w:b/>
+          <w:bCs/>
+          <w:lang w:val="pt-PT"/>
+        </w:rPr>
+        <w:t xml:space="preserve"> de 100%</w:t>
+      </w:r>
+      <w:r>
+        <w:rPr>
+          <w:lang w:val="pt-PT"/>
+        </w:rPr>
+        <w:t xml:space="preserve"> → Perigoso! Significa que a empresa está pagando mais dividendos do que seu lucro permite (o que pode não ser sustentável).</w:t>
+      </w:r>
+    </w:p>
+    <w:p>
+      <w:pPr>
+        <w:rPr>
+          <w:lang w:val="pt-PT"/>
+        </w:rPr>
+      </w:pPr>
+      <w:proofErr w:type="gramStart"/>
+      <w:r>
+        <w:t></w:t>
+      </w:r>
+      <w:r>
+        <w:rPr>
+          <w:lang w:val="pt-PT"/>
+        </w:rPr>
+        <w:t xml:space="preserve">  Se</w:t>
+      </w:r>
+      <w:proofErr w:type="gramEnd"/>
+      <w:r>
+        <w:rPr>
+          <w:lang w:val="pt-PT"/>
+        </w:rPr>
+        <w:t xml:space="preserve"> o foco for </w:t>
+      </w:r>
+      <w:r>
+        <w:rPr>
+          <w:b/>
+          <w:bCs/>
+          <w:lang w:val="pt-PT"/>
+        </w:rPr>
+        <w:t>crescimento</w:t>
+      </w:r>
+      <w:r>
+        <w:rPr>
+          <w:lang w:val="pt-PT"/>
+        </w:rPr>
+        <w:t xml:space="preserve">, um </w:t>
+      </w:r>
+      <w:proofErr w:type="spellStart"/>
+      <w:r>
+        <w:rPr>
+          <w:lang w:val="pt-PT"/>
+        </w:rPr>
+        <w:t>payout</w:t>
+      </w:r>
+      <w:proofErr w:type="spellEnd"/>
+      <w:r>
+        <w:rPr>
+          <w:lang w:val="pt-PT"/>
+        </w:rPr>
+        <w:t xml:space="preserve"> baixo </w:t>
+      </w:r>
+      <w:r>
+        <w:rPr>
+          <w:b/>
+          <w:bCs/>
+          <w:lang w:val="pt-PT"/>
+        </w:rPr>
+        <w:t>pode ser positivo</w:t>
+      </w:r>
+      <w:r>
+        <w:rPr>
+          <w:lang w:val="pt-PT"/>
+        </w:rPr>
+        <w:t xml:space="preserve"> para investidores que buscam valorização do preço das ações.</w:t>
+      </w:r>
+    </w:p>
+    <w:p>
+      <w:pPr>
+        <w:rPr>
+          <w:lang w:val="pt-PT"/>
+        </w:rPr>
+      </w:pPr>
+      <w:proofErr w:type="gramStart"/>
+      <w:r>
+        <w:t></w:t>
+      </w:r>
+      <w:r>
+        <w:rPr>
+          <w:lang w:val="pt-PT"/>
+        </w:rPr>
+        <w:t xml:space="preserve">  Se</w:t>
+      </w:r>
+      <w:proofErr w:type="gramEnd"/>
+      <w:r>
+        <w:rPr>
+          <w:lang w:val="pt-PT"/>
+        </w:rPr>
+        <w:t xml:space="preserve"> o investidor busca </w:t>
+      </w:r>
+      <w:r>
+        <w:rPr>
+          <w:b/>
+          <w:bCs/>
+          <w:lang w:val="pt-PT"/>
+        </w:rPr>
+        <w:t>renda passiva (dividendos)</w:t>
+      </w:r>
+      <w:r>
+        <w:rPr>
+          <w:lang w:val="pt-PT"/>
+        </w:rPr>
+        <w:t xml:space="preserve">, pode ser melhor procurar empresas com </w:t>
+      </w:r>
+      <w:proofErr w:type="spellStart"/>
+      <w:r>
+        <w:rPr>
+          <w:lang w:val="pt-PT"/>
+        </w:rPr>
+        <w:t>payout</w:t>
+      </w:r>
+      <w:proofErr w:type="spellEnd"/>
+      <w:r>
+        <w:rPr>
+          <w:lang w:val="pt-PT"/>
+        </w:rPr>
+        <w:t xml:space="preserve"> maior (normalmente, empresas estáveis e consolidadas como bancos ou setores de utilidades públicas).</w:t>
+      </w:r>
+    </w:p>
     <w:sectPr>
       <w:pgSz w:w="11906" w:h="16838"/>
       <w:pgMar w:top="1417" w:right="1701" w:bottom="1417" w:left="1701" w:header="708" w:footer="708" w:gutter="0"/>
@@ -820,6 +2555,155 @@
 <file path=word/numbering.xml><?xml version="1.0" encoding="utf-8"?>
 <w:numbering xmlns:wpc="http://schemas.microsoft.com/office/word/2010/wordprocessingCanvas" xmlns:cx="http://schemas.microsoft.com/office/drawing/2014/chartex" xmlns:cx1="http://schemas.microsoft.com/office/drawing/2015/9/8/chartex" xmlns:cx2="http://schemas.microsoft.com/office/drawing/2015/10/21/chartex" xmlns:cx3="http://schemas.microsoft.com/office/drawing/2016/5/9/chartex" xmlns:cx4="http://schemas.microsoft.com/office/drawing/2016/5/10/chartex" xmlns:cx5="http://schemas.microsoft.com/office/drawing/2016/5/11/chartex" xmlns:cx6="http://schemas.microsoft.com/office/drawing/2016/5/12/chartex" xmlns:cx7="http://schemas.microsoft.com/office/drawing/2016/5/13/chartex" xmlns:cx8="http://schemas.microsoft.com/office/drawing/2016/5/14/chartex" xmlns:mc="http://schemas.openxmlformats.org/markup-compatibility/2006" xmlns:aink="http://schemas.microsoft.com/office/drawing/2016/ink" xmlns:am3d="http://schemas.microsoft.com/office/drawing/2017/model3d" xmlns:o="urn:schemas-microsoft-com:office:office" xmlns:oel="http://schemas.microsoft.com/office/2019/extlst" xmlns:r="http://schemas.openxmlformats.org/officeDocument/2006/relationships" xmlns:m="http://schemas.openxmlformats.org/officeDocument/2006/math" xmlns:v="urn:schemas-microsoft-com:vml" xmlns:wp14="http://schemas.microsoft.com/office/word/2010/wordprocessingDrawing" xmlns:wp="http://schemas.openxmlformats.org/drawingml/2006/wordprocessingDrawing" xmlns:w10="urn:schemas-microsoft-com:office:word" xmlns:w="http://schemas.openxmlformats.org/wordprocessingml/2006/main" xmlns:w14="http://schemas.microsoft.com/office/word/2010/wordml" xmlns:w15="http://schemas.microsoft.com/office/word/2012/wordml" xmlns:w16cex="http://schemas.microsoft.com/office/word/2018/wordml/cex" xmlns:w16cid="http://schemas.microsoft.com/office/word/2016/wordml/cid" xmlns:w16="http://schemas.microsoft.com/office/word/2018/wordml" xmlns:w16du="http://schemas.microsoft.com/office/word/2023/wordml/word16du" xmlns:w16sdtdh="http://schemas.microsoft.com/office/word/2020/wordml/sdtdatahash" xmlns:w16sdtfl="http://schemas.microsoft.com/office/word/2024/wordml/sdtformatlock" xmlns:w16se="http://schemas.microsoft.com/office/word/2015/wordml/symex" xmlns:wpg="http://schemas.microsoft.com/office/word/2010/wordprocessingGroup" xmlns:wpi="http://schemas.microsoft.com/office/word/2010/wordprocessingInk" xmlns:wne="http://schemas.microsoft.com/office/word/2006/wordml" xmlns:wps="http://schemas.microsoft.com/office/word/2010/wordprocessingShape" mc:Ignorable="w14 w15 w16se w16cid w16 w16cex w16sdtdh w16sdtfl w16du wp14">
   <w:abstractNum w:abstractNumId="0" w15:restartNumberingAfterBreak="0">
+    <w:nsid w:val="02647232"/>
+    <w:multiLevelType w:val="multilevel"/>
+    <w:tmpl w:val="7DFCBF9A"/>
+    <w:lvl w:ilvl="0">
+      <w:start w:val="1"/>
+      <w:numFmt w:val="bullet"/>
+      <w:lvlText w:val=""/>
+      <w:lvlJc w:val="left"/>
+      <w:pPr>
+        <w:tabs>
+          <w:tab w:val="num" w:pos="720"/>
+        </w:tabs>
+        <w:ind w:left="720" w:hanging="360"/>
+      </w:pPr>
+      <w:rPr>
+        <w:rFonts w:ascii="Symbol" w:hAnsi="Symbol" w:hint="default"/>
+        <w:sz w:val="20"/>
+      </w:rPr>
+    </w:lvl>
+    <w:lvl w:ilvl="1" w:tentative="1">
+      <w:start w:val="1"/>
+      <w:numFmt w:val="bullet"/>
+      <w:lvlText w:val="o"/>
+      <w:lvlJc w:val="left"/>
+      <w:pPr>
+        <w:tabs>
+          <w:tab w:val="num" w:pos="1440"/>
+        </w:tabs>
+        <w:ind w:left="1440" w:hanging="360"/>
+      </w:pPr>
+      <w:rPr>
+        <w:rFonts w:ascii="Courier New" w:hAnsi="Courier New" w:hint="default"/>
+        <w:sz w:val="20"/>
+      </w:rPr>
+    </w:lvl>
+    <w:lvl w:ilvl="2" w:tentative="1">
+      <w:start w:val="1"/>
+      <w:numFmt w:val="bullet"/>
+      <w:lvlText w:val=""/>
+      <w:lvlJc w:val="left"/>
+      <w:pPr>
+        <w:tabs>
+          <w:tab w:val="num" w:pos="2160"/>
+        </w:tabs>
+        <w:ind w:left="2160" w:hanging="360"/>
+      </w:pPr>
+      <w:rPr>
+        <w:rFonts w:ascii="Wingdings" w:hAnsi="Wingdings" w:hint="default"/>
+        <w:sz w:val="20"/>
+      </w:rPr>
+    </w:lvl>
+    <w:lvl w:ilvl="3" w:tentative="1">
+      <w:start w:val="1"/>
+      <w:numFmt w:val="bullet"/>
+      <w:lvlText w:val=""/>
+      <w:lvlJc w:val="left"/>
+      <w:pPr>
+        <w:tabs>
+          <w:tab w:val="num" w:pos="2880"/>
+        </w:tabs>
+        <w:ind w:left="2880" w:hanging="360"/>
+      </w:pPr>
+      <w:rPr>
+        <w:rFonts w:ascii="Wingdings" w:hAnsi="Wingdings" w:hint="default"/>
+        <w:sz w:val="20"/>
+      </w:rPr>
+    </w:lvl>
+    <w:lvl w:ilvl="4" w:tentative="1">
+      <w:start w:val="1"/>
+      <w:numFmt w:val="bullet"/>
+      <w:lvlText w:val=""/>
+      <w:lvlJc w:val="left"/>
+      <w:pPr>
+        <w:tabs>
+          <w:tab w:val="num" w:pos="3600"/>
+        </w:tabs>
+        <w:ind w:left="3600" w:hanging="360"/>
+      </w:pPr>
+      <w:rPr>
+        <w:rFonts w:ascii="Wingdings" w:hAnsi="Wingdings" w:hint="default"/>
+        <w:sz w:val="20"/>
+      </w:rPr>
+    </w:lvl>
+    <w:lvl w:ilvl="5" w:tentative="1">
+      <w:start w:val="1"/>
+      <w:numFmt w:val="bullet"/>
+      <w:lvlText w:val=""/>
+      <w:lvlJc w:val="left"/>
+      <w:pPr>
+        <w:tabs>
+          <w:tab w:val="num" w:pos="4320"/>
+        </w:tabs>
+        <w:ind w:left="4320" w:hanging="360"/>
+      </w:pPr>
+      <w:rPr>
+        <w:rFonts w:ascii="Wingdings" w:hAnsi="Wingdings" w:hint="default"/>
+        <w:sz w:val="20"/>
+      </w:rPr>
+    </w:lvl>
+    <w:lvl w:ilvl="6" w:tentative="1">
+      <w:start w:val="1"/>
+      <w:numFmt w:val="bullet"/>
+      <w:lvlText w:val=""/>
+      <w:lvlJc w:val="left"/>
+      <w:pPr>
+        <w:tabs>
+          <w:tab w:val="num" w:pos="5040"/>
+        </w:tabs>
+        <w:ind w:left="5040" w:hanging="360"/>
+      </w:pPr>
+      <w:rPr>
+        <w:rFonts w:ascii="Wingdings" w:hAnsi="Wingdings" w:hint="default"/>
+        <w:sz w:val="20"/>
+      </w:rPr>
+    </w:lvl>
+    <w:lvl w:ilvl="7" w:tentative="1">
+      <w:start w:val="1"/>
+      <w:numFmt w:val="bullet"/>
+      <w:lvlText w:val=""/>
+      <w:lvlJc w:val="left"/>
+      <w:pPr>
+        <w:tabs>
+          <w:tab w:val="num" w:pos="5760"/>
+        </w:tabs>
+        <w:ind w:left="5760" w:hanging="360"/>
+      </w:pPr>
+      <w:rPr>
+        <w:rFonts w:ascii="Wingdings" w:hAnsi="Wingdings" w:hint="default"/>
+        <w:sz w:val="20"/>
+      </w:rPr>
+    </w:lvl>
+    <w:lvl w:ilvl="8" w:tentative="1">
+      <w:start w:val="1"/>
+      <w:numFmt w:val="bullet"/>
+      <w:lvlText w:val=""/>
+      <w:lvlJc w:val="left"/>
+      <w:pPr>
+        <w:tabs>
+          <w:tab w:val="num" w:pos="6480"/>
+        </w:tabs>
+        <w:ind w:left="6480" w:hanging="360"/>
+      </w:pPr>
+      <w:rPr>
+        <w:rFonts w:ascii="Wingdings" w:hAnsi="Wingdings" w:hint="default"/>
+        <w:sz w:val="20"/>
+      </w:rPr>
+    </w:lvl>
+  </w:abstractNum>
+  <w:abstractNum w:abstractNumId="1" w15:restartNumberingAfterBreak="0">
     <w:nsid w:val="0824019D"/>
     <w:multiLevelType w:val="multilevel"/>
     <w:tmpl w:val="07D862D4"/>
@@ -968,7 +2852,156 @@
       </w:rPr>
     </w:lvl>
   </w:abstractNum>
-  <w:abstractNum w:abstractNumId="1" w15:restartNumberingAfterBreak="0">
+  <w:abstractNum w:abstractNumId="2" w15:restartNumberingAfterBreak="0">
+    <w:nsid w:val="2DBD7250"/>
+    <w:multiLevelType w:val="multilevel"/>
+    <w:tmpl w:val="717C2C2C"/>
+    <w:lvl w:ilvl="0">
+      <w:start w:val="1"/>
+      <w:numFmt w:val="bullet"/>
+      <w:lvlText w:val=""/>
+      <w:lvlJc w:val="left"/>
+      <w:pPr>
+        <w:tabs>
+          <w:tab w:val="num" w:pos="720"/>
+        </w:tabs>
+        <w:ind w:left="720" w:hanging="360"/>
+      </w:pPr>
+      <w:rPr>
+        <w:rFonts w:ascii="Symbol" w:hAnsi="Symbol" w:hint="default"/>
+        <w:sz w:val="20"/>
+      </w:rPr>
+    </w:lvl>
+    <w:lvl w:ilvl="1" w:tentative="1">
+      <w:start w:val="1"/>
+      <w:numFmt w:val="bullet"/>
+      <w:lvlText w:val="o"/>
+      <w:lvlJc w:val="left"/>
+      <w:pPr>
+        <w:tabs>
+          <w:tab w:val="num" w:pos="1440"/>
+        </w:tabs>
+        <w:ind w:left="1440" w:hanging="360"/>
+      </w:pPr>
+      <w:rPr>
+        <w:rFonts w:ascii="Courier New" w:hAnsi="Courier New" w:hint="default"/>
+        <w:sz w:val="20"/>
+      </w:rPr>
+    </w:lvl>
+    <w:lvl w:ilvl="2" w:tentative="1">
+      <w:start w:val="1"/>
+      <w:numFmt w:val="bullet"/>
+      <w:lvlText w:val=""/>
+      <w:lvlJc w:val="left"/>
+      <w:pPr>
+        <w:tabs>
+          <w:tab w:val="num" w:pos="2160"/>
+        </w:tabs>
+        <w:ind w:left="2160" w:hanging="360"/>
+      </w:pPr>
+      <w:rPr>
+        <w:rFonts w:ascii="Wingdings" w:hAnsi="Wingdings" w:hint="default"/>
+        <w:sz w:val="20"/>
+      </w:rPr>
+    </w:lvl>
+    <w:lvl w:ilvl="3" w:tentative="1">
+      <w:start w:val="1"/>
+      <w:numFmt w:val="bullet"/>
+      <w:lvlText w:val=""/>
+      <w:lvlJc w:val="left"/>
+      <w:pPr>
+        <w:tabs>
+          <w:tab w:val="num" w:pos="2880"/>
+        </w:tabs>
+        <w:ind w:left="2880" w:hanging="360"/>
+      </w:pPr>
+      <w:rPr>
+        <w:rFonts w:ascii="Wingdings" w:hAnsi="Wingdings" w:hint="default"/>
+        <w:sz w:val="20"/>
+      </w:rPr>
+    </w:lvl>
+    <w:lvl w:ilvl="4" w:tentative="1">
+      <w:start w:val="1"/>
+      <w:numFmt w:val="bullet"/>
+      <w:lvlText w:val=""/>
+      <w:lvlJc w:val="left"/>
+      <w:pPr>
+        <w:tabs>
+          <w:tab w:val="num" w:pos="3600"/>
+        </w:tabs>
+        <w:ind w:left="3600" w:hanging="360"/>
+      </w:pPr>
+      <w:rPr>
+        <w:rFonts w:ascii="Wingdings" w:hAnsi="Wingdings" w:hint="default"/>
+        <w:sz w:val="20"/>
+      </w:rPr>
+    </w:lvl>
+    <w:lvl w:ilvl="5" w:tentative="1">
+      <w:start w:val="1"/>
+      <w:numFmt w:val="bullet"/>
+      <w:lvlText w:val=""/>
+      <w:lvlJc w:val="left"/>
+      <w:pPr>
+        <w:tabs>
+          <w:tab w:val="num" w:pos="4320"/>
+        </w:tabs>
+        <w:ind w:left="4320" w:hanging="360"/>
+      </w:pPr>
+      <w:rPr>
+        <w:rFonts w:ascii="Wingdings" w:hAnsi="Wingdings" w:hint="default"/>
+        <w:sz w:val="20"/>
+      </w:rPr>
+    </w:lvl>
+    <w:lvl w:ilvl="6" w:tentative="1">
+      <w:start w:val="1"/>
+      <w:numFmt w:val="bullet"/>
+      <w:lvlText w:val=""/>
+      <w:lvlJc w:val="left"/>
+      <w:pPr>
+        <w:tabs>
+          <w:tab w:val="num" w:pos="5040"/>
+        </w:tabs>
+        <w:ind w:left="5040" w:hanging="360"/>
+      </w:pPr>
+      <w:rPr>
+        <w:rFonts w:ascii="Wingdings" w:hAnsi="Wingdings" w:hint="default"/>
+        <w:sz w:val="20"/>
+      </w:rPr>
+    </w:lvl>
+    <w:lvl w:ilvl="7" w:tentative="1">
+      <w:start w:val="1"/>
+      <w:numFmt w:val="bullet"/>
+      <w:lvlText w:val=""/>
+      <w:lvlJc w:val="left"/>
+      <w:pPr>
+        <w:tabs>
+          <w:tab w:val="num" w:pos="5760"/>
+        </w:tabs>
+        <w:ind w:left="5760" w:hanging="360"/>
+      </w:pPr>
+      <w:rPr>
+        <w:rFonts w:ascii="Wingdings" w:hAnsi="Wingdings" w:hint="default"/>
+        <w:sz w:val="20"/>
+      </w:rPr>
+    </w:lvl>
+    <w:lvl w:ilvl="8" w:tentative="1">
+      <w:start w:val="1"/>
+      <w:numFmt w:val="bullet"/>
+      <w:lvlText w:val=""/>
+      <w:lvlJc w:val="left"/>
+      <w:pPr>
+        <w:tabs>
+          <w:tab w:val="num" w:pos="6480"/>
+        </w:tabs>
+        <w:ind w:left="6480" w:hanging="360"/>
+      </w:pPr>
+      <w:rPr>
+        <w:rFonts w:ascii="Wingdings" w:hAnsi="Wingdings" w:hint="default"/>
+        <w:sz w:val="20"/>
+      </w:rPr>
+    </w:lvl>
+  </w:abstractNum>
+  <w:abstractNum w:abstractNumId="3" w15:restartNumberingAfterBreak="0">
     <w:nsid w:val="4F110224"/>
     <w:multiLevelType w:val="multilevel"/>
     <w:tmpl w:val="A38227FC"/>
@@ -1117,7 +3150,156 @@
       </w:rPr>
     </w:lvl>
   </w:abstractNum>
-  <w:abstractNum w:abstractNumId="2" w15:restartNumberingAfterBreak="0">
+  <w:abstractNum w:abstractNumId="4" w15:restartNumberingAfterBreak="0">
+    <w:nsid w:val="55241437"/>
+    <w:multiLevelType w:val="multilevel"/>
+    <w:tmpl w:val="46B4FE46"/>
+    <w:lvl w:ilvl="0">
+      <w:start w:val="1"/>
+      <w:numFmt w:val="bullet"/>
+      <w:lvlText w:val=""/>
+      <w:lvlJc w:val="left"/>
+      <w:pPr>
+        <w:tabs>
+          <w:tab w:val="num" w:pos="720"/>
+        </w:tabs>
+        <w:ind w:left="720" w:hanging="360"/>
+      </w:pPr>
+      <w:rPr>
+        <w:rFonts w:ascii="Symbol" w:hAnsi="Symbol" w:hint="default"/>
+        <w:sz w:val="20"/>
+      </w:rPr>
+    </w:lvl>
+    <w:lvl w:ilvl="1" w:tentative="1">
+      <w:start w:val="1"/>
+      <w:numFmt w:val="bullet"/>
+      <w:lvlText w:val="o"/>
+      <w:lvlJc w:val="left"/>
+      <w:pPr>
+        <w:tabs>
+          <w:tab w:val="num" w:pos="1440"/>
+        </w:tabs>
+        <w:ind w:left="1440" w:hanging="360"/>
+      </w:pPr>
+      <w:rPr>
+        <w:rFonts w:ascii="Courier New" w:hAnsi="Courier New" w:hint="default"/>
+        <w:sz w:val="20"/>
+      </w:rPr>
+    </w:lvl>
+    <w:lvl w:ilvl="2" w:tentative="1">
+      <w:start w:val="1"/>
+      <w:numFmt w:val="bullet"/>
+      <w:lvlText w:val=""/>
+      <w:lvlJc w:val="left"/>
+      <w:pPr>
+        <w:tabs>
+          <w:tab w:val="num" w:pos="2160"/>
+        </w:tabs>
+        <w:ind w:left="2160" w:hanging="360"/>
+      </w:pPr>
+      <w:rPr>
+        <w:rFonts w:ascii="Wingdings" w:hAnsi="Wingdings" w:hint="default"/>
+        <w:sz w:val="20"/>
+      </w:rPr>
+    </w:lvl>
+    <w:lvl w:ilvl="3" w:tentative="1">
+      <w:start w:val="1"/>
+      <w:numFmt w:val="bullet"/>
+      <w:lvlText w:val=""/>
+      <w:lvlJc w:val="left"/>
+      <w:pPr>
+        <w:tabs>
+          <w:tab w:val="num" w:pos="2880"/>
+        </w:tabs>
+        <w:ind w:left="2880" w:hanging="360"/>
+      </w:pPr>
+      <w:rPr>
+        <w:rFonts w:ascii="Wingdings" w:hAnsi="Wingdings" w:hint="default"/>
+        <w:sz w:val="20"/>
+      </w:rPr>
+    </w:lvl>
+    <w:lvl w:ilvl="4" w:tentative="1">
+      <w:start w:val="1"/>
+      <w:numFmt w:val="bullet"/>
+      <w:lvlText w:val=""/>
+      <w:lvlJc w:val="left"/>
+      <w:pPr>
+        <w:tabs>
+          <w:tab w:val="num" w:pos="3600"/>
+        </w:tabs>
+        <w:ind w:left="3600" w:hanging="360"/>
+      </w:pPr>
+      <w:rPr>
+        <w:rFonts w:ascii="Wingdings" w:hAnsi="Wingdings" w:hint="default"/>
+        <w:sz w:val="20"/>
+      </w:rPr>
+    </w:lvl>
+    <w:lvl w:ilvl="5" w:tentative="1">
+      <w:start w:val="1"/>
+      <w:numFmt w:val="bullet"/>
+      <w:lvlText w:val=""/>
+      <w:lvlJc w:val="left"/>
+      <w:pPr>
+        <w:tabs>
+          <w:tab w:val="num" w:pos="4320"/>
+        </w:tabs>
+        <w:ind w:left="4320" w:hanging="360"/>
+      </w:pPr>
+      <w:rPr>
+        <w:rFonts w:ascii="Wingdings" w:hAnsi="Wingdings" w:hint="default"/>
+        <w:sz w:val="20"/>
+      </w:rPr>
+    </w:lvl>
+    <w:lvl w:ilvl="6" w:tentative="1">
+      <w:start w:val="1"/>
+      <w:numFmt w:val="bullet"/>
+      <w:lvlText w:val=""/>
+      <w:lvlJc w:val="left"/>
+      <w:pPr>
+        <w:tabs>
+          <w:tab w:val="num" w:pos="5040"/>
+        </w:tabs>
+        <w:ind w:left="5040" w:hanging="360"/>
+      </w:pPr>
+      <w:rPr>
+        <w:rFonts w:ascii="Wingdings" w:hAnsi="Wingdings" w:hint="default"/>
+        <w:sz w:val="20"/>
+      </w:rPr>
+    </w:lvl>
+    <w:lvl w:ilvl="7" w:tentative="1">
+      <w:start w:val="1"/>
+      <w:numFmt w:val="bullet"/>
+      <w:lvlText w:val=""/>
+      <w:lvlJc w:val="left"/>
+      <w:pPr>
+        <w:tabs>
+          <w:tab w:val="num" w:pos="5760"/>
+        </w:tabs>
+        <w:ind w:left="5760" w:hanging="360"/>
+      </w:pPr>
+      <w:rPr>
+        <w:rFonts w:ascii="Wingdings" w:hAnsi="Wingdings" w:hint="default"/>
+        <w:sz w:val="20"/>
+      </w:rPr>
+    </w:lvl>
+    <w:lvl w:ilvl="8" w:tentative="1">
+      <w:start w:val="1"/>
+      <w:numFmt w:val="bullet"/>
+      <w:lvlText w:val=""/>
+      <w:lvlJc w:val="left"/>
+      <w:pPr>
+        <w:tabs>
+          <w:tab w:val="num" w:pos="6480"/>
+        </w:tabs>
+        <w:ind w:left="6480" w:hanging="360"/>
+      </w:pPr>
+      <w:rPr>
+        <w:rFonts w:ascii="Wingdings" w:hAnsi="Wingdings" w:hint="default"/>
+        <w:sz w:val="20"/>
+      </w:rPr>
+    </w:lvl>
+  </w:abstractNum>
+  <w:abstractNum w:abstractNumId="5" w15:restartNumberingAfterBreak="0">
     <w:nsid w:val="56E60538"/>
     <w:multiLevelType w:val="multilevel"/>
     <w:tmpl w:val="BFBC4A8E"/>
@@ -1266,7 +3448,7 @@
       </w:rPr>
     </w:lvl>
   </w:abstractNum>
-  <w:abstractNum w:abstractNumId="3" w15:restartNumberingAfterBreak="0">
+  <w:abstractNum w:abstractNumId="6" w15:restartNumberingAfterBreak="0">
     <w:nsid w:val="732236CB"/>
     <w:multiLevelType w:val="multilevel"/>
     <w:tmpl w:val="6AD4D1BE"/>
@@ -1415,17 +3597,178 @@
       </w:rPr>
     </w:lvl>
   </w:abstractNum>
+  <w:abstractNum w:abstractNumId="7" w15:restartNumberingAfterBreak="0">
+    <w:nsid w:val="756B4C90"/>
+    <w:multiLevelType w:val="multilevel"/>
+    <w:tmpl w:val="032C2A02"/>
+    <w:lvl w:ilvl="0">
+      <w:start w:val="1"/>
+      <w:numFmt w:val="bullet"/>
+      <w:lvlText w:val=""/>
+      <w:lvlJc w:val="left"/>
+      <w:pPr>
+        <w:tabs>
+          <w:tab w:val="num" w:pos="720"/>
+        </w:tabs>
+        <w:ind w:left="720" w:hanging="360"/>
+      </w:pPr>
+      <w:rPr>
+        <w:rFonts w:ascii="Symbol" w:hAnsi="Symbol" w:hint="default"/>
+        <w:sz w:val="20"/>
+      </w:rPr>
+    </w:lvl>
+    <w:lvl w:ilvl="1" w:tentative="1">
+      <w:start w:val="1"/>
+      <w:numFmt w:val="bullet"/>
+      <w:lvlText w:val="o"/>
+      <w:lvlJc w:val="left"/>
+      <w:pPr>
+        <w:tabs>
+          <w:tab w:val="num" w:pos="1440"/>
+        </w:tabs>
+        <w:ind w:left="1440" w:hanging="360"/>
+      </w:pPr>
+      <w:rPr>
+        <w:rFonts w:ascii="Courier New" w:hAnsi="Courier New" w:hint="default"/>
+        <w:sz w:val="20"/>
+      </w:rPr>
+    </w:lvl>
+    <w:lvl w:ilvl="2" w:tentative="1">
+      <w:start w:val="1"/>
+      <w:numFmt w:val="bullet"/>
+      <w:lvlText w:val=""/>
+      <w:lvlJc w:val="left"/>
+      <w:pPr>
+        <w:tabs>
+          <w:tab w:val="num" w:pos="2160"/>
+        </w:tabs>
+        <w:ind w:left="2160" w:hanging="360"/>
+      </w:pPr>
+      <w:rPr>
+        <w:rFonts w:ascii="Wingdings" w:hAnsi="Wingdings" w:hint="default"/>
+        <w:sz w:val="20"/>
+      </w:rPr>
+    </w:lvl>
+    <w:lvl w:ilvl="3" w:tentative="1">
+      <w:start w:val="1"/>
+      <w:numFmt w:val="bullet"/>
+      <w:lvlText w:val=""/>
+      <w:lvlJc w:val="left"/>
+      <w:pPr>
+        <w:tabs>
+          <w:tab w:val="num" w:pos="2880"/>
+        </w:tabs>
+        <w:ind w:left="2880" w:hanging="360"/>
+      </w:pPr>
+      <w:rPr>
+        <w:rFonts w:ascii="Wingdings" w:hAnsi="Wingdings" w:hint="default"/>
+        <w:sz w:val="20"/>
+      </w:rPr>
+    </w:lvl>
+    <w:lvl w:ilvl="4" w:tentative="1">
+      <w:start w:val="1"/>
+      <w:numFmt w:val="bullet"/>
+      <w:lvlText w:val=""/>
+      <w:lvlJc w:val="left"/>
+      <w:pPr>
+        <w:tabs>
+          <w:tab w:val="num" w:pos="3600"/>
+        </w:tabs>
+        <w:ind w:left="3600" w:hanging="360"/>
+      </w:pPr>
+      <w:rPr>
+        <w:rFonts w:ascii="Wingdings" w:hAnsi="Wingdings" w:hint="default"/>
+        <w:sz w:val="20"/>
+      </w:rPr>
+    </w:lvl>
+    <w:lvl w:ilvl="5" w:tentative="1">
+      <w:start w:val="1"/>
+      <w:numFmt w:val="bullet"/>
+      <w:lvlText w:val=""/>
+      <w:lvlJc w:val="left"/>
+      <w:pPr>
+        <w:tabs>
+          <w:tab w:val="num" w:pos="4320"/>
+        </w:tabs>
+        <w:ind w:left="4320" w:hanging="360"/>
+      </w:pPr>
+      <w:rPr>
+        <w:rFonts w:ascii="Wingdings" w:hAnsi="Wingdings" w:hint="default"/>
+        <w:sz w:val="20"/>
+      </w:rPr>
+    </w:lvl>
+    <w:lvl w:ilvl="6" w:tentative="1">
+      <w:start w:val="1"/>
+      <w:numFmt w:val="bullet"/>
+      <w:lvlText w:val=""/>
+      <w:lvlJc w:val="left"/>
+      <w:pPr>
+        <w:tabs>
+          <w:tab w:val="num" w:pos="5040"/>
+        </w:tabs>
+        <w:ind w:left="5040" w:hanging="360"/>
+      </w:pPr>
+      <w:rPr>
+        <w:rFonts w:ascii="Wingdings" w:hAnsi="Wingdings" w:hint="default"/>
+        <w:sz w:val="20"/>
+      </w:rPr>
+    </w:lvl>
+    <w:lvl w:ilvl="7" w:tentative="1">
+      <w:start w:val="1"/>
+      <w:numFmt w:val="bullet"/>
+      <w:lvlText w:val=""/>
+      <w:lvlJc w:val="left"/>
+      <w:pPr>
+        <w:tabs>
+          <w:tab w:val="num" w:pos="5760"/>
+        </w:tabs>
+        <w:ind w:left="5760" w:hanging="360"/>
+      </w:pPr>
+      <w:rPr>
+        <w:rFonts w:ascii="Wingdings" w:hAnsi="Wingdings" w:hint="default"/>
+        <w:sz w:val="20"/>
+      </w:rPr>
+    </w:lvl>
+    <w:lvl w:ilvl="8" w:tentative="1">
+      <w:start w:val="1"/>
+      <w:numFmt w:val="bullet"/>
+      <w:lvlText w:val=""/>
+      <w:lvlJc w:val="left"/>
+      <w:pPr>
+        <w:tabs>
+          <w:tab w:val="num" w:pos="6480"/>
+        </w:tabs>
+        <w:ind w:left="6480" w:hanging="360"/>
+      </w:pPr>
+      <w:rPr>
+        <w:rFonts w:ascii="Wingdings" w:hAnsi="Wingdings" w:hint="default"/>
+        <w:sz w:val="20"/>
+      </w:rPr>
+    </w:lvl>
+  </w:abstractNum>
   <w:num w:numId="1" w16cid:durableId="1333532141">
+    <w:abstractNumId w:val="5"/>
+  </w:num>
+  <w:num w:numId="2" w16cid:durableId="620305025">
+    <w:abstractNumId w:val="3"/>
+  </w:num>
+  <w:num w:numId="3" w16cid:durableId="2098751037">
+    <w:abstractNumId w:val="1"/>
+  </w:num>
+  <w:num w:numId="4" w16cid:durableId="14894264">
+    <w:abstractNumId w:val="6"/>
+  </w:num>
+  <w:num w:numId="5" w16cid:durableId="1986622170">
+    <w:abstractNumId w:val="7"/>
+  </w:num>
+  <w:num w:numId="6" w16cid:durableId="65030407">
     <w:abstractNumId w:val="2"/>
   </w:num>
-  <w:num w:numId="2" w16cid:durableId="620305025">
-    <w:abstractNumId w:val="1"/>
+  <w:num w:numId="7" w16cid:durableId="1168594763">
+    <w:abstractNumId w:val="4"/>
   </w:num>
-  <w:num w:numId="3" w16cid:durableId="2098751037">
+  <w:num w:numId="8" w16cid:durableId="79835265">
     <w:abstractNumId w:val="0"/>
-  </w:num>
-  <w:num w:numId="4" w16cid:durableId="14894264">
-    <w:abstractNumId w:val="3"/>
   </w:num>
 </w:numbering>
 </file>

</xml_diff>

<commit_message>
Income Statment analysis part 1, class formulas.
</commit_message>
<xml_diff>
--- a/market-analyzer/Information/Metrics.docx
+++ b/market-analyzer/Information/Metrics.docx
@@ -2627,22 +2627,17 @@
       </w:pPr>
     </w:p>
     <w:p>
-      <w:proofErr w:type="spellStart"/>
-      <w:r>
+      <w:pPr>
+        <w:rPr>
+          <w:lang w:val="pt-PT"/>
+        </w:rPr>
+      </w:pPr>
+      <w:r>
+        <w:rPr>
+          <w:lang w:val="pt-PT"/>
+        </w:rPr>
         <w:lastRenderedPageBreak/>
-        <w:t>Liquidez</w:t>
-      </w:r>
-      <w:proofErr w:type="spellEnd"/>
-      <w:r>
-        <w:t xml:space="preserve"> (Curto </w:t>
-      </w:r>
-      <w:proofErr w:type="spellStart"/>
-      <w:r>
-        <w:t>Prazo</w:t>
-      </w:r>
-      <w:proofErr w:type="spellEnd"/>
-      <w:r>
-        <w:t>)</w:t>
+        <w:t>Liquidez (Curto Prazo)</w:t>
       </w:r>
     </w:p>
     <w:p>
@@ -3660,14 +3655,17 @@
       </w:pPr>
     </w:p>
     <w:p>
-      <w:proofErr w:type="spellStart"/>
-      <w:r>
+      <w:pPr>
+        <w:rPr>
+          <w:lang w:val="pt-PT"/>
+        </w:rPr>
+      </w:pPr>
+      <w:r>
+        <w:rPr>
+          <w:lang w:val="pt-PT"/>
+        </w:rPr>
         <w:lastRenderedPageBreak/>
-        <w:t>Reserva</w:t>
-      </w:r>
-      <w:proofErr w:type="spellEnd"/>
-      <w:r>
-        <w:t xml:space="preserve"> de Caixa</w:t>
+        <w:t>Reserva de Caixa</w:t>
       </w:r>
     </w:p>
     <w:p>
@@ -4351,23 +4349,7 @@
                 <w:b/>
                 <w:bCs/>
               </w:rPr>
-              <w:t xml:space="preserve"> </w:t>
-            </w:r>
-            <w:proofErr w:type="spellStart"/>
-            <w:r>
-              <w:rPr>
-                <w:b/>
-                <w:bCs/>
-              </w:rPr>
-              <w:t>em</w:t>
-            </w:r>
-            <w:proofErr w:type="spellEnd"/>
-            <w:r>
-              <w:rPr>
-                <w:b/>
-                <w:bCs/>
-              </w:rPr>
-              <w:t xml:space="preserve"> </w:t>
+              <w:t xml:space="preserve"> em </w:t>
             </w:r>
             <w:proofErr w:type="spellStart"/>
             <w:r>
@@ -4585,6 +4567,7 @@
       </w:pPr>
       <w:r>
         <w:rPr>
+          <w:noProof/>
           <w:lang w:val="pt-PT"/>
         </w:rPr>
         <w:drawing>
@@ -4754,7 +4737,7 @@
     <w:p>
       <w:r>
         <w:pict w14:anchorId="047374B0">
-          <v:rect id="_x0000_i1043" style="width:0;height:1.5pt" o:hralign="center" o:hrstd="t" o:hr="t" fillcolor="#a0a0a0" stroked="f"/>
+          <v:rect id="_x0000_i1025" style="width:0;height:1.5pt" o:hralign="center" o:hrstd="t" o:hr="t" fillcolor="#a0a0a0" stroked="f"/>
         </w:pict>
       </w:r>
     </w:p>
@@ -4882,6 +4865,7 @@
       </w:pPr>
       <w:r>
         <w:rPr>
+          <w:noProof/>
           <w:lang w:val="pt-PT"/>
         </w:rPr>
         <w:drawing>
@@ -5068,7 +5052,7 @@
     <w:p>
       <w:r>
         <w:pict w14:anchorId="5C503ADC">
-          <v:rect id="_x0000_i1044" style="width:0;height:1.5pt" o:hralign="center" o:hrstd="t" o:hr="t" fillcolor="#a0a0a0" stroked="f"/>
+          <v:rect id="_x0000_i1026" style="width:0;height:1.5pt" o:hralign="center" o:hrstd="t" o:hr="t" fillcolor="#a0a0a0" stroked="f"/>
         </w:pict>
       </w:r>
     </w:p>
@@ -5178,6 +5162,7 @@
       </w:pPr>
       <w:r>
         <w:rPr>
+          <w:noProof/>
           <w:lang w:val="pt-PT"/>
         </w:rPr>
         <w:drawing>
@@ -5356,7 +5341,7 @@
     <w:p>
       <w:r>
         <w:pict w14:anchorId="0CEEE93C">
-          <v:rect id="_x0000_i1045" style="width:0;height:1.5pt" o:hralign="center" o:hrstd="t" o:hr="t" fillcolor="#a0a0a0" stroked="f"/>
+          <v:rect id="_x0000_i1027" style="width:0;height:1.5pt" o:hralign="center" o:hrstd="t" o:hr="t" fillcolor="#a0a0a0" stroked="f"/>
         </w:pict>
       </w:r>
     </w:p>
@@ -5484,6 +5469,7 @@
       </w:pPr>
       <w:r>
         <w:rPr>
+          <w:noProof/>
           <w:lang w:val="pt-PT"/>
         </w:rPr>
         <w:drawing>
@@ -5876,6 +5862,7 @@
       </w:pPr>
       <w:r>
         <w:rPr>
+          <w:noProof/>
           <w:lang w:val="pt-PT"/>
         </w:rPr>
         <w:drawing>
@@ -7060,6 +7047,9 @@
     </w:p>
     <w:p>
       <w:r>
+        <w:rPr>
+          <w:noProof/>
+        </w:rPr>
         <w:drawing>
           <wp:inline distT="0" distB="0" distL="0" distR="0" wp14:anchorId="1329D77E" wp14:editId="7F75EB15">
             <wp:extent cx="5058481" cy="647790"/>
@@ -7246,7 +7236,7 @@
     <w:p>
       <w:r>
         <w:pict w14:anchorId="63F6631B">
-          <v:rect id="_x0000_i1073" style="width:0;height:1.5pt" o:hralign="center" o:hrstd="t" o:hr="t" fillcolor="#a0a0a0" stroked="f"/>
+          <v:rect id="_x0000_i1028" style="width:0;height:1.5pt" o:hralign="center" o:hrstd="t" o:hr="t" fillcolor="#a0a0a0" stroked="f"/>
         </w:pict>
       </w:r>
     </w:p>
@@ -7434,6 +7424,7 @@
       </w:pPr>
       <w:r>
         <w:rPr>
+          <w:noProof/>
           <w:lang w:val="pt-PT"/>
         </w:rPr>
         <w:drawing>
@@ -7617,7 +7608,7 @@
     <w:p>
       <w:r>
         <w:pict w14:anchorId="7E44E02B">
-          <v:rect id="_x0000_i1074" style="width:0;height:1.5pt" o:hralign="center" o:hrstd="t" o:hr="t" fillcolor="#a0a0a0" stroked="f"/>
+          <v:rect id="_x0000_i1029" style="width:0;height:1.5pt" o:hralign="center" o:hrstd="t" o:hr="t" fillcolor="#a0a0a0" stroked="f"/>
         </w:pict>
       </w:r>
     </w:p>
@@ -7736,6 +7727,9 @@
     </w:p>
     <w:p>
       <w:r>
+        <w:rPr>
+          <w:noProof/>
+        </w:rPr>
         <w:drawing>
           <wp:inline distT="0" distB="0" distL="0" distR="0" wp14:anchorId="28FE1EB0" wp14:editId="767AFEC2">
             <wp:extent cx="4296375" cy="657317"/>
@@ -7913,7 +7907,7 @@
     <w:p>
       <w:r>
         <w:pict w14:anchorId="3358C35D">
-          <v:rect id="_x0000_i1075" style="width:0;height:1.5pt" o:hralign="center" o:hrstd="t" o:hr="t" fillcolor="#a0a0a0" stroked="f"/>
+          <v:rect id="_x0000_i1030" style="width:0;height:1.5pt" o:hralign="center" o:hrstd="t" o:hr="t" fillcolor="#a0a0a0" stroked="f"/>
         </w:pict>
       </w:r>
     </w:p>
@@ -8184,7 +8178,7 @@
     <w:p>
       <w:r>
         <w:pict w14:anchorId="6F4B966E">
-          <v:rect id="_x0000_i1076" style="width:0;height:1.5pt" o:hralign="center" o:hrstd="t" o:hr="t" fillcolor="#a0a0a0" stroked="f"/>
+          <v:rect id="_x0000_i1031" style="width:0;height:1.5pt" o:hralign="center" o:hrstd="t" o:hr="t" fillcolor="#a0a0a0" stroked="f"/>
         </w:pict>
       </w:r>
     </w:p>
@@ -8299,6 +8293,9 @@
     </w:p>
     <w:p>
       <w:r>
+        <w:rPr>
+          <w:noProof/>
+        </w:rPr>
         <w:drawing>
           <wp:inline distT="0" distB="0" distL="0" distR="0" wp14:anchorId="0AEF8188" wp14:editId="28DBE80D">
             <wp:extent cx="5400040" cy="619760"/>
@@ -8560,6 +8557,7 @@
       </w:pPr>
       <w:r>
         <w:rPr>
+          <w:noProof/>
           <w:lang w:val="pt-PT"/>
         </w:rPr>
         <w:drawing>
@@ -8779,7 +8777,7 @@
     <w:p>
       <w:r>
         <w:pict w14:anchorId="0DA7C6A3">
-          <v:rect id="_x0000_i1105" style="width:0;height:1.5pt" o:hralign="center" o:hrstd="t" o:hr="t" fillcolor="#a0a0a0" stroked="f"/>
+          <v:rect id="_x0000_i1032" style="width:0;height:1.5pt" o:hralign="center" o:hrstd="t" o:hr="t" fillcolor="#a0a0a0" stroked="f"/>
         </w:pict>
       </w:r>
     </w:p>
@@ -8859,6 +8857,9 @@
         </w:rPr>
       </w:pPr>
       <w:r>
+        <w:rPr>
+          <w:noProof/>
+        </w:rPr>
         <w:drawing>
           <wp:inline distT="0" distB="0" distL="0" distR="0" wp14:anchorId="0BA929B8" wp14:editId="1717A4BD">
             <wp:extent cx="4801270" cy="647790"/>
@@ -9156,7 +9157,7 @@
     <w:p>
       <w:r>
         <w:pict w14:anchorId="787C1D4C">
-          <v:rect id="_x0000_i1106" style="width:0;height:1.5pt" o:hralign="center" o:hrstd="t" o:hr="t" fillcolor="#a0a0a0" stroked="f"/>
+          <v:rect id="_x0000_i1033" style="width:0;height:1.5pt" o:hralign="center" o:hrstd="t" o:hr="t" fillcolor="#a0a0a0" stroked="f"/>
         </w:pict>
       </w:r>
     </w:p>
@@ -9236,6 +9237,7 @@
       </w:pPr>
       <w:r>
         <w:rPr>
+          <w:noProof/>
           <w:lang w:val="pt-PT"/>
         </w:rPr>
         <w:drawing>
@@ -9561,7 +9563,7 @@
     <w:p>
       <w:r>
         <w:pict w14:anchorId="4C7CF4C1">
-          <v:rect id="_x0000_i1107" style="width:0;height:1.5pt" o:hralign="center" o:hrstd="t" o:hr="t" fillcolor="#a0a0a0" stroked="f"/>
+          <v:rect id="_x0000_i1034" style="width:0;height:1.5pt" o:hralign="center" o:hrstd="t" o:hr="t" fillcolor="#a0a0a0" stroked="f"/>
         </w:pict>
       </w:r>
     </w:p>
@@ -9624,6 +9626,7 @@
       </w:pPr>
       <w:r>
         <w:rPr>
+          <w:noProof/>
           <w:lang w:val="pt-PT"/>
         </w:rPr>
         <w:drawing>
@@ -9875,7 +9878,7 @@
     <w:p>
       <w:r>
         <w:pict w14:anchorId="70C66B99">
-          <v:rect id="_x0000_i1108" style="width:0;height:1.5pt" o:hralign="center" o:hrstd="t" o:hr="t" fillcolor="#a0a0a0" stroked="f"/>
+          <v:rect id="_x0000_i1035" style="width:0;height:1.5pt" o:hralign="center" o:hrstd="t" o:hr="t" fillcolor="#a0a0a0" stroked="f"/>
         </w:pict>
       </w:r>
     </w:p>
@@ -9934,6 +9937,9 @@
         </w:rPr>
       </w:pPr>
       <w:r>
+        <w:rPr>
+          <w:noProof/>
+        </w:rPr>
         <w:drawing>
           <wp:inline distT="0" distB="0" distL="0" distR="0" wp14:anchorId="27AFE4CF" wp14:editId="63E038DB">
             <wp:extent cx="3848637" cy="695422"/>
@@ -12470,6 +12476,939 @@
         </w:rPr>
       </w:pPr>
     </w:p>
+    <w:p>
+      <w:pPr>
+        <w:rPr>
+          <w:lang w:val="pt-PT"/>
+        </w:rPr>
+      </w:pPr>
+    </w:p>
+    <w:p>
+      <w:pPr>
+        <w:rPr>
+          <w:lang w:val="pt-PT"/>
+        </w:rPr>
+      </w:pPr>
+    </w:p>
+    <w:p>
+      <w:pPr>
+        <w:rPr>
+          <w:b/>
+          <w:bCs/>
+          <w:lang w:val="pt-PT"/>
+        </w:rPr>
+      </w:pPr>
+      <w:proofErr w:type="spellStart"/>
+      <w:r>
+        <w:rPr>
+          <w:b/>
+          <w:bCs/>
+          <w:lang w:val="pt-PT"/>
+        </w:rPr>
+        <w:t>Income</w:t>
+      </w:r>
+      <w:proofErr w:type="spellEnd"/>
+      <w:r>
+        <w:rPr>
+          <w:b/>
+          <w:bCs/>
+          <w:lang w:val="pt-PT"/>
+        </w:rPr>
+        <w:t xml:space="preserve"> </w:t>
+      </w:r>
+      <w:proofErr w:type="spellStart"/>
+      <w:r>
+        <w:rPr>
+          <w:b/>
+          <w:bCs/>
+          <w:lang w:val="pt-PT"/>
+        </w:rPr>
+        <w:t>Statement</w:t>
+      </w:r>
+      <w:proofErr w:type="spellEnd"/>
+    </w:p>
+    <w:p>
+      <w:pPr>
+        <w:rPr>
+          <w:b/>
+          <w:bCs/>
+          <w:lang w:val="pt-PT"/>
+        </w:rPr>
+      </w:pPr>
+    </w:p>
+    <w:p>
+      <w:pPr>
+        <w:rPr>
+          <w:b/>
+          <w:bCs/>
+          <w:lang w:val="pt-PT"/>
+        </w:rPr>
+      </w:pPr>
+      <w:r>
+        <w:rPr>
+          <w:rFonts w:ascii="Segoe UI Emoji" w:hAnsi="Segoe UI Emoji" w:cs="Segoe UI Emoji"/>
+          <w:b/>
+          <w:bCs/>
+        </w:rPr>
+        <w:t>🔍</w:t>
+      </w:r>
+      <w:r>
+        <w:rPr>
+          <w:b/>
+          <w:bCs/>
+          <w:lang w:val="pt-PT"/>
+        </w:rPr>
+        <w:t xml:space="preserve"> Opção 1: Rácio de Crescimento Ano a Ano (</w:t>
+      </w:r>
+      <w:proofErr w:type="spellStart"/>
+      <w:r>
+        <w:rPr>
+          <w:b/>
+          <w:bCs/>
+          <w:lang w:val="pt-PT"/>
+        </w:rPr>
+        <w:t>YoY</w:t>
+      </w:r>
+      <w:proofErr w:type="spellEnd"/>
+      <w:r>
+        <w:rPr>
+          <w:b/>
+          <w:bCs/>
+          <w:lang w:val="pt-PT"/>
+        </w:rPr>
+        <w:t xml:space="preserve"> </w:t>
+      </w:r>
+      <w:proofErr w:type="spellStart"/>
+      <w:r>
+        <w:rPr>
+          <w:b/>
+          <w:bCs/>
+          <w:lang w:val="pt-PT"/>
+        </w:rPr>
+        <w:t>Growth</w:t>
+      </w:r>
+      <w:proofErr w:type="spellEnd"/>
+      <w:r>
+        <w:rPr>
+          <w:b/>
+          <w:bCs/>
+          <w:lang w:val="pt-PT"/>
+        </w:rPr>
+        <w:t>)</w:t>
+      </w:r>
+    </w:p>
+    <w:p>
+      <w:pPr>
+        <w:rPr>
+          <w:b/>
+          <w:bCs/>
+          <w:lang w:val="pt-PT"/>
+        </w:rPr>
+      </w:pPr>
+      <w:r>
+        <w:rPr>
+          <w:b/>
+          <w:bCs/>
+          <w:lang w:val="pt-PT"/>
+        </w:rPr>
+        <w:t>Essa é a abordagem mais simples e direta para medir a variação percentual entre anos consecutivos.</w:t>
+      </w:r>
+    </w:p>
+    <w:p>
+      <w:pPr>
+        <w:rPr>
+          <w:b/>
+          <w:bCs/>
+          <w:lang w:val="pt-PT"/>
+        </w:rPr>
+      </w:pPr>
+      <w:r>
+        <w:rPr>
+          <w:b/>
+          <w:bCs/>
+          <w:lang w:val="pt-PT"/>
+        </w:rPr>
+        <w:t>Fórmula do Rácio de Crescimento Ano a Ano (</w:t>
+      </w:r>
+      <w:proofErr w:type="spellStart"/>
+      <w:r>
+        <w:rPr>
+          <w:b/>
+          <w:bCs/>
+          <w:lang w:val="pt-PT"/>
+        </w:rPr>
+        <w:t>YoY</w:t>
+      </w:r>
+      <w:proofErr w:type="spellEnd"/>
+      <w:r>
+        <w:rPr>
+          <w:b/>
+          <w:bCs/>
+          <w:lang w:val="pt-PT"/>
+        </w:rPr>
+        <w:t xml:space="preserve"> </w:t>
+      </w:r>
+      <w:proofErr w:type="spellStart"/>
+      <w:r>
+        <w:rPr>
+          <w:b/>
+          <w:bCs/>
+          <w:lang w:val="pt-PT"/>
+        </w:rPr>
+        <w:t>Growth</w:t>
+      </w:r>
+      <w:proofErr w:type="spellEnd"/>
+      <w:r>
+        <w:rPr>
+          <w:b/>
+          <w:bCs/>
+          <w:lang w:val="pt-PT"/>
+        </w:rPr>
+        <w:t>):</w:t>
+      </w:r>
+    </w:p>
+    <w:p>
+      <w:pPr>
+        <w:rPr>
+          <w:b/>
+          <w:bCs/>
+          <w:lang w:val="pt-PT"/>
+        </w:rPr>
+      </w:pPr>
+      <w:r>
+        <w:rPr>
+          <w:b/>
+          <w:bCs/>
+          <w:lang w:val="pt-PT"/>
+        </w:rPr>
+        <w:drawing>
+          <wp:inline distT="0" distB="0" distL="0" distR="0" wp14:anchorId="71A45C7D" wp14:editId="5CFBD6AE">
+            <wp:extent cx="4829849" cy="666843"/>
+            <wp:effectExtent l="0" t="0" r="8890" b="0"/>
+            <wp:docPr id="793919884" name="Picture 1" descr="A black background with white text&#10;&#10;AI-generated content may be incorrect."/>
+            <wp:cNvGraphicFramePr>
+              <a:graphicFrameLocks xmlns:a="http://schemas.openxmlformats.org/drawingml/2006/main" noChangeAspect="1"/>
+            </wp:cNvGraphicFramePr>
+            <a:graphic xmlns:a="http://schemas.openxmlformats.org/drawingml/2006/main">
+              <a:graphicData uri="http://schemas.openxmlformats.org/drawingml/2006/picture">
+                <pic:pic xmlns:pic="http://schemas.openxmlformats.org/drawingml/2006/picture">
+                  <pic:nvPicPr>
+                    <pic:cNvPr id="793919884" name="Picture 1" descr="A black background with white text&#10;&#10;AI-generated content may be incorrect."/>
+                    <pic:cNvPicPr/>
+                  </pic:nvPicPr>
+                  <pic:blipFill>
+                    <a:blip r:embed="rId26"/>
+                    <a:stretch>
+                      <a:fillRect/>
+                    </a:stretch>
+                  </pic:blipFill>
+                  <pic:spPr>
+                    <a:xfrm>
+                      <a:off x="0" y="0"/>
+                      <a:ext cx="4829849" cy="666843"/>
+                    </a:xfrm>
+                    <a:prstGeom prst="rect">
+                      <a:avLst/>
+                    </a:prstGeom>
+                  </pic:spPr>
+                </pic:pic>
+              </a:graphicData>
+            </a:graphic>
+          </wp:inline>
+        </w:drawing>
+      </w:r>
+    </w:p>
+    <w:p>
+      <w:pPr>
+        <w:rPr>
+          <w:b/>
+          <w:bCs/>
+        </w:rPr>
+      </w:pPr>
+      <w:r>
+        <w:rPr>
+          <w:rFonts w:ascii="Segoe UI Emoji" w:hAnsi="Segoe UI Emoji" w:cs="Segoe UI Emoji"/>
+          <w:b/>
+          <w:bCs/>
+        </w:rPr>
+        <w:t>🔍</w:t>
+      </w:r>
+      <w:r>
+        <w:rPr>
+          <w:b/>
+          <w:bCs/>
+        </w:rPr>
+        <w:t xml:space="preserve"> 1. YoY Growth (Year-over-Year Growth)</w:t>
+      </w:r>
+    </w:p>
+    <w:p>
+      <w:pPr>
+        <w:rPr>
+          <w:b/>
+          <w:bCs/>
+        </w:rPr>
+      </w:pPr>
+      <w:r>
+        <w:rPr>
+          <w:rFonts w:ascii="Segoe UI Symbol" w:hAnsi="Segoe UI Symbol" w:cs="Segoe UI Symbol"/>
+          <w:b/>
+          <w:bCs/>
+        </w:rPr>
+        <w:t>➤</w:t>
+      </w:r>
+      <w:r>
+        <w:rPr>
+          <w:b/>
+          <w:bCs/>
+        </w:rPr>
+        <w:t xml:space="preserve"> O que é?</w:t>
+      </w:r>
+    </w:p>
+    <w:p>
+      <w:pPr>
+        <w:numPr>
+          <w:ilvl w:val="0"/>
+          <w:numId w:val="38"/>
+        </w:numPr>
+        <w:rPr>
+          <w:b/>
+          <w:bCs/>
+          <w:lang w:val="pt-PT"/>
+        </w:rPr>
+      </w:pPr>
+      <w:r>
+        <w:rPr>
+          <w:b/>
+          <w:bCs/>
+          <w:lang w:val="pt-PT"/>
+        </w:rPr>
+        <w:t>Mede a variação percentual entre dois períodos consecutivos (ano a ano).</w:t>
+      </w:r>
+    </w:p>
+    <w:p>
+      <w:pPr>
+        <w:numPr>
+          <w:ilvl w:val="0"/>
+          <w:numId w:val="38"/>
+        </w:numPr>
+        <w:rPr>
+          <w:b/>
+          <w:bCs/>
+          <w:lang w:val="pt-PT"/>
+        </w:rPr>
+      </w:pPr>
+      <w:r>
+        <w:rPr>
+          <w:b/>
+          <w:bCs/>
+          <w:lang w:val="pt-PT"/>
+        </w:rPr>
+        <w:t>É uma forma rápida de identificar se a empresa está crescendo ou encolhendo em curtos períodos.</w:t>
+      </w:r>
+    </w:p>
+    <w:p>
+      <w:pPr>
+        <w:numPr>
+          <w:ilvl w:val="0"/>
+          <w:numId w:val="38"/>
+        </w:numPr>
+        <w:rPr>
+          <w:b/>
+          <w:bCs/>
+          <w:lang w:val="pt-PT"/>
+        </w:rPr>
+      </w:pPr>
+      <w:r>
+        <w:rPr>
+          <w:b/>
+          <w:bCs/>
+          <w:lang w:val="pt-PT"/>
+        </w:rPr>
+        <w:lastRenderedPageBreak/>
+        <w:t>Pode ser mais volátil, especialmente se houver flutuações atípicas.</w:t>
+      </w:r>
+    </w:p>
+    <w:p>
+      <w:pPr>
+        <w:rPr>
+          <w:b/>
+          <w:bCs/>
+        </w:rPr>
+      </w:pPr>
+      <w:r>
+        <w:rPr>
+          <w:rFonts w:ascii="Segoe UI Symbol" w:hAnsi="Segoe UI Symbol" w:cs="Segoe UI Symbol"/>
+          <w:b/>
+          <w:bCs/>
+        </w:rPr>
+        <w:t>➤</w:t>
+      </w:r>
+      <w:r>
+        <w:rPr>
+          <w:b/>
+          <w:bCs/>
+        </w:rPr>
+        <w:t xml:space="preserve"> </w:t>
+      </w:r>
+      <w:proofErr w:type="spellStart"/>
+      <w:r>
+        <w:rPr>
+          <w:b/>
+          <w:bCs/>
+        </w:rPr>
+        <w:t>Interpretação</w:t>
+      </w:r>
+      <w:proofErr w:type="spellEnd"/>
+    </w:p>
+    <w:p>
+      <w:pPr>
+        <w:numPr>
+          <w:ilvl w:val="0"/>
+          <w:numId w:val="39"/>
+        </w:numPr>
+        <w:rPr>
+          <w:b/>
+          <w:bCs/>
+          <w:lang w:val="pt-PT"/>
+        </w:rPr>
+      </w:pPr>
+      <w:r>
+        <w:rPr>
+          <w:b/>
+          <w:bCs/>
+          <w:lang w:val="pt-PT"/>
+        </w:rPr>
+        <w:t xml:space="preserve">Positivo </w:t>
+      </w:r>
+      <w:r>
+        <w:rPr>
+          <w:rFonts w:ascii="Segoe UI Symbol" w:hAnsi="Segoe UI Symbol" w:cs="Segoe UI Symbol"/>
+          <w:b/>
+          <w:bCs/>
+          <w:lang w:val="pt-PT"/>
+        </w:rPr>
+        <w:t>➔</w:t>
+      </w:r>
+      <w:r>
+        <w:rPr>
+          <w:b/>
+          <w:bCs/>
+          <w:lang w:val="pt-PT"/>
+        </w:rPr>
+        <w:t xml:space="preserve"> Crescimento em rela</w:t>
+      </w:r>
+      <w:r>
+        <w:rPr>
+          <w:rFonts w:ascii="Aptos" w:hAnsi="Aptos" w:cs="Aptos"/>
+          <w:b/>
+          <w:bCs/>
+          <w:lang w:val="pt-PT"/>
+        </w:rPr>
+        <w:t>çã</w:t>
+      </w:r>
+      <w:r>
+        <w:rPr>
+          <w:b/>
+          <w:bCs/>
+          <w:lang w:val="pt-PT"/>
+        </w:rPr>
+        <w:t>o ao ano anterior.</w:t>
+      </w:r>
+    </w:p>
+    <w:p>
+      <w:pPr>
+        <w:numPr>
+          <w:ilvl w:val="0"/>
+          <w:numId w:val="39"/>
+        </w:numPr>
+        <w:rPr>
+          <w:b/>
+          <w:bCs/>
+          <w:lang w:val="pt-PT"/>
+        </w:rPr>
+      </w:pPr>
+      <w:r>
+        <w:rPr>
+          <w:b/>
+          <w:bCs/>
+          <w:lang w:val="pt-PT"/>
+        </w:rPr>
+        <w:t xml:space="preserve">Negativo </w:t>
+      </w:r>
+      <w:r>
+        <w:rPr>
+          <w:rFonts w:ascii="Segoe UI Symbol" w:hAnsi="Segoe UI Symbol" w:cs="Segoe UI Symbol"/>
+          <w:b/>
+          <w:bCs/>
+          <w:lang w:val="pt-PT"/>
+        </w:rPr>
+        <w:t>➔</w:t>
+      </w:r>
+      <w:r>
+        <w:rPr>
+          <w:b/>
+          <w:bCs/>
+          <w:lang w:val="pt-PT"/>
+        </w:rPr>
+        <w:t xml:space="preserve"> Queda em rela</w:t>
+      </w:r>
+      <w:r>
+        <w:rPr>
+          <w:rFonts w:ascii="Aptos" w:hAnsi="Aptos" w:cs="Aptos"/>
+          <w:b/>
+          <w:bCs/>
+          <w:lang w:val="pt-PT"/>
+        </w:rPr>
+        <w:t>çã</w:t>
+      </w:r>
+      <w:r>
+        <w:rPr>
+          <w:b/>
+          <w:bCs/>
+          <w:lang w:val="pt-PT"/>
+        </w:rPr>
+        <w:t>o ao ano anterior.</w:t>
+      </w:r>
+    </w:p>
+    <w:p>
+      <w:pPr>
+        <w:numPr>
+          <w:ilvl w:val="0"/>
+          <w:numId w:val="39"/>
+        </w:numPr>
+        <w:rPr>
+          <w:b/>
+          <w:bCs/>
+          <w:lang w:val="pt-PT"/>
+        </w:rPr>
+      </w:pPr>
+      <w:r>
+        <w:rPr>
+          <w:b/>
+          <w:bCs/>
+          <w:lang w:val="pt-PT"/>
+        </w:rPr>
+        <w:t>Uma série com altos picos e quedas indica instabilidade ou sazonalidade.</w:t>
+      </w:r>
+    </w:p>
+    <w:p>
+      <w:pPr>
+        <w:rPr>
+          <w:b/>
+          <w:bCs/>
+          <w:lang w:val="pt-PT"/>
+        </w:rPr>
+      </w:pPr>
+    </w:p>
+    <w:p>
+      <w:pPr>
+        <w:rPr>
+          <w:b/>
+          <w:bCs/>
+          <w:lang w:val="pt-PT"/>
+        </w:rPr>
+      </w:pPr>
+      <w:r>
+        <w:rPr>
+          <w:rFonts w:ascii="Segoe UI Emoji" w:hAnsi="Segoe UI Emoji" w:cs="Segoe UI Emoji"/>
+          <w:b/>
+          <w:bCs/>
+        </w:rPr>
+        <w:t>🔍</w:t>
+      </w:r>
+      <w:r>
+        <w:rPr>
+          <w:b/>
+          <w:bCs/>
+          <w:lang w:val="pt-PT"/>
+        </w:rPr>
+        <w:t xml:space="preserve"> Opção 2: CAGR (Taxa de Crescimento Anual Composta)</w:t>
+      </w:r>
+    </w:p>
+    <w:p>
+      <w:pPr>
+        <w:rPr>
+          <w:b/>
+          <w:bCs/>
+          <w:lang w:val="pt-PT"/>
+        </w:rPr>
+      </w:pPr>
+      <w:r>
+        <w:rPr>
+          <w:b/>
+          <w:bCs/>
+          <w:lang w:val="pt-PT"/>
+        </w:rPr>
+        <w:t>Essa abordagem é mais precisa para avaliar o crescimento ao longo de vários anos.</w:t>
+      </w:r>
+    </w:p>
+    <w:p>
+      <w:pPr>
+        <w:rPr>
+          <w:b/>
+          <w:bCs/>
+          <w:lang w:val="pt-PT"/>
+        </w:rPr>
+      </w:pPr>
+      <w:r>
+        <w:rPr>
+          <w:b/>
+          <w:bCs/>
+          <w:lang w:val="pt-PT"/>
+        </w:rPr>
+        <w:t>Fórmula do CAGR:</w:t>
+      </w:r>
+    </w:p>
+    <w:p>
+      <w:pPr>
+        <w:rPr>
+          <w:b/>
+          <w:bCs/>
+          <w:lang w:val="pt-PT"/>
+        </w:rPr>
+      </w:pPr>
+      <w:r>
+        <w:rPr>
+          <w:b/>
+          <w:bCs/>
+          <w:lang w:val="pt-PT"/>
+        </w:rPr>
+        <w:drawing>
+          <wp:inline distT="0" distB="0" distL="0" distR="0" wp14:anchorId="2472F644" wp14:editId="19177028">
+            <wp:extent cx="2772162" cy="666843"/>
+            <wp:effectExtent l="0" t="0" r="9525" b="0"/>
+            <wp:docPr id="159450803" name="Picture 1" descr="A black background with white text&#10;&#10;AI-generated content may be incorrect."/>
+            <wp:cNvGraphicFramePr>
+              <a:graphicFrameLocks xmlns:a="http://schemas.openxmlformats.org/drawingml/2006/main" noChangeAspect="1"/>
+            </wp:cNvGraphicFramePr>
+            <a:graphic xmlns:a="http://schemas.openxmlformats.org/drawingml/2006/main">
+              <a:graphicData uri="http://schemas.openxmlformats.org/drawingml/2006/picture">
+                <pic:pic xmlns:pic="http://schemas.openxmlformats.org/drawingml/2006/picture">
+                  <pic:nvPicPr>
+                    <pic:cNvPr id="159450803" name="Picture 1" descr="A black background with white text&#10;&#10;AI-generated content may be incorrect."/>
+                    <pic:cNvPicPr/>
+                  </pic:nvPicPr>
+                  <pic:blipFill>
+                    <a:blip r:embed="rId27"/>
+                    <a:stretch>
+                      <a:fillRect/>
+                    </a:stretch>
+                  </pic:blipFill>
+                  <pic:spPr>
+                    <a:xfrm>
+                      <a:off x="0" y="0"/>
+                      <a:ext cx="2772162" cy="666843"/>
+                    </a:xfrm>
+                    <a:prstGeom prst="rect">
+                      <a:avLst/>
+                    </a:prstGeom>
+                  </pic:spPr>
+                </pic:pic>
+              </a:graphicData>
+            </a:graphic>
+          </wp:inline>
+        </w:drawing>
+      </w:r>
+    </w:p>
+    <w:p>
+      <w:pPr>
+        <w:rPr>
+          <w:b/>
+          <w:bCs/>
+          <w:lang w:val="pt-PT"/>
+        </w:rPr>
+      </w:pPr>
+    </w:p>
+    <w:p>
+      <w:pPr>
+        <w:numPr>
+          <w:ilvl w:val="0"/>
+          <w:numId w:val="40"/>
+        </w:numPr>
+        <w:rPr>
+          <w:b/>
+          <w:bCs/>
+          <w:lang w:val="pt-PT"/>
+        </w:rPr>
+      </w:pPr>
+      <w:r>
+        <w:rPr>
+          <w:b/>
+          <w:bCs/>
+          <w:lang w:val="pt-PT"/>
+        </w:rPr>
+        <w:t>Valor Final = Valor mais recente</w:t>
+      </w:r>
+    </w:p>
+    <w:p>
+      <w:pPr>
+        <w:numPr>
+          <w:ilvl w:val="0"/>
+          <w:numId w:val="40"/>
+        </w:numPr>
+        <w:rPr>
+          <w:b/>
+          <w:bCs/>
+          <w:lang w:val="pt-PT"/>
+        </w:rPr>
+      </w:pPr>
+      <w:r>
+        <w:rPr>
+          <w:b/>
+          <w:bCs/>
+          <w:lang w:val="pt-PT"/>
+        </w:rPr>
+        <w:t>Valor Inicial = Primeiro valor disponível (não nulo)</w:t>
+      </w:r>
+    </w:p>
+    <w:p>
+      <w:pPr>
+        <w:numPr>
+          <w:ilvl w:val="0"/>
+          <w:numId w:val="40"/>
+        </w:numPr>
+        <w:rPr>
+          <w:b/>
+          <w:bCs/>
+          <w:lang w:val="pt-PT"/>
+        </w:rPr>
+      </w:pPr>
+      <w:r>
+        <w:rPr>
+          <w:b/>
+          <w:bCs/>
+          <w:lang w:val="pt-PT"/>
+        </w:rPr>
+        <w:t>n = Número de anos (período total de crescimento)</w:t>
+      </w:r>
+    </w:p>
+    <w:p>
+      <w:pPr>
+        <w:rPr>
+          <w:b/>
+          <w:bCs/>
+          <w:lang w:val="pt-PT"/>
+        </w:rPr>
+      </w:pPr>
+    </w:p>
+    <w:p>
+      <w:pPr>
+        <w:rPr>
+          <w:b/>
+          <w:bCs/>
+        </w:rPr>
+      </w:pPr>
+      <w:r>
+        <w:rPr>
+          <w:b/>
+          <w:bCs/>
+        </w:rPr>
+        <w:t>2. CAGR (Compound Annual Growth Rate)</w:t>
+      </w:r>
+    </w:p>
+    <w:p>
+      <w:pPr>
+        <w:rPr>
+          <w:b/>
+          <w:bCs/>
+        </w:rPr>
+      </w:pPr>
+      <w:r>
+        <w:rPr>
+          <w:rFonts w:ascii="Segoe UI Symbol" w:hAnsi="Segoe UI Symbol" w:cs="Segoe UI Symbol"/>
+          <w:b/>
+          <w:bCs/>
+        </w:rPr>
+        <w:t>➤</w:t>
+      </w:r>
+      <w:r>
+        <w:rPr>
+          <w:b/>
+          <w:bCs/>
+        </w:rPr>
+        <w:t xml:space="preserve"> O que é?</w:t>
+      </w:r>
+    </w:p>
+    <w:p>
+      <w:pPr>
+        <w:numPr>
+          <w:ilvl w:val="0"/>
+          <w:numId w:val="41"/>
+        </w:numPr>
+        <w:rPr>
+          <w:b/>
+          <w:bCs/>
+          <w:lang w:val="pt-PT"/>
+        </w:rPr>
+      </w:pPr>
+      <w:r>
+        <w:rPr>
+          <w:b/>
+          <w:bCs/>
+          <w:lang w:val="pt-PT"/>
+        </w:rPr>
+        <w:t>Mede a taxa de crescimento média anual que levaria de um valor inicial a um valor final ao longo de um período.</w:t>
+      </w:r>
+    </w:p>
+    <w:p>
+      <w:pPr>
+        <w:numPr>
+          <w:ilvl w:val="0"/>
+          <w:numId w:val="41"/>
+        </w:numPr>
+        <w:rPr>
+          <w:b/>
+          <w:bCs/>
+          <w:lang w:val="pt-PT"/>
+        </w:rPr>
+      </w:pPr>
+      <w:r>
+        <w:rPr>
+          <w:b/>
+          <w:bCs/>
+          <w:lang w:val="pt-PT"/>
+        </w:rPr>
+        <w:t>Ele "suaviza" as variações entre anos e é ideal para observar tendências a longo prazo.</w:t>
+      </w:r>
+    </w:p>
+    <w:p>
+      <w:pPr>
+        <w:rPr>
+          <w:b/>
+          <w:bCs/>
+        </w:rPr>
+      </w:pPr>
+      <w:r>
+        <w:rPr>
+          <w:rFonts w:ascii="Segoe UI Symbol" w:hAnsi="Segoe UI Symbol" w:cs="Segoe UI Symbol"/>
+          <w:b/>
+          <w:bCs/>
+        </w:rPr>
+        <w:t>➤</w:t>
+      </w:r>
+      <w:r>
+        <w:rPr>
+          <w:b/>
+          <w:bCs/>
+        </w:rPr>
+        <w:t xml:space="preserve"> </w:t>
+      </w:r>
+      <w:proofErr w:type="spellStart"/>
+      <w:r>
+        <w:rPr>
+          <w:b/>
+          <w:bCs/>
+        </w:rPr>
+        <w:t>Interpretação</w:t>
+      </w:r>
+      <w:proofErr w:type="spellEnd"/>
+    </w:p>
+    <w:p>
+      <w:pPr>
+        <w:numPr>
+          <w:ilvl w:val="0"/>
+          <w:numId w:val="42"/>
+        </w:numPr>
+        <w:rPr>
+          <w:b/>
+          <w:bCs/>
+          <w:lang w:val="pt-PT"/>
+        </w:rPr>
+      </w:pPr>
+      <w:r>
+        <w:rPr>
+          <w:b/>
+          <w:bCs/>
+          <w:lang w:val="pt-PT"/>
+        </w:rPr>
+        <w:t xml:space="preserve">Positivo </w:t>
+      </w:r>
+      <w:r>
+        <w:rPr>
+          <w:rFonts w:ascii="Segoe UI Symbol" w:hAnsi="Segoe UI Symbol" w:cs="Segoe UI Symbol"/>
+          <w:b/>
+          <w:bCs/>
+          <w:lang w:val="pt-PT"/>
+        </w:rPr>
+        <w:t>➔</w:t>
+      </w:r>
+      <w:r>
+        <w:rPr>
+          <w:b/>
+          <w:bCs/>
+          <w:lang w:val="pt-PT"/>
+        </w:rPr>
+        <w:t xml:space="preserve"> Crescimento consistente ao longo do tempo.</w:t>
+      </w:r>
+    </w:p>
+    <w:p>
+      <w:pPr>
+        <w:numPr>
+          <w:ilvl w:val="0"/>
+          <w:numId w:val="42"/>
+        </w:numPr>
+        <w:rPr>
+          <w:b/>
+          <w:bCs/>
+          <w:lang w:val="pt-PT"/>
+        </w:rPr>
+      </w:pPr>
+      <w:r>
+        <w:rPr>
+          <w:b/>
+          <w:bCs/>
+          <w:lang w:val="pt-PT"/>
+        </w:rPr>
+        <w:t xml:space="preserve">Negativo </w:t>
+      </w:r>
+      <w:r>
+        <w:rPr>
+          <w:rFonts w:ascii="Segoe UI Symbol" w:hAnsi="Segoe UI Symbol" w:cs="Segoe UI Symbol"/>
+          <w:b/>
+          <w:bCs/>
+          <w:lang w:val="pt-PT"/>
+        </w:rPr>
+        <w:t>➔</w:t>
+      </w:r>
+      <w:r>
+        <w:rPr>
+          <w:b/>
+          <w:bCs/>
+          <w:lang w:val="pt-PT"/>
+        </w:rPr>
+        <w:t xml:space="preserve"> Perda consistente ao longo do tempo.</w:t>
+      </w:r>
+    </w:p>
+    <w:p>
+      <w:pPr>
+        <w:numPr>
+          <w:ilvl w:val="0"/>
+          <w:numId w:val="42"/>
+        </w:numPr>
+        <w:rPr>
+          <w:b/>
+          <w:bCs/>
+          <w:lang w:val="pt-PT"/>
+        </w:rPr>
+      </w:pPr>
+      <w:r>
+        <w:rPr>
+          <w:b/>
+          <w:bCs/>
+          <w:lang w:val="pt-PT"/>
+        </w:rPr>
+        <w:t>Uma CAGR estável pode indicar um crescimento saudável e sustentável.</w:t>
+      </w:r>
+    </w:p>
+    <w:p>
+      <w:pPr>
+        <w:rPr>
+          <w:b/>
+          <w:bCs/>
+          <w:lang w:val="pt-PT"/>
+        </w:rPr>
+      </w:pPr>
+    </w:p>
     <w:sectPr>
       <w:pgSz w:w="11906" w:h="16838"/>
       <w:pgMar w:top="1417" w:right="1701" w:bottom="1417" w:left="1701" w:header="708" w:footer="708" w:gutter="0"/>
@@ -12781,6 +13720,155 @@
     </w:lvl>
   </w:abstractNum>
   <w:abstractNum w:abstractNumId="2" w15:restartNumberingAfterBreak="0">
+    <w:nsid w:val="07B15029"/>
+    <w:multiLevelType w:val="multilevel"/>
+    <w:tmpl w:val="D95895E2"/>
+    <w:lvl w:ilvl="0">
+      <w:start w:val="1"/>
+      <w:numFmt w:val="bullet"/>
+      <w:lvlText w:val=""/>
+      <w:lvlJc w:val="left"/>
+      <w:pPr>
+        <w:tabs>
+          <w:tab w:val="num" w:pos="720"/>
+        </w:tabs>
+        <w:ind w:left="720" w:hanging="360"/>
+      </w:pPr>
+      <w:rPr>
+        <w:rFonts w:ascii="Symbol" w:hAnsi="Symbol" w:hint="default"/>
+        <w:sz w:val="20"/>
+      </w:rPr>
+    </w:lvl>
+    <w:lvl w:ilvl="1" w:tentative="1">
+      <w:start w:val="1"/>
+      <w:numFmt w:val="bullet"/>
+      <w:lvlText w:val="o"/>
+      <w:lvlJc w:val="left"/>
+      <w:pPr>
+        <w:tabs>
+          <w:tab w:val="num" w:pos="1440"/>
+        </w:tabs>
+        <w:ind w:left="1440" w:hanging="360"/>
+      </w:pPr>
+      <w:rPr>
+        <w:rFonts w:ascii="Courier New" w:hAnsi="Courier New" w:hint="default"/>
+        <w:sz w:val="20"/>
+      </w:rPr>
+    </w:lvl>
+    <w:lvl w:ilvl="2" w:tentative="1">
+      <w:start w:val="1"/>
+      <w:numFmt w:val="bullet"/>
+      <w:lvlText w:val=""/>
+      <w:lvlJc w:val="left"/>
+      <w:pPr>
+        <w:tabs>
+          <w:tab w:val="num" w:pos="2160"/>
+        </w:tabs>
+        <w:ind w:left="2160" w:hanging="360"/>
+      </w:pPr>
+      <w:rPr>
+        <w:rFonts w:ascii="Wingdings" w:hAnsi="Wingdings" w:hint="default"/>
+        <w:sz w:val="20"/>
+      </w:rPr>
+    </w:lvl>
+    <w:lvl w:ilvl="3" w:tentative="1">
+      <w:start w:val="1"/>
+      <w:numFmt w:val="bullet"/>
+      <w:lvlText w:val=""/>
+      <w:lvlJc w:val="left"/>
+      <w:pPr>
+        <w:tabs>
+          <w:tab w:val="num" w:pos="2880"/>
+        </w:tabs>
+        <w:ind w:left="2880" w:hanging="360"/>
+      </w:pPr>
+      <w:rPr>
+        <w:rFonts w:ascii="Wingdings" w:hAnsi="Wingdings" w:hint="default"/>
+        <w:sz w:val="20"/>
+      </w:rPr>
+    </w:lvl>
+    <w:lvl w:ilvl="4" w:tentative="1">
+      <w:start w:val="1"/>
+      <w:numFmt w:val="bullet"/>
+      <w:lvlText w:val=""/>
+      <w:lvlJc w:val="left"/>
+      <w:pPr>
+        <w:tabs>
+          <w:tab w:val="num" w:pos="3600"/>
+        </w:tabs>
+        <w:ind w:left="3600" w:hanging="360"/>
+      </w:pPr>
+      <w:rPr>
+        <w:rFonts w:ascii="Wingdings" w:hAnsi="Wingdings" w:hint="default"/>
+        <w:sz w:val="20"/>
+      </w:rPr>
+    </w:lvl>
+    <w:lvl w:ilvl="5" w:tentative="1">
+      <w:start w:val="1"/>
+      <w:numFmt w:val="bullet"/>
+      <w:lvlText w:val=""/>
+      <w:lvlJc w:val="left"/>
+      <w:pPr>
+        <w:tabs>
+          <w:tab w:val="num" w:pos="4320"/>
+        </w:tabs>
+        <w:ind w:left="4320" w:hanging="360"/>
+      </w:pPr>
+      <w:rPr>
+        <w:rFonts w:ascii="Wingdings" w:hAnsi="Wingdings" w:hint="default"/>
+        <w:sz w:val="20"/>
+      </w:rPr>
+    </w:lvl>
+    <w:lvl w:ilvl="6" w:tentative="1">
+      <w:start w:val="1"/>
+      <w:numFmt w:val="bullet"/>
+      <w:lvlText w:val=""/>
+      <w:lvlJc w:val="left"/>
+      <w:pPr>
+        <w:tabs>
+          <w:tab w:val="num" w:pos="5040"/>
+        </w:tabs>
+        <w:ind w:left="5040" w:hanging="360"/>
+      </w:pPr>
+      <w:rPr>
+        <w:rFonts w:ascii="Wingdings" w:hAnsi="Wingdings" w:hint="default"/>
+        <w:sz w:val="20"/>
+      </w:rPr>
+    </w:lvl>
+    <w:lvl w:ilvl="7" w:tentative="1">
+      <w:start w:val="1"/>
+      <w:numFmt w:val="bullet"/>
+      <w:lvlText w:val=""/>
+      <w:lvlJc w:val="left"/>
+      <w:pPr>
+        <w:tabs>
+          <w:tab w:val="num" w:pos="5760"/>
+        </w:tabs>
+        <w:ind w:left="5760" w:hanging="360"/>
+      </w:pPr>
+      <w:rPr>
+        <w:rFonts w:ascii="Wingdings" w:hAnsi="Wingdings" w:hint="default"/>
+        <w:sz w:val="20"/>
+      </w:rPr>
+    </w:lvl>
+    <w:lvl w:ilvl="8" w:tentative="1">
+      <w:start w:val="1"/>
+      <w:numFmt w:val="bullet"/>
+      <w:lvlText w:val=""/>
+      <w:lvlJc w:val="left"/>
+      <w:pPr>
+        <w:tabs>
+          <w:tab w:val="num" w:pos="6480"/>
+        </w:tabs>
+        <w:ind w:left="6480" w:hanging="360"/>
+      </w:pPr>
+      <w:rPr>
+        <w:rFonts w:ascii="Wingdings" w:hAnsi="Wingdings" w:hint="default"/>
+        <w:sz w:val="20"/>
+      </w:rPr>
+    </w:lvl>
+  </w:abstractNum>
+  <w:abstractNum w:abstractNumId="3" w15:restartNumberingAfterBreak="0">
     <w:nsid w:val="0824019D"/>
     <w:multiLevelType w:val="multilevel"/>
     <w:tmpl w:val="07D862D4"/>
@@ -12929,7 +14017,7 @@
       </w:rPr>
     </w:lvl>
   </w:abstractNum>
-  <w:abstractNum w:abstractNumId="3" w15:restartNumberingAfterBreak="0">
+  <w:abstractNum w:abstractNumId="4" w15:restartNumberingAfterBreak="0">
     <w:nsid w:val="082943BE"/>
     <w:multiLevelType w:val="multilevel"/>
     <w:tmpl w:val="31B69594"/>
@@ -13078,7 +14166,7 @@
       </w:rPr>
     </w:lvl>
   </w:abstractNum>
-  <w:abstractNum w:abstractNumId="4" w15:restartNumberingAfterBreak="0">
+  <w:abstractNum w:abstractNumId="5" w15:restartNumberingAfterBreak="0">
     <w:nsid w:val="0F32293A"/>
     <w:multiLevelType w:val="multilevel"/>
     <w:tmpl w:val="9EC6AA86"/>
@@ -13195,7 +14283,7 @@
       </w:pPr>
     </w:lvl>
   </w:abstractNum>
-  <w:abstractNum w:abstractNumId="5" w15:restartNumberingAfterBreak="0">
+  <w:abstractNum w:abstractNumId="6" w15:restartNumberingAfterBreak="0">
     <w:nsid w:val="0F5614D2"/>
     <w:multiLevelType w:val="multilevel"/>
     <w:tmpl w:val="FDE86234"/>
@@ -13344,7 +14432,7 @@
       </w:rPr>
     </w:lvl>
   </w:abstractNum>
-  <w:abstractNum w:abstractNumId="6" w15:restartNumberingAfterBreak="0">
+  <w:abstractNum w:abstractNumId="7" w15:restartNumberingAfterBreak="0">
     <w:nsid w:val="105B2E91"/>
     <w:multiLevelType w:val="multilevel"/>
     <w:tmpl w:val="7412353E"/>
@@ -13493,7 +14581,7 @@
       </w:rPr>
     </w:lvl>
   </w:abstractNum>
-  <w:abstractNum w:abstractNumId="7" w15:restartNumberingAfterBreak="0">
+  <w:abstractNum w:abstractNumId="8" w15:restartNumberingAfterBreak="0">
     <w:nsid w:val="112452C1"/>
     <w:multiLevelType w:val="multilevel"/>
     <w:tmpl w:val="F4B2D168"/>
@@ -13642,7 +14730,7 @@
       </w:rPr>
     </w:lvl>
   </w:abstractNum>
-  <w:abstractNum w:abstractNumId="8" w15:restartNumberingAfterBreak="0">
+  <w:abstractNum w:abstractNumId="9" w15:restartNumberingAfterBreak="0">
     <w:nsid w:val="12395561"/>
     <w:multiLevelType w:val="multilevel"/>
     <w:tmpl w:val="47F62EB8"/>
@@ -13759,7 +14847,7 @@
       </w:pPr>
     </w:lvl>
   </w:abstractNum>
-  <w:abstractNum w:abstractNumId="9" w15:restartNumberingAfterBreak="0">
+  <w:abstractNum w:abstractNumId="10" w15:restartNumberingAfterBreak="0">
     <w:nsid w:val="15CD0A71"/>
     <w:multiLevelType w:val="multilevel"/>
     <w:tmpl w:val="6728D69C"/>
@@ -13908,7 +14996,156 @@
       </w:rPr>
     </w:lvl>
   </w:abstractNum>
-  <w:abstractNum w:abstractNumId="10" w15:restartNumberingAfterBreak="0">
+  <w:abstractNum w:abstractNumId="11" w15:restartNumberingAfterBreak="0">
+    <w:nsid w:val="1F374903"/>
+    <w:multiLevelType w:val="multilevel"/>
+    <w:tmpl w:val="6BA89F6C"/>
+    <w:lvl w:ilvl="0">
+      <w:start w:val="1"/>
+      <w:numFmt w:val="bullet"/>
+      <w:lvlText w:val=""/>
+      <w:lvlJc w:val="left"/>
+      <w:pPr>
+        <w:tabs>
+          <w:tab w:val="num" w:pos="720"/>
+        </w:tabs>
+        <w:ind w:left="720" w:hanging="360"/>
+      </w:pPr>
+      <w:rPr>
+        <w:rFonts w:ascii="Symbol" w:hAnsi="Symbol" w:hint="default"/>
+        <w:sz w:val="20"/>
+      </w:rPr>
+    </w:lvl>
+    <w:lvl w:ilvl="1" w:tentative="1">
+      <w:start w:val="1"/>
+      <w:numFmt w:val="bullet"/>
+      <w:lvlText w:val="o"/>
+      <w:lvlJc w:val="left"/>
+      <w:pPr>
+        <w:tabs>
+          <w:tab w:val="num" w:pos="1440"/>
+        </w:tabs>
+        <w:ind w:left="1440" w:hanging="360"/>
+      </w:pPr>
+      <w:rPr>
+        <w:rFonts w:ascii="Courier New" w:hAnsi="Courier New" w:hint="default"/>
+        <w:sz w:val="20"/>
+      </w:rPr>
+    </w:lvl>
+    <w:lvl w:ilvl="2" w:tentative="1">
+      <w:start w:val="1"/>
+      <w:numFmt w:val="bullet"/>
+      <w:lvlText w:val=""/>
+      <w:lvlJc w:val="left"/>
+      <w:pPr>
+        <w:tabs>
+          <w:tab w:val="num" w:pos="2160"/>
+        </w:tabs>
+        <w:ind w:left="2160" w:hanging="360"/>
+      </w:pPr>
+      <w:rPr>
+        <w:rFonts w:ascii="Wingdings" w:hAnsi="Wingdings" w:hint="default"/>
+        <w:sz w:val="20"/>
+      </w:rPr>
+    </w:lvl>
+    <w:lvl w:ilvl="3" w:tentative="1">
+      <w:start w:val="1"/>
+      <w:numFmt w:val="bullet"/>
+      <w:lvlText w:val=""/>
+      <w:lvlJc w:val="left"/>
+      <w:pPr>
+        <w:tabs>
+          <w:tab w:val="num" w:pos="2880"/>
+        </w:tabs>
+        <w:ind w:left="2880" w:hanging="360"/>
+      </w:pPr>
+      <w:rPr>
+        <w:rFonts w:ascii="Wingdings" w:hAnsi="Wingdings" w:hint="default"/>
+        <w:sz w:val="20"/>
+      </w:rPr>
+    </w:lvl>
+    <w:lvl w:ilvl="4" w:tentative="1">
+      <w:start w:val="1"/>
+      <w:numFmt w:val="bullet"/>
+      <w:lvlText w:val=""/>
+      <w:lvlJc w:val="left"/>
+      <w:pPr>
+        <w:tabs>
+          <w:tab w:val="num" w:pos="3600"/>
+        </w:tabs>
+        <w:ind w:left="3600" w:hanging="360"/>
+      </w:pPr>
+      <w:rPr>
+        <w:rFonts w:ascii="Wingdings" w:hAnsi="Wingdings" w:hint="default"/>
+        <w:sz w:val="20"/>
+      </w:rPr>
+    </w:lvl>
+    <w:lvl w:ilvl="5" w:tentative="1">
+      <w:start w:val="1"/>
+      <w:numFmt w:val="bullet"/>
+      <w:lvlText w:val=""/>
+      <w:lvlJc w:val="left"/>
+      <w:pPr>
+        <w:tabs>
+          <w:tab w:val="num" w:pos="4320"/>
+        </w:tabs>
+        <w:ind w:left="4320" w:hanging="360"/>
+      </w:pPr>
+      <w:rPr>
+        <w:rFonts w:ascii="Wingdings" w:hAnsi="Wingdings" w:hint="default"/>
+        <w:sz w:val="20"/>
+      </w:rPr>
+    </w:lvl>
+    <w:lvl w:ilvl="6" w:tentative="1">
+      <w:start w:val="1"/>
+      <w:numFmt w:val="bullet"/>
+      <w:lvlText w:val=""/>
+      <w:lvlJc w:val="left"/>
+      <w:pPr>
+        <w:tabs>
+          <w:tab w:val="num" w:pos="5040"/>
+        </w:tabs>
+        <w:ind w:left="5040" w:hanging="360"/>
+      </w:pPr>
+      <w:rPr>
+        <w:rFonts w:ascii="Wingdings" w:hAnsi="Wingdings" w:hint="default"/>
+        <w:sz w:val="20"/>
+      </w:rPr>
+    </w:lvl>
+    <w:lvl w:ilvl="7" w:tentative="1">
+      <w:start w:val="1"/>
+      <w:numFmt w:val="bullet"/>
+      <w:lvlText w:val=""/>
+      <w:lvlJc w:val="left"/>
+      <w:pPr>
+        <w:tabs>
+          <w:tab w:val="num" w:pos="5760"/>
+        </w:tabs>
+        <w:ind w:left="5760" w:hanging="360"/>
+      </w:pPr>
+      <w:rPr>
+        <w:rFonts w:ascii="Wingdings" w:hAnsi="Wingdings" w:hint="default"/>
+        <w:sz w:val="20"/>
+      </w:rPr>
+    </w:lvl>
+    <w:lvl w:ilvl="8" w:tentative="1">
+      <w:start w:val="1"/>
+      <w:numFmt w:val="bullet"/>
+      <w:lvlText w:val=""/>
+      <w:lvlJc w:val="left"/>
+      <w:pPr>
+        <w:tabs>
+          <w:tab w:val="num" w:pos="6480"/>
+        </w:tabs>
+        <w:ind w:left="6480" w:hanging="360"/>
+      </w:pPr>
+      <w:rPr>
+        <w:rFonts w:ascii="Wingdings" w:hAnsi="Wingdings" w:hint="default"/>
+        <w:sz w:val="20"/>
+      </w:rPr>
+    </w:lvl>
+  </w:abstractNum>
+  <w:abstractNum w:abstractNumId="12" w15:restartNumberingAfterBreak="0">
     <w:nsid w:val="292351D0"/>
     <w:multiLevelType w:val="multilevel"/>
     <w:tmpl w:val="BB7634FE"/>
@@ -14057,7 +15294,7 @@
       </w:rPr>
     </w:lvl>
   </w:abstractNum>
-  <w:abstractNum w:abstractNumId="11" w15:restartNumberingAfterBreak="0">
+  <w:abstractNum w:abstractNumId="13" w15:restartNumberingAfterBreak="0">
     <w:nsid w:val="2DBD7250"/>
     <w:multiLevelType w:val="multilevel"/>
     <w:tmpl w:val="717C2C2C"/>
@@ -14206,7 +15443,156 @@
       </w:rPr>
     </w:lvl>
   </w:abstractNum>
-  <w:abstractNum w:abstractNumId="12" w15:restartNumberingAfterBreak="0">
+  <w:abstractNum w:abstractNumId="14" w15:restartNumberingAfterBreak="0">
+    <w:nsid w:val="2EC57BA0"/>
+    <w:multiLevelType w:val="multilevel"/>
+    <w:tmpl w:val="DD62AB02"/>
+    <w:lvl w:ilvl="0">
+      <w:start w:val="1"/>
+      <w:numFmt w:val="bullet"/>
+      <w:lvlText w:val=""/>
+      <w:lvlJc w:val="left"/>
+      <w:pPr>
+        <w:tabs>
+          <w:tab w:val="num" w:pos="720"/>
+        </w:tabs>
+        <w:ind w:left="720" w:hanging="360"/>
+      </w:pPr>
+      <w:rPr>
+        <w:rFonts w:ascii="Symbol" w:hAnsi="Symbol" w:hint="default"/>
+        <w:sz w:val="20"/>
+      </w:rPr>
+    </w:lvl>
+    <w:lvl w:ilvl="1" w:tentative="1">
+      <w:start w:val="1"/>
+      <w:numFmt w:val="bullet"/>
+      <w:lvlText w:val="o"/>
+      <w:lvlJc w:val="left"/>
+      <w:pPr>
+        <w:tabs>
+          <w:tab w:val="num" w:pos="1440"/>
+        </w:tabs>
+        <w:ind w:left="1440" w:hanging="360"/>
+      </w:pPr>
+      <w:rPr>
+        <w:rFonts w:ascii="Courier New" w:hAnsi="Courier New" w:hint="default"/>
+        <w:sz w:val="20"/>
+      </w:rPr>
+    </w:lvl>
+    <w:lvl w:ilvl="2" w:tentative="1">
+      <w:start w:val="1"/>
+      <w:numFmt w:val="bullet"/>
+      <w:lvlText w:val=""/>
+      <w:lvlJc w:val="left"/>
+      <w:pPr>
+        <w:tabs>
+          <w:tab w:val="num" w:pos="2160"/>
+        </w:tabs>
+        <w:ind w:left="2160" w:hanging="360"/>
+      </w:pPr>
+      <w:rPr>
+        <w:rFonts w:ascii="Wingdings" w:hAnsi="Wingdings" w:hint="default"/>
+        <w:sz w:val="20"/>
+      </w:rPr>
+    </w:lvl>
+    <w:lvl w:ilvl="3" w:tentative="1">
+      <w:start w:val="1"/>
+      <w:numFmt w:val="bullet"/>
+      <w:lvlText w:val=""/>
+      <w:lvlJc w:val="left"/>
+      <w:pPr>
+        <w:tabs>
+          <w:tab w:val="num" w:pos="2880"/>
+        </w:tabs>
+        <w:ind w:left="2880" w:hanging="360"/>
+      </w:pPr>
+      <w:rPr>
+        <w:rFonts w:ascii="Wingdings" w:hAnsi="Wingdings" w:hint="default"/>
+        <w:sz w:val="20"/>
+      </w:rPr>
+    </w:lvl>
+    <w:lvl w:ilvl="4" w:tentative="1">
+      <w:start w:val="1"/>
+      <w:numFmt w:val="bullet"/>
+      <w:lvlText w:val=""/>
+      <w:lvlJc w:val="left"/>
+      <w:pPr>
+        <w:tabs>
+          <w:tab w:val="num" w:pos="3600"/>
+        </w:tabs>
+        <w:ind w:left="3600" w:hanging="360"/>
+      </w:pPr>
+      <w:rPr>
+        <w:rFonts w:ascii="Wingdings" w:hAnsi="Wingdings" w:hint="default"/>
+        <w:sz w:val="20"/>
+      </w:rPr>
+    </w:lvl>
+    <w:lvl w:ilvl="5" w:tentative="1">
+      <w:start w:val="1"/>
+      <w:numFmt w:val="bullet"/>
+      <w:lvlText w:val=""/>
+      <w:lvlJc w:val="left"/>
+      <w:pPr>
+        <w:tabs>
+          <w:tab w:val="num" w:pos="4320"/>
+        </w:tabs>
+        <w:ind w:left="4320" w:hanging="360"/>
+      </w:pPr>
+      <w:rPr>
+        <w:rFonts w:ascii="Wingdings" w:hAnsi="Wingdings" w:hint="default"/>
+        <w:sz w:val="20"/>
+      </w:rPr>
+    </w:lvl>
+    <w:lvl w:ilvl="6" w:tentative="1">
+      <w:start w:val="1"/>
+      <w:numFmt w:val="bullet"/>
+      <w:lvlText w:val=""/>
+      <w:lvlJc w:val="left"/>
+      <w:pPr>
+        <w:tabs>
+          <w:tab w:val="num" w:pos="5040"/>
+        </w:tabs>
+        <w:ind w:left="5040" w:hanging="360"/>
+      </w:pPr>
+      <w:rPr>
+        <w:rFonts w:ascii="Wingdings" w:hAnsi="Wingdings" w:hint="default"/>
+        <w:sz w:val="20"/>
+      </w:rPr>
+    </w:lvl>
+    <w:lvl w:ilvl="7" w:tentative="1">
+      <w:start w:val="1"/>
+      <w:numFmt w:val="bullet"/>
+      <w:lvlText w:val=""/>
+      <w:lvlJc w:val="left"/>
+      <w:pPr>
+        <w:tabs>
+          <w:tab w:val="num" w:pos="5760"/>
+        </w:tabs>
+        <w:ind w:left="5760" w:hanging="360"/>
+      </w:pPr>
+      <w:rPr>
+        <w:rFonts w:ascii="Wingdings" w:hAnsi="Wingdings" w:hint="default"/>
+        <w:sz w:val="20"/>
+      </w:rPr>
+    </w:lvl>
+    <w:lvl w:ilvl="8" w:tentative="1">
+      <w:start w:val="1"/>
+      <w:numFmt w:val="bullet"/>
+      <w:lvlText w:val=""/>
+      <w:lvlJc w:val="left"/>
+      <w:pPr>
+        <w:tabs>
+          <w:tab w:val="num" w:pos="6480"/>
+        </w:tabs>
+        <w:ind w:left="6480" w:hanging="360"/>
+      </w:pPr>
+      <w:rPr>
+        <w:rFonts w:ascii="Wingdings" w:hAnsi="Wingdings" w:hint="default"/>
+        <w:sz w:val="20"/>
+      </w:rPr>
+    </w:lvl>
+  </w:abstractNum>
+  <w:abstractNum w:abstractNumId="15" w15:restartNumberingAfterBreak="0">
     <w:nsid w:val="306A118F"/>
     <w:multiLevelType w:val="multilevel"/>
     <w:tmpl w:val="B1EC1BAE"/>
@@ -14355,7 +15741,7 @@
       </w:rPr>
     </w:lvl>
   </w:abstractNum>
-  <w:abstractNum w:abstractNumId="13" w15:restartNumberingAfterBreak="0">
+  <w:abstractNum w:abstractNumId="16" w15:restartNumberingAfterBreak="0">
     <w:nsid w:val="3132798B"/>
     <w:multiLevelType w:val="multilevel"/>
     <w:tmpl w:val="261C6020"/>
@@ -14504,7 +15890,7 @@
       </w:rPr>
     </w:lvl>
   </w:abstractNum>
-  <w:abstractNum w:abstractNumId="14" w15:restartNumberingAfterBreak="0">
+  <w:abstractNum w:abstractNumId="17" w15:restartNumberingAfterBreak="0">
     <w:nsid w:val="32FC2CAE"/>
     <w:multiLevelType w:val="multilevel"/>
     <w:tmpl w:val="A912A918"/>
@@ -14653,7 +16039,7 @@
       </w:rPr>
     </w:lvl>
   </w:abstractNum>
-  <w:abstractNum w:abstractNumId="15" w15:restartNumberingAfterBreak="0">
+  <w:abstractNum w:abstractNumId="18" w15:restartNumberingAfterBreak="0">
     <w:nsid w:val="348F1921"/>
     <w:multiLevelType w:val="multilevel"/>
     <w:tmpl w:val="8C9E18A4"/>
@@ -14802,7 +16188,7 @@
       </w:rPr>
     </w:lvl>
   </w:abstractNum>
-  <w:abstractNum w:abstractNumId="16" w15:restartNumberingAfterBreak="0">
+  <w:abstractNum w:abstractNumId="19" w15:restartNumberingAfterBreak="0">
     <w:nsid w:val="3F7D6E9A"/>
     <w:multiLevelType w:val="multilevel"/>
     <w:tmpl w:val="910C1EA2"/>
@@ -14951,7 +16337,7 @@
       </w:rPr>
     </w:lvl>
   </w:abstractNum>
-  <w:abstractNum w:abstractNumId="17" w15:restartNumberingAfterBreak="0">
+  <w:abstractNum w:abstractNumId="20" w15:restartNumberingAfterBreak="0">
     <w:nsid w:val="3F8D410D"/>
     <w:multiLevelType w:val="multilevel"/>
     <w:tmpl w:val="811ED160"/>
@@ -15100,7 +16486,7 @@
       </w:rPr>
     </w:lvl>
   </w:abstractNum>
-  <w:abstractNum w:abstractNumId="18" w15:restartNumberingAfterBreak="0">
+  <w:abstractNum w:abstractNumId="21" w15:restartNumberingAfterBreak="0">
     <w:nsid w:val="42B27C08"/>
     <w:multiLevelType w:val="multilevel"/>
     <w:tmpl w:val="26481D5A"/>
@@ -15249,7 +16635,7 @@
       </w:rPr>
     </w:lvl>
   </w:abstractNum>
-  <w:abstractNum w:abstractNumId="19" w15:restartNumberingAfterBreak="0">
+  <w:abstractNum w:abstractNumId="22" w15:restartNumberingAfterBreak="0">
     <w:nsid w:val="43850A03"/>
     <w:multiLevelType w:val="multilevel"/>
     <w:tmpl w:val="9822CB22"/>
@@ -15398,7 +16784,7 @@
       </w:rPr>
     </w:lvl>
   </w:abstractNum>
-  <w:abstractNum w:abstractNumId="20" w15:restartNumberingAfterBreak="0">
+  <w:abstractNum w:abstractNumId="23" w15:restartNumberingAfterBreak="0">
     <w:nsid w:val="459103C7"/>
     <w:multiLevelType w:val="multilevel"/>
     <w:tmpl w:val="5714F682"/>
@@ -15547,7 +16933,156 @@
       </w:rPr>
     </w:lvl>
   </w:abstractNum>
-  <w:abstractNum w:abstractNumId="21" w15:restartNumberingAfterBreak="0">
+  <w:abstractNum w:abstractNumId="24" w15:restartNumberingAfterBreak="0">
+    <w:nsid w:val="473156CD"/>
+    <w:multiLevelType w:val="multilevel"/>
+    <w:tmpl w:val="679C2928"/>
+    <w:lvl w:ilvl="0">
+      <w:start w:val="1"/>
+      <w:numFmt w:val="bullet"/>
+      <w:lvlText w:val=""/>
+      <w:lvlJc w:val="left"/>
+      <w:pPr>
+        <w:tabs>
+          <w:tab w:val="num" w:pos="720"/>
+        </w:tabs>
+        <w:ind w:left="720" w:hanging="360"/>
+      </w:pPr>
+      <w:rPr>
+        <w:rFonts w:ascii="Symbol" w:hAnsi="Symbol" w:hint="default"/>
+        <w:sz w:val="20"/>
+      </w:rPr>
+    </w:lvl>
+    <w:lvl w:ilvl="1" w:tentative="1">
+      <w:start w:val="1"/>
+      <w:numFmt w:val="bullet"/>
+      <w:lvlText w:val="o"/>
+      <w:lvlJc w:val="left"/>
+      <w:pPr>
+        <w:tabs>
+          <w:tab w:val="num" w:pos="1440"/>
+        </w:tabs>
+        <w:ind w:left="1440" w:hanging="360"/>
+      </w:pPr>
+      <w:rPr>
+        <w:rFonts w:ascii="Courier New" w:hAnsi="Courier New" w:hint="default"/>
+        <w:sz w:val="20"/>
+      </w:rPr>
+    </w:lvl>
+    <w:lvl w:ilvl="2" w:tentative="1">
+      <w:start w:val="1"/>
+      <w:numFmt w:val="bullet"/>
+      <w:lvlText w:val=""/>
+      <w:lvlJc w:val="left"/>
+      <w:pPr>
+        <w:tabs>
+          <w:tab w:val="num" w:pos="2160"/>
+        </w:tabs>
+        <w:ind w:left="2160" w:hanging="360"/>
+      </w:pPr>
+      <w:rPr>
+        <w:rFonts w:ascii="Wingdings" w:hAnsi="Wingdings" w:hint="default"/>
+        <w:sz w:val="20"/>
+      </w:rPr>
+    </w:lvl>
+    <w:lvl w:ilvl="3" w:tentative="1">
+      <w:start w:val="1"/>
+      <w:numFmt w:val="bullet"/>
+      <w:lvlText w:val=""/>
+      <w:lvlJc w:val="left"/>
+      <w:pPr>
+        <w:tabs>
+          <w:tab w:val="num" w:pos="2880"/>
+        </w:tabs>
+        <w:ind w:left="2880" w:hanging="360"/>
+      </w:pPr>
+      <w:rPr>
+        <w:rFonts w:ascii="Wingdings" w:hAnsi="Wingdings" w:hint="default"/>
+        <w:sz w:val="20"/>
+      </w:rPr>
+    </w:lvl>
+    <w:lvl w:ilvl="4" w:tentative="1">
+      <w:start w:val="1"/>
+      <w:numFmt w:val="bullet"/>
+      <w:lvlText w:val=""/>
+      <w:lvlJc w:val="left"/>
+      <w:pPr>
+        <w:tabs>
+          <w:tab w:val="num" w:pos="3600"/>
+        </w:tabs>
+        <w:ind w:left="3600" w:hanging="360"/>
+      </w:pPr>
+      <w:rPr>
+        <w:rFonts w:ascii="Wingdings" w:hAnsi="Wingdings" w:hint="default"/>
+        <w:sz w:val="20"/>
+      </w:rPr>
+    </w:lvl>
+    <w:lvl w:ilvl="5" w:tentative="1">
+      <w:start w:val="1"/>
+      <w:numFmt w:val="bullet"/>
+      <w:lvlText w:val=""/>
+      <w:lvlJc w:val="left"/>
+      <w:pPr>
+        <w:tabs>
+          <w:tab w:val="num" w:pos="4320"/>
+        </w:tabs>
+        <w:ind w:left="4320" w:hanging="360"/>
+      </w:pPr>
+      <w:rPr>
+        <w:rFonts w:ascii="Wingdings" w:hAnsi="Wingdings" w:hint="default"/>
+        <w:sz w:val="20"/>
+      </w:rPr>
+    </w:lvl>
+    <w:lvl w:ilvl="6" w:tentative="1">
+      <w:start w:val="1"/>
+      <w:numFmt w:val="bullet"/>
+      <w:lvlText w:val=""/>
+      <w:lvlJc w:val="left"/>
+      <w:pPr>
+        <w:tabs>
+          <w:tab w:val="num" w:pos="5040"/>
+        </w:tabs>
+        <w:ind w:left="5040" w:hanging="360"/>
+      </w:pPr>
+      <w:rPr>
+        <w:rFonts w:ascii="Wingdings" w:hAnsi="Wingdings" w:hint="default"/>
+        <w:sz w:val="20"/>
+      </w:rPr>
+    </w:lvl>
+    <w:lvl w:ilvl="7" w:tentative="1">
+      <w:start w:val="1"/>
+      <w:numFmt w:val="bullet"/>
+      <w:lvlText w:val=""/>
+      <w:lvlJc w:val="left"/>
+      <w:pPr>
+        <w:tabs>
+          <w:tab w:val="num" w:pos="5760"/>
+        </w:tabs>
+        <w:ind w:left="5760" w:hanging="360"/>
+      </w:pPr>
+      <w:rPr>
+        <w:rFonts w:ascii="Wingdings" w:hAnsi="Wingdings" w:hint="default"/>
+        <w:sz w:val="20"/>
+      </w:rPr>
+    </w:lvl>
+    <w:lvl w:ilvl="8" w:tentative="1">
+      <w:start w:val="1"/>
+      <w:numFmt w:val="bullet"/>
+      <w:lvlText w:val=""/>
+      <w:lvlJc w:val="left"/>
+      <w:pPr>
+        <w:tabs>
+          <w:tab w:val="num" w:pos="6480"/>
+        </w:tabs>
+        <w:ind w:left="6480" w:hanging="360"/>
+      </w:pPr>
+      <w:rPr>
+        <w:rFonts w:ascii="Wingdings" w:hAnsi="Wingdings" w:hint="default"/>
+        <w:sz w:val="20"/>
+      </w:rPr>
+    </w:lvl>
+  </w:abstractNum>
+  <w:abstractNum w:abstractNumId="25" w15:restartNumberingAfterBreak="0">
     <w:nsid w:val="4A8101EA"/>
     <w:multiLevelType w:val="multilevel"/>
     <w:tmpl w:val="32D8FF7A"/>
@@ -15696,7 +17231,7 @@
       </w:rPr>
     </w:lvl>
   </w:abstractNum>
-  <w:abstractNum w:abstractNumId="22" w15:restartNumberingAfterBreak="0">
+  <w:abstractNum w:abstractNumId="26" w15:restartNumberingAfterBreak="0">
     <w:nsid w:val="4F110224"/>
     <w:multiLevelType w:val="multilevel"/>
     <w:tmpl w:val="A38227FC"/>
@@ -15845,7 +17380,7 @@
       </w:rPr>
     </w:lvl>
   </w:abstractNum>
-  <w:abstractNum w:abstractNumId="23" w15:restartNumberingAfterBreak="0">
+  <w:abstractNum w:abstractNumId="27" w15:restartNumberingAfterBreak="0">
     <w:nsid w:val="52AD09DE"/>
     <w:multiLevelType w:val="multilevel"/>
     <w:tmpl w:val="57BE6EE4"/>
@@ -15994,7 +17529,7 @@
       </w:rPr>
     </w:lvl>
   </w:abstractNum>
-  <w:abstractNum w:abstractNumId="24" w15:restartNumberingAfterBreak="0">
+  <w:abstractNum w:abstractNumId="28" w15:restartNumberingAfterBreak="0">
     <w:nsid w:val="55241437"/>
     <w:multiLevelType w:val="multilevel"/>
     <w:tmpl w:val="46B4FE46"/>
@@ -16143,7 +17678,7 @@
       </w:rPr>
     </w:lvl>
   </w:abstractNum>
-  <w:abstractNum w:abstractNumId="25" w15:restartNumberingAfterBreak="0">
+  <w:abstractNum w:abstractNumId="29" w15:restartNumberingAfterBreak="0">
     <w:nsid w:val="55B66D25"/>
     <w:multiLevelType w:val="multilevel"/>
     <w:tmpl w:val="DCC405D8"/>
@@ -16292,7 +17827,7 @@
       </w:rPr>
     </w:lvl>
   </w:abstractNum>
-  <w:abstractNum w:abstractNumId="26" w15:restartNumberingAfterBreak="0">
+  <w:abstractNum w:abstractNumId="30" w15:restartNumberingAfterBreak="0">
     <w:nsid w:val="568D387E"/>
     <w:multiLevelType w:val="multilevel"/>
     <w:tmpl w:val="D406770E"/>
@@ -16441,7 +17976,7 @@
       </w:rPr>
     </w:lvl>
   </w:abstractNum>
-  <w:abstractNum w:abstractNumId="27" w15:restartNumberingAfterBreak="0">
+  <w:abstractNum w:abstractNumId="31" w15:restartNumberingAfterBreak="0">
     <w:nsid w:val="56E60538"/>
     <w:multiLevelType w:val="multilevel"/>
     <w:tmpl w:val="BFBC4A8E"/>
@@ -16590,7 +18125,7 @@
       </w:rPr>
     </w:lvl>
   </w:abstractNum>
-  <w:abstractNum w:abstractNumId="28" w15:restartNumberingAfterBreak="0">
+  <w:abstractNum w:abstractNumId="32" w15:restartNumberingAfterBreak="0">
     <w:nsid w:val="57A944FD"/>
     <w:multiLevelType w:val="multilevel"/>
     <w:tmpl w:val="C94872A6"/>
@@ -16739,7 +18274,7 @@
       </w:rPr>
     </w:lvl>
   </w:abstractNum>
-  <w:abstractNum w:abstractNumId="29" w15:restartNumberingAfterBreak="0">
+  <w:abstractNum w:abstractNumId="33" w15:restartNumberingAfterBreak="0">
     <w:nsid w:val="5BEA7A4C"/>
     <w:multiLevelType w:val="multilevel"/>
     <w:tmpl w:val="EB64D908"/>
@@ -16888,7 +18423,7 @@
       </w:rPr>
     </w:lvl>
   </w:abstractNum>
-  <w:abstractNum w:abstractNumId="30" w15:restartNumberingAfterBreak="0">
+  <w:abstractNum w:abstractNumId="34" w15:restartNumberingAfterBreak="0">
     <w:nsid w:val="5F22586A"/>
     <w:multiLevelType w:val="multilevel"/>
     <w:tmpl w:val="49B630AE"/>
@@ -17037,7 +18572,7 @@
       </w:rPr>
     </w:lvl>
   </w:abstractNum>
-  <w:abstractNum w:abstractNumId="31" w15:restartNumberingAfterBreak="0">
+  <w:abstractNum w:abstractNumId="35" w15:restartNumberingAfterBreak="0">
     <w:nsid w:val="5FE1065F"/>
     <w:multiLevelType w:val="multilevel"/>
     <w:tmpl w:val="2AD0BC4E"/>
@@ -17186,7 +18721,7 @@
       </w:rPr>
     </w:lvl>
   </w:abstractNum>
-  <w:abstractNum w:abstractNumId="32" w15:restartNumberingAfterBreak="0">
+  <w:abstractNum w:abstractNumId="36" w15:restartNumberingAfterBreak="0">
     <w:nsid w:val="65053177"/>
     <w:multiLevelType w:val="multilevel"/>
     <w:tmpl w:val="E404195E"/>
@@ -17335,7 +18870,156 @@
       </w:rPr>
     </w:lvl>
   </w:abstractNum>
-  <w:abstractNum w:abstractNumId="33" w15:restartNumberingAfterBreak="0">
+  <w:abstractNum w:abstractNumId="37" w15:restartNumberingAfterBreak="0">
+    <w:nsid w:val="66644DA8"/>
+    <w:multiLevelType w:val="multilevel"/>
+    <w:tmpl w:val="DBD058E0"/>
+    <w:lvl w:ilvl="0">
+      <w:start w:val="1"/>
+      <w:numFmt w:val="bullet"/>
+      <w:lvlText w:val=""/>
+      <w:lvlJc w:val="left"/>
+      <w:pPr>
+        <w:tabs>
+          <w:tab w:val="num" w:pos="720"/>
+        </w:tabs>
+        <w:ind w:left="720" w:hanging="360"/>
+      </w:pPr>
+      <w:rPr>
+        <w:rFonts w:ascii="Symbol" w:hAnsi="Symbol" w:hint="default"/>
+        <w:sz w:val="20"/>
+      </w:rPr>
+    </w:lvl>
+    <w:lvl w:ilvl="1" w:tentative="1">
+      <w:start w:val="1"/>
+      <w:numFmt w:val="bullet"/>
+      <w:lvlText w:val="o"/>
+      <w:lvlJc w:val="left"/>
+      <w:pPr>
+        <w:tabs>
+          <w:tab w:val="num" w:pos="1440"/>
+        </w:tabs>
+        <w:ind w:left="1440" w:hanging="360"/>
+      </w:pPr>
+      <w:rPr>
+        <w:rFonts w:ascii="Courier New" w:hAnsi="Courier New" w:hint="default"/>
+        <w:sz w:val="20"/>
+      </w:rPr>
+    </w:lvl>
+    <w:lvl w:ilvl="2" w:tentative="1">
+      <w:start w:val="1"/>
+      <w:numFmt w:val="bullet"/>
+      <w:lvlText w:val=""/>
+      <w:lvlJc w:val="left"/>
+      <w:pPr>
+        <w:tabs>
+          <w:tab w:val="num" w:pos="2160"/>
+        </w:tabs>
+        <w:ind w:left="2160" w:hanging="360"/>
+      </w:pPr>
+      <w:rPr>
+        <w:rFonts w:ascii="Wingdings" w:hAnsi="Wingdings" w:hint="default"/>
+        <w:sz w:val="20"/>
+      </w:rPr>
+    </w:lvl>
+    <w:lvl w:ilvl="3" w:tentative="1">
+      <w:start w:val="1"/>
+      <w:numFmt w:val="bullet"/>
+      <w:lvlText w:val=""/>
+      <w:lvlJc w:val="left"/>
+      <w:pPr>
+        <w:tabs>
+          <w:tab w:val="num" w:pos="2880"/>
+        </w:tabs>
+        <w:ind w:left="2880" w:hanging="360"/>
+      </w:pPr>
+      <w:rPr>
+        <w:rFonts w:ascii="Wingdings" w:hAnsi="Wingdings" w:hint="default"/>
+        <w:sz w:val="20"/>
+      </w:rPr>
+    </w:lvl>
+    <w:lvl w:ilvl="4" w:tentative="1">
+      <w:start w:val="1"/>
+      <w:numFmt w:val="bullet"/>
+      <w:lvlText w:val=""/>
+      <w:lvlJc w:val="left"/>
+      <w:pPr>
+        <w:tabs>
+          <w:tab w:val="num" w:pos="3600"/>
+        </w:tabs>
+        <w:ind w:left="3600" w:hanging="360"/>
+      </w:pPr>
+      <w:rPr>
+        <w:rFonts w:ascii="Wingdings" w:hAnsi="Wingdings" w:hint="default"/>
+        <w:sz w:val="20"/>
+      </w:rPr>
+    </w:lvl>
+    <w:lvl w:ilvl="5" w:tentative="1">
+      <w:start w:val="1"/>
+      <w:numFmt w:val="bullet"/>
+      <w:lvlText w:val=""/>
+      <w:lvlJc w:val="left"/>
+      <w:pPr>
+        <w:tabs>
+          <w:tab w:val="num" w:pos="4320"/>
+        </w:tabs>
+        <w:ind w:left="4320" w:hanging="360"/>
+      </w:pPr>
+      <w:rPr>
+        <w:rFonts w:ascii="Wingdings" w:hAnsi="Wingdings" w:hint="default"/>
+        <w:sz w:val="20"/>
+      </w:rPr>
+    </w:lvl>
+    <w:lvl w:ilvl="6" w:tentative="1">
+      <w:start w:val="1"/>
+      <w:numFmt w:val="bullet"/>
+      <w:lvlText w:val=""/>
+      <w:lvlJc w:val="left"/>
+      <w:pPr>
+        <w:tabs>
+          <w:tab w:val="num" w:pos="5040"/>
+        </w:tabs>
+        <w:ind w:left="5040" w:hanging="360"/>
+      </w:pPr>
+      <w:rPr>
+        <w:rFonts w:ascii="Wingdings" w:hAnsi="Wingdings" w:hint="default"/>
+        <w:sz w:val="20"/>
+      </w:rPr>
+    </w:lvl>
+    <w:lvl w:ilvl="7" w:tentative="1">
+      <w:start w:val="1"/>
+      <w:numFmt w:val="bullet"/>
+      <w:lvlText w:val=""/>
+      <w:lvlJc w:val="left"/>
+      <w:pPr>
+        <w:tabs>
+          <w:tab w:val="num" w:pos="5760"/>
+        </w:tabs>
+        <w:ind w:left="5760" w:hanging="360"/>
+      </w:pPr>
+      <w:rPr>
+        <w:rFonts w:ascii="Wingdings" w:hAnsi="Wingdings" w:hint="default"/>
+        <w:sz w:val="20"/>
+      </w:rPr>
+    </w:lvl>
+    <w:lvl w:ilvl="8" w:tentative="1">
+      <w:start w:val="1"/>
+      <w:numFmt w:val="bullet"/>
+      <w:lvlText w:val=""/>
+      <w:lvlJc w:val="left"/>
+      <w:pPr>
+        <w:tabs>
+          <w:tab w:val="num" w:pos="6480"/>
+        </w:tabs>
+        <w:ind w:left="6480" w:hanging="360"/>
+      </w:pPr>
+      <w:rPr>
+        <w:rFonts w:ascii="Wingdings" w:hAnsi="Wingdings" w:hint="default"/>
+        <w:sz w:val="20"/>
+      </w:rPr>
+    </w:lvl>
+  </w:abstractNum>
+  <w:abstractNum w:abstractNumId="38" w15:restartNumberingAfterBreak="0">
     <w:nsid w:val="68623554"/>
     <w:multiLevelType w:val="multilevel"/>
     <w:tmpl w:val="1C008602"/>
@@ -17484,7 +19168,7 @@
       </w:rPr>
     </w:lvl>
   </w:abstractNum>
-  <w:abstractNum w:abstractNumId="34" w15:restartNumberingAfterBreak="0">
+  <w:abstractNum w:abstractNumId="39" w15:restartNumberingAfterBreak="0">
     <w:nsid w:val="69CF6D50"/>
     <w:multiLevelType w:val="multilevel"/>
     <w:tmpl w:val="E6D63B3E"/>
@@ -17633,7 +19317,7 @@
       </w:rPr>
     </w:lvl>
   </w:abstractNum>
-  <w:abstractNum w:abstractNumId="35" w15:restartNumberingAfterBreak="0">
+  <w:abstractNum w:abstractNumId="40" w15:restartNumberingAfterBreak="0">
     <w:nsid w:val="732236CB"/>
     <w:multiLevelType w:val="multilevel"/>
     <w:tmpl w:val="6AD4D1BE"/>
@@ -17782,7 +19466,7 @@
       </w:rPr>
     </w:lvl>
   </w:abstractNum>
-  <w:abstractNum w:abstractNumId="36" w15:restartNumberingAfterBreak="0">
+  <w:abstractNum w:abstractNumId="41" w15:restartNumberingAfterBreak="0">
     <w:nsid w:val="756B4C90"/>
     <w:multiLevelType w:val="multilevel"/>
     <w:tmpl w:val="032C2A02"/>
@@ -17932,115 +19616,130 @@
     </w:lvl>
   </w:abstractNum>
   <w:num w:numId="1" w16cid:durableId="1333532141">
-    <w:abstractNumId w:val="27"/>
+    <w:abstractNumId w:val="31"/>
   </w:num>
   <w:num w:numId="2" w16cid:durableId="620305025">
-    <w:abstractNumId w:val="22"/>
+    <w:abstractNumId w:val="26"/>
   </w:num>
   <w:num w:numId="3" w16cid:durableId="2098751037">
-    <w:abstractNumId w:val="2"/>
+    <w:abstractNumId w:val="3"/>
   </w:num>
   <w:num w:numId="4" w16cid:durableId="14894264">
-    <w:abstractNumId w:val="35"/>
+    <w:abstractNumId w:val="40"/>
   </w:num>
   <w:num w:numId="5" w16cid:durableId="1986622170">
-    <w:abstractNumId w:val="36"/>
+    <w:abstractNumId w:val="41"/>
   </w:num>
   <w:num w:numId="6" w16cid:durableId="65030407">
-    <w:abstractNumId w:val="11"/>
+    <w:abstractNumId w:val="13"/>
   </w:num>
   <w:num w:numId="7" w16cid:durableId="1168594763">
-    <w:abstractNumId w:val="24"/>
+    <w:abstractNumId w:val="28"/>
   </w:num>
   <w:num w:numId="8" w16cid:durableId="79835265">
     <w:abstractNumId w:val="0"/>
   </w:num>
   <w:num w:numId="9" w16cid:durableId="1299263299">
+    <w:abstractNumId w:val="25"/>
+  </w:num>
+  <w:num w:numId="10" w16cid:durableId="815951957">
     <w:abstractNumId w:val="21"/>
   </w:num>
-  <w:num w:numId="10" w16cid:durableId="815951957">
-    <w:abstractNumId w:val="18"/>
-  </w:num>
   <w:num w:numId="11" w16cid:durableId="1201163383">
-    <w:abstractNumId w:val="23"/>
+    <w:abstractNumId w:val="27"/>
   </w:num>
   <w:num w:numId="12" w16cid:durableId="690490481">
-    <w:abstractNumId w:val="12"/>
+    <w:abstractNumId w:val="15"/>
   </w:num>
   <w:num w:numId="13" w16cid:durableId="1825512059">
-    <w:abstractNumId w:val="5"/>
+    <w:abstractNumId w:val="6"/>
   </w:num>
   <w:num w:numId="14" w16cid:durableId="1106005860">
     <w:abstractNumId w:val="1"/>
   </w:num>
   <w:num w:numId="15" w16cid:durableId="1031343688">
+    <w:abstractNumId w:val="22"/>
+  </w:num>
+  <w:num w:numId="16" w16cid:durableId="2001033225">
+    <w:abstractNumId w:val="34"/>
+  </w:num>
+  <w:num w:numId="17" w16cid:durableId="1745180999">
+    <w:abstractNumId w:val="4"/>
+  </w:num>
+  <w:num w:numId="18" w16cid:durableId="949047167">
     <w:abstractNumId w:val="19"/>
   </w:num>
-  <w:num w:numId="16" w16cid:durableId="2001033225">
+  <w:num w:numId="19" w16cid:durableId="298000324">
+    <w:abstractNumId w:val="8"/>
+  </w:num>
+  <w:num w:numId="20" w16cid:durableId="1195507951">
+    <w:abstractNumId w:val="29"/>
+  </w:num>
+  <w:num w:numId="21" w16cid:durableId="1760981685">
+    <w:abstractNumId w:val="7"/>
+  </w:num>
+  <w:num w:numId="22" w16cid:durableId="128398507">
+    <w:abstractNumId w:val="39"/>
+  </w:num>
+  <w:num w:numId="23" w16cid:durableId="1967662964">
+    <w:abstractNumId w:val="20"/>
+  </w:num>
+  <w:num w:numId="24" w16cid:durableId="1928079507">
+    <w:abstractNumId w:val="32"/>
+  </w:num>
+  <w:num w:numId="25" w16cid:durableId="1874951721">
     <w:abstractNumId w:val="30"/>
   </w:num>
-  <w:num w:numId="17" w16cid:durableId="1745180999">
-    <w:abstractNumId w:val="3"/>
+  <w:num w:numId="26" w16cid:durableId="1222131112">
+    <w:abstractNumId w:val="33"/>
   </w:num>
-  <w:num w:numId="18" w16cid:durableId="949047167">
+  <w:num w:numId="27" w16cid:durableId="917715672">
+    <w:abstractNumId w:val="12"/>
+  </w:num>
+  <w:num w:numId="28" w16cid:durableId="1162507527">
+    <w:abstractNumId w:val="18"/>
+  </w:num>
+  <w:num w:numId="29" w16cid:durableId="881944281">
+    <w:abstractNumId w:val="36"/>
+  </w:num>
+  <w:num w:numId="30" w16cid:durableId="1176964701">
+    <w:abstractNumId w:val="35"/>
+  </w:num>
+  <w:num w:numId="31" w16cid:durableId="847911303">
+    <w:abstractNumId w:val="23"/>
+  </w:num>
+  <w:num w:numId="32" w16cid:durableId="1641687827">
+    <w:abstractNumId w:val="10"/>
+  </w:num>
+  <w:num w:numId="33" w16cid:durableId="290525612">
     <w:abstractNumId w:val="16"/>
   </w:num>
-  <w:num w:numId="19" w16cid:durableId="298000324">
-    <w:abstractNumId w:val="7"/>
-  </w:num>
-  <w:num w:numId="20" w16cid:durableId="1195507951">
-    <w:abstractNumId w:val="25"/>
-  </w:num>
-  <w:num w:numId="21" w16cid:durableId="1760981685">
-    <w:abstractNumId w:val="6"/>
-  </w:num>
-  <w:num w:numId="22" w16cid:durableId="128398507">
-    <w:abstractNumId w:val="34"/>
-  </w:num>
-  <w:num w:numId="23" w16cid:durableId="1967662964">
+  <w:num w:numId="34" w16cid:durableId="1051997576">
     <w:abstractNumId w:val="17"/>
   </w:num>
-  <w:num w:numId="24" w16cid:durableId="1928079507">
-    <w:abstractNumId w:val="28"/>
+  <w:num w:numId="35" w16cid:durableId="1384520022">
+    <w:abstractNumId w:val="38"/>
   </w:num>
-  <w:num w:numId="25" w16cid:durableId="1874951721">
-    <w:abstractNumId w:val="26"/>
+  <w:num w:numId="36" w16cid:durableId="757484560">
+    <w:abstractNumId w:val="5"/>
   </w:num>
-  <w:num w:numId="26" w16cid:durableId="1222131112">
-    <w:abstractNumId w:val="29"/>
-  </w:num>
-  <w:num w:numId="27" w16cid:durableId="917715672">
-    <w:abstractNumId w:val="10"/>
-  </w:num>
-  <w:num w:numId="28" w16cid:durableId="1162507527">
-    <w:abstractNumId w:val="15"/>
-  </w:num>
-  <w:num w:numId="29" w16cid:durableId="881944281">
-    <w:abstractNumId w:val="32"/>
-  </w:num>
-  <w:num w:numId="30" w16cid:durableId="1176964701">
-    <w:abstractNumId w:val="31"/>
-  </w:num>
-  <w:num w:numId="31" w16cid:durableId="847911303">
-    <w:abstractNumId w:val="20"/>
-  </w:num>
-  <w:num w:numId="32" w16cid:durableId="1641687827">
+  <w:num w:numId="37" w16cid:durableId="1491100805">
     <w:abstractNumId w:val="9"/>
   </w:num>
-  <w:num w:numId="33" w16cid:durableId="290525612">
-    <w:abstractNumId w:val="13"/>
+  <w:num w:numId="38" w16cid:durableId="1990555470">
+    <w:abstractNumId w:val="37"/>
   </w:num>
-  <w:num w:numId="34" w16cid:durableId="1051997576">
+  <w:num w:numId="39" w16cid:durableId="1813792192">
     <w:abstractNumId w:val="14"/>
   </w:num>
-  <w:num w:numId="35" w16cid:durableId="1384520022">
-    <w:abstractNumId w:val="33"/>
+  <w:num w:numId="40" w16cid:durableId="1175459206">
+    <w:abstractNumId w:val="11"/>
   </w:num>
-  <w:num w:numId="36" w16cid:durableId="757484560">
-    <w:abstractNumId w:val="4"/>
+  <w:num w:numId="41" w16cid:durableId="1114130107">
+    <w:abstractNumId w:val="2"/>
   </w:num>
-  <w:num w:numId="37" w16cid:durableId="1491100805">
-    <w:abstractNumId w:val="8"/>
+  <w:num w:numId="42" w16cid:durableId="789082739">
+    <w:abstractNumId w:val="24"/>
   </w:num>
 </w:numbering>
 </file>

</xml_diff>

<commit_message>
Health and Casflow fundamental implementation.
</commit_message>
<xml_diff>
--- a/market-analyzer/Information/Metrics.docx
+++ b/market-analyzer/Information/Metrics.docx
@@ -873,7 +873,6 @@
           <w:lang w:val="pt-PT"/>
         </w:rPr>
       </w:pPr>
-      <w:proofErr w:type="gramStart"/>
       <w:r>
         <w:t></w:t>
       </w:r>
@@ -881,14 +880,7 @@
         <w:rPr>
           <w:lang w:val="pt-PT"/>
         </w:rPr>
-        <w:t xml:space="preserve">  O</w:t>
-      </w:r>
-      <w:proofErr w:type="gramEnd"/>
-      <w:r>
-        <w:rPr>
-          <w:lang w:val="pt-PT"/>
-        </w:rPr>
-        <w:t xml:space="preserve"> </w:t>
+        <w:t xml:space="preserve">  O </w:t>
       </w:r>
       <w:r>
         <w:rPr>
@@ -948,13 +940,8 @@
       </w:r>
     </w:p>
     <w:p>
-      <w:proofErr w:type="gramStart"/>
-      <w:r>
-        <w:t>  Ele</w:t>
-      </w:r>
-      <w:proofErr w:type="gramEnd"/>
-      <w:r>
-        <w:t xml:space="preserve"> é </w:t>
+      <w:r>
+        <w:t xml:space="preserve">  Ele é </w:t>
       </w:r>
       <w:proofErr w:type="spellStart"/>
       <w:r>
@@ -1034,7 +1021,6 @@
           <w:lang w:val="pt-PT"/>
         </w:rPr>
       </w:pPr>
-      <w:proofErr w:type="gramStart"/>
       <w:r>
         <w:t></w:t>
       </w:r>
@@ -1050,16 +1036,7 @@
           <w:bCs/>
           <w:lang w:val="pt-PT"/>
         </w:rPr>
-        <w:t>P</w:t>
-      </w:r>
-      <w:proofErr w:type="gramEnd"/>
-      <w:r>
-        <w:rPr>
-          <w:b/>
-          <w:bCs/>
-          <w:lang w:val="pt-PT"/>
-        </w:rPr>
-        <w:t>/E Ratio</w:t>
+        <w:t>P/E Ratio</w:t>
       </w:r>
       <w:r>
         <w:rPr>
@@ -1074,7 +1051,6 @@
           <w:lang w:val="pt-PT"/>
         </w:rPr>
       </w:pPr>
-      <w:proofErr w:type="gramStart"/>
       <w:r>
         <w:t></w:t>
       </w:r>
@@ -1090,16 +1066,7 @@
           <w:bCs/>
           <w:lang w:val="pt-PT"/>
         </w:rPr>
-        <w:t>Taxa</w:t>
-      </w:r>
-      <w:proofErr w:type="gramEnd"/>
-      <w:r>
-        <w:rPr>
-          <w:b/>
-          <w:bCs/>
-          <w:lang w:val="pt-PT"/>
-        </w:rPr>
-        <w:t xml:space="preserve"> de Crescimento</w:t>
+        <w:t>Taxa de Crescimento</w:t>
       </w:r>
       <w:r>
         <w:rPr>
@@ -1134,7 +1101,6 @@
           <w:lang w:val="pt-PT"/>
         </w:rPr>
       </w:pPr>
-      <w:proofErr w:type="gramStart"/>
       <w:r>
         <w:t></w:t>
       </w:r>
@@ -1150,16 +1116,7 @@
           <w:bCs/>
           <w:lang w:val="pt-PT"/>
         </w:rPr>
-        <w:t>PEG</w:t>
-      </w:r>
-      <w:proofErr w:type="gramEnd"/>
-      <w:r>
-        <w:rPr>
-          <w:b/>
-          <w:bCs/>
-          <w:lang w:val="pt-PT"/>
-        </w:rPr>
-        <w:t xml:space="preserve"> &lt; 1.0</w:t>
+        <w:t>PEG &lt; 1.0</w:t>
       </w:r>
       <w:r>
         <w:rPr>
@@ -1174,7 +1131,6 @@
           <w:lang w:val="pt-PT"/>
         </w:rPr>
       </w:pPr>
-      <w:proofErr w:type="gramStart"/>
       <w:r>
         <w:t></w:t>
       </w:r>
@@ -1190,16 +1146,7 @@
           <w:bCs/>
           <w:lang w:val="pt-PT"/>
         </w:rPr>
-        <w:t>PEG</w:t>
-      </w:r>
-      <w:proofErr w:type="gramEnd"/>
-      <w:r>
-        <w:rPr>
-          <w:b/>
-          <w:bCs/>
-          <w:lang w:val="pt-PT"/>
-        </w:rPr>
-        <w:t xml:space="preserve"> ≈ 1.0</w:t>
+        <w:t>PEG ≈ 1.0</w:t>
       </w:r>
       <w:r>
         <w:rPr>
@@ -1214,7 +1161,6 @@
           <w:lang w:val="pt-PT"/>
         </w:rPr>
       </w:pPr>
-      <w:proofErr w:type="gramStart"/>
       <w:r>
         <w:t></w:t>
       </w:r>
@@ -1230,16 +1176,7 @@
           <w:bCs/>
           <w:lang w:val="pt-PT"/>
         </w:rPr>
-        <w:t>PEG</w:t>
-      </w:r>
-      <w:proofErr w:type="gramEnd"/>
-      <w:r>
-        <w:rPr>
-          <w:b/>
-          <w:bCs/>
-          <w:lang w:val="pt-PT"/>
-        </w:rPr>
-        <w:t xml:space="preserve"> &gt; 1.0</w:t>
+        <w:t>PEG &gt; 1.0</w:t>
       </w:r>
       <w:r>
         <w:rPr>
@@ -1261,7 +1198,6 @@
           <w:lang w:val="pt-PT"/>
         </w:rPr>
       </w:pPr>
-      <w:proofErr w:type="gramStart"/>
       <w:r>
         <w:t></w:t>
       </w:r>
@@ -1269,14 +1205,7 @@
         <w:rPr>
           <w:lang w:val="pt-PT"/>
         </w:rPr>
-        <w:t xml:space="preserve">  Empresas</w:t>
-      </w:r>
-      <w:proofErr w:type="gramEnd"/>
-      <w:r>
-        <w:rPr>
-          <w:lang w:val="pt-PT"/>
-        </w:rPr>
-        <w:t xml:space="preserve"> </w:t>
+        <w:t xml:space="preserve">  Empresas </w:t>
       </w:r>
       <w:r>
         <w:rPr>
@@ -1313,7 +1242,6 @@
           <w:lang w:val="pt-PT"/>
         </w:rPr>
       </w:pPr>
-      <w:proofErr w:type="gramStart"/>
       <w:r>
         <w:t></w:t>
       </w:r>
@@ -1321,14 +1249,7 @@
         <w:rPr>
           <w:lang w:val="pt-PT"/>
         </w:rPr>
-        <w:t xml:space="preserve">  Empresas</w:t>
-      </w:r>
-      <w:proofErr w:type="gramEnd"/>
-      <w:r>
-        <w:rPr>
-          <w:lang w:val="pt-PT"/>
-        </w:rPr>
-        <w:t xml:space="preserve"> </w:t>
+        <w:t xml:space="preserve">  Empresas </w:t>
       </w:r>
       <w:r>
         <w:rPr>
@@ -1626,7 +1547,6 @@
       </w:pPr>
     </w:p>
     <w:p>
-      <w:proofErr w:type="gramStart"/>
       <w:r>
         <w:t xml:space="preserve">  </w:t>
       </w:r>
@@ -1639,7 +1559,6 @@
         <w:t>Interpretação</w:t>
       </w:r>
       <w:proofErr w:type="spellEnd"/>
-      <w:proofErr w:type="gramEnd"/>
       <w:r>
         <w:t>:</w:t>
       </w:r>
@@ -1700,7 +1619,6 @@
           <w:lang w:val="pt-PT"/>
         </w:rPr>
       </w:pPr>
-      <w:proofErr w:type="gramStart"/>
       <w:r>
         <w:t></w:t>
       </w:r>
@@ -1716,16 +1634,7 @@
           <w:bCs/>
           <w:lang w:val="pt-PT"/>
         </w:rPr>
-        <w:t>Com</w:t>
-      </w:r>
-      <w:proofErr w:type="gramEnd"/>
-      <w:r>
-        <w:rPr>
-          <w:b/>
-          <w:bCs/>
-          <w:lang w:val="pt-PT"/>
-        </w:rPr>
-        <w:t xml:space="preserve"> um valor de 0.783</w:t>
+        <w:t>Com um valor de 0.783</w:t>
       </w:r>
       <w:r>
         <w:rPr>
@@ -1918,7 +1827,6 @@
       </w:pPr>
     </w:p>
     <w:p>
-      <w:proofErr w:type="gramStart"/>
       <w:r>
         <w:t xml:space="preserve">  </w:t>
       </w:r>
@@ -1931,7 +1839,6 @@
         <w:t>Interpretação</w:t>
       </w:r>
       <w:proofErr w:type="spellEnd"/>
-      <w:proofErr w:type="gramEnd"/>
       <w:r>
         <w:t>:</w:t>
       </w:r>
@@ -1992,7 +1899,6 @@
           <w:lang w:val="pt-PT"/>
         </w:rPr>
       </w:pPr>
-      <w:proofErr w:type="gramStart"/>
       <w:r>
         <w:t></w:t>
       </w:r>
@@ -2008,16 +1914,7 @@
           <w:bCs/>
           <w:lang w:val="pt-PT"/>
         </w:rPr>
-        <w:t>Com</w:t>
-      </w:r>
-      <w:proofErr w:type="gramEnd"/>
-      <w:r>
-        <w:rPr>
-          <w:b/>
-          <w:bCs/>
-          <w:lang w:val="pt-PT"/>
-        </w:rPr>
-        <w:t xml:space="preserve"> um valor de 0.923</w:t>
+        <w:t>Com um valor de 0.923</w:t>
       </w:r>
       <w:r>
         <w:rPr>
@@ -2263,7 +2160,6 @@
           <w:lang w:val="pt-PT"/>
         </w:rPr>
       </w:pPr>
-      <w:proofErr w:type="gramStart"/>
       <w:r>
         <w:t></w:t>
       </w:r>
@@ -2279,16 +2175,7 @@
           <w:bCs/>
           <w:lang w:val="pt-PT"/>
         </w:rPr>
-        <w:t>Baixo</w:t>
-      </w:r>
-      <w:proofErr w:type="gramEnd"/>
-      <w:r>
-        <w:rPr>
-          <w:b/>
-          <w:bCs/>
-          <w:lang w:val="pt-PT"/>
-        </w:rPr>
-        <w:t xml:space="preserve"> (Menos de 30%)</w:t>
+        <w:t>Baixo (Menos de 30%)</w:t>
       </w:r>
       <w:r>
         <w:rPr>
@@ -2317,7 +2204,6 @@
           <w:lang w:val="pt-PT"/>
         </w:rPr>
       </w:pPr>
-      <w:proofErr w:type="gramStart"/>
       <w:r>
         <w:t></w:t>
       </w:r>
@@ -2333,16 +2219,7 @@
           <w:bCs/>
           <w:lang w:val="pt-PT"/>
         </w:rPr>
-        <w:t>Médio</w:t>
-      </w:r>
-      <w:proofErr w:type="gramEnd"/>
-      <w:r>
-        <w:rPr>
-          <w:b/>
-          <w:bCs/>
-          <w:lang w:val="pt-PT"/>
-        </w:rPr>
-        <w:t xml:space="preserve"> (30%-60%)</w:t>
+        <w:t>Médio (30%-60%)</w:t>
       </w:r>
       <w:r>
         <w:rPr>
@@ -2357,7 +2234,6 @@
           <w:lang w:val="pt-PT"/>
         </w:rPr>
       </w:pPr>
-      <w:proofErr w:type="gramStart"/>
       <w:r>
         <w:t></w:t>
       </w:r>
@@ -2373,16 +2249,7 @@
           <w:bCs/>
           <w:lang w:val="pt-PT"/>
         </w:rPr>
-        <w:t>Alto</w:t>
-      </w:r>
-      <w:proofErr w:type="gramEnd"/>
-      <w:r>
-        <w:rPr>
-          <w:b/>
-          <w:bCs/>
-          <w:lang w:val="pt-PT"/>
-        </w:rPr>
-        <w:t xml:space="preserve"> (Acima de 60%)</w:t>
+        <w:t>Alto (Acima de 60%)</w:t>
       </w:r>
       <w:r>
         <w:rPr>
@@ -2397,7 +2264,6 @@
           <w:lang w:val="pt-PT"/>
         </w:rPr>
       </w:pPr>
-      <w:proofErr w:type="gramStart"/>
       <w:r>
         <w:t></w:t>
       </w:r>
@@ -2413,16 +2279,7 @@
           <w:bCs/>
           <w:lang w:val="pt-PT"/>
         </w:rPr>
-        <w:t>Acima</w:t>
-      </w:r>
-      <w:proofErr w:type="gramEnd"/>
-      <w:r>
-        <w:rPr>
-          <w:b/>
-          <w:bCs/>
-          <w:lang w:val="pt-PT"/>
-        </w:rPr>
-        <w:t xml:space="preserve"> de 100%</w:t>
+        <w:t>Acima de 100%</w:t>
       </w:r>
       <w:r>
         <w:rPr>
@@ -2437,7 +2294,6 @@
           <w:lang w:val="pt-PT"/>
         </w:rPr>
       </w:pPr>
-      <w:proofErr w:type="gramStart"/>
       <w:r>
         <w:t></w:t>
       </w:r>
@@ -2445,14 +2301,7 @@
         <w:rPr>
           <w:lang w:val="pt-PT"/>
         </w:rPr>
-        <w:t xml:space="preserve">  Se</w:t>
-      </w:r>
-      <w:proofErr w:type="gramEnd"/>
-      <w:r>
-        <w:rPr>
-          <w:lang w:val="pt-PT"/>
-        </w:rPr>
-        <w:t xml:space="preserve"> o foco for </w:t>
+        <w:t xml:space="preserve">  Se o foco for </w:t>
       </w:r>
       <w:r>
         <w:rPr>
@@ -2503,7 +2352,6 @@
           <w:lang w:val="pt-PT"/>
         </w:rPr>
       </w:pPr>
-      <w:proofErr w:type="gramStart"/>
       <w:r>
         <w:t></w:t>
       </w:r>
@@ -2511,14 +2359,7 @@
         <w:rPr>
           <w:lang w:val="pt-PT"/>
         </w:rPr>
-        <w:t xml:space="preserve">  Se</w:t>
-      </w:r>
-      <w:proofErr w:type="gramEnd"/>
-      <w:r>
-        <w:rPr>
-          <w:lang w:val="pt-PT"/>
-        </w:rPr>
-        <w:t xml:space="preserve"> o investidor busca </w:t>
+        <w:t xml:space="preserve">  Se o investidor busca </w:t>
       </w:r>
       <w:r>
         <w:rPr>
@@ -5938,23 +5779,7 @@
           <w:b/>
           <w:bCs/>
         </w:rPr>
-        <w:t xml:space="preserve"> (</w:t>
-      </w:r>
-      <w:proofErr w:type="gramStart"/>
-      <w:r>
-        <w:rPr>
-          <w:b/>
-          <w:bCs/>
-        </w:rPr>
-        <w:t>para ambos</w:t>
-      </w:r>
-      <w:proofErr w:type="gramEnd"/>
-      <w:r>
-        <w:rPr>
-          <w:b/>
-          <w:bCs/>
-        </w:rPr>
-        <w:t>)</w:t>
+        <w:t xml:space="preserve"> (para ambos)</w:t>
       </w:r>
     </w:p>
     <w:p>
@@ -10422,15 +10247,7 @@
             </w:r>
             <w:proofErr w:type="spellEnd"/>
             <w:r>
-              <w:t xml:space="preserve"> </w:t>
-            </w:r>
-            <w:proofErr w:type="gramStart"/>
-            <w:r>
-              <w:t>a</w:t>
-            </w:r>
-            <w:proofErr w:type="gramEnd"/>
-            <w:r>
-              <w:t xml:space="preserve"> </w:t>
+              <w:t xml:space="preserve"> a </w:t>
             </w:r>
             <w:proofErr w:type="spellStart"/>
             <w:r>
@@ -12679,6 +12496,7 @@
         <w:rPr>
           <w:b/>
           <w:bCs/>
+          <w:noProof/>
           <w:lang w:val="pt-PT"/>
         </w:rPr>
         <w:drawing>
@@ -13071,6 +12889,7 @@
         <w:rPr>
           <w:b/>
           <w:bCs/>
+          <w:noProof/>
           <w:lang w:val="pt-PT"/>
         </w:rPr>
         <w:drawing>
@@ -13744,7 +13563,7 @@
           <w:bCs/>
         </w:rPr>
         <w:pict w14:anchorId="241D34EC">
-          <v:rect id="_x0000_i1048" style="width:0;height:1.5pt" o:hralign="center" o:hrstd="t" o:hr="t" fillcolor="#a0a0a0" stroked="f"/>
+          <v:rect id="_x0000_i1036" style="width:0;height:1.5pt" o:hralign="center" o:hrstd="t" o:hr="t" fillcolor="#a0a0a0" stroked="f"/>
         </w:pict>
       </w:r>
     </w:p>
@@ -13994,7 +13813,7 @@
           <w:bCs/>
         </w:rPr>
         <w:pict w14:anchorId="0F840CE4">
-          <v:rect id="_x0000_i1049" style="width:0;height:1.5pt" o:hralign="center" o:hrstd="t" o:hr="t" fillcolor="#a0a0a0" stroked="f"/>
+          <v:rect id="_x0000_i1037" style="width:0;height:1.5pt" o:hralign="center" o:hrstd="t" o:hr="t" fillcolor="#a0a0a0" stroked="f"/>
         </w:pict>
       </w:r>
     </w:p>
@@ -14134,6 +13953,269 @@
           <w:lang w:val="pt-PT"/>
         </w:rPr>
         <w:t xml:space="preserve"> Conclusão: As receitas estão a crescer ligeiramente de forma consistente ao longo do tempo, o que é positivo.</w:t>
+      </w:r>
+    </w:p>
+    <w:p>
+      <w:pPr>
+        <w:rPr>
+          <w:b/>
+          <w:bCs/>
+          <w:lang w:val="pt-PT"/>
+        </w:rPr>
+      </w:pPr>
+    </w:p>
+    <w:p>
+      <w:pPr>
+        <w:rPr>
+          <w:b/>
+          <w:bCs/>
+          <w:lang w:val="pt-PT"/>
+        </w:rPr>
+      </w:pPr>
+    </w:p>
+    <w:p>
+      <w:pPr>
+        <w:rPr>
+          <w:b/>
+          <w:bCs/>
+          <w:lang w:val="pt-PT"/>
+        </w:rPr>
+      </w:pPr>
+    </w:p>
+    <w:p>
+      <w:pPr>
+        <w:rPr>
+          <w:b/>
+          <w:bCs/>
+          <w:lang w:val="pt-PT"/>
+        </w:rPr>
+      </w:pPr>
+    </w:p>
+    <w:p>
+      <w:pPr>
+        <w:rPr>
+          <w:b/>
+          <w:bCs/>
+          <w:lang w:val="pt-PT"/>
+        </w:rPr>
+      </w:pPr>
+    </w:p>
+    <w:p>
+      <w:pPr>
+        <w:rPr>
+          <w:b/>
+          <w:bCs/>
+          <w:lang w:val="pt-PT"/>
+        </w:rPr>
+      </w:pPr>
+    </w:p>
+    <w:p>
+      <w:pPr>
+        <w:rPr>
+          <w:b/>
+          <w:bCs/>
+          <w:lang w:val="pt-PT"/>
+        </w:rPr>
+      </w:pPr>
+    </w:p>
+    <w:p>
+      <w:pPr>
+        <w:rPr>
+          <w:b/>
+          <w:bCs/>
+          <w:lang w:val="pt-PT"/>
+        </w:rPr>
+      </w:pPr>
+    </w:p>
+    <w:p>
+      <w:pPr>
+        <w:rPr>
+          <w:b/>
+          <w:bCs/>
+          <w:lang w:val="pt-PT"/>
+        </w:rPr>
+      </w:pPr>
+      <w:r>
+        <w:rPr>
+          <w:b/>
+          <w:bCs/>
+          <w:lang w:val="pt-PT"/>
+        </w:rPr>
+        <w:lastRenderedPageBreak/>
+        <w:t>O FCF Yield é uma métrica essencial para investidores porque oferece uma visão clara do retorno que uma empresa gera com o fluxo de caixa livre em relação ao seu valor de mercado.</w:t>
+      </w:r>
+    </w:p>
+    <w:p>
+      <w:pPr>
+        <w:rPr>
+          <w:b/>
+          <w:bCs/>
+          <w:lang w:val="pt-PT"/>
+        </w:rPr>
+      </w:pPr>
+      <w:r>
+        <w:rPr>
+          <w:b/>
+          <w:bCs/>
+          <w:lang w:val="pt-PT"/>
+        </w:rPr>
+        <w:drawing>
+          <wp:inline distT="0" distB="0" distL="0" distR="0" wp14:anchorId="4BFA8EBD" wp14:editId="2A99B542">
+            <wp:extent cx="3677163" cy="628738"/>
+            <wp:effectExtent l="0" t="0" r="0" b="0"/>
+            <wp:docPr id="489254069" name="Picture 1" descr="A black and white sign with white text&#10;&#10;AI-generated content may be incorrect."/>
+            <wp:cNvGraphicFramePr>
+              <a:graphicFrameLocks xmlns:a="http://schemas.openxmlformats.org/drawingml/2006/main" noChangeAspect="1"/>
+            </wp:cNvGraphicFramePr>
+            <a:graphic xmlns:a="http://schemas.openxmlformats.org/drawingml/2006/main">
+              <a:graphicData uri="http://schemas.openxmlformats.org/drawingml/2006/picture">
+                <pic:pic xmlns:pic="http://schemas.openxmlformats.org/drawingml/2006/picture">
+                  <pic:nvPicPr>
+                    <pic:cNvPr id="489254069" name="Picture 1" descr="A black and white sign with white text&#10;&#10;AI-generated content may be incorrect."/>
+                    <pic:cNvPicPr/>
+                  </pic:nvPicPr>
+                  <pic:blipFill>
+                    <a:blip r:embed="rId28"/>
+                    <a:stretch>
+                      <a:fillRect/>
+                    </a:stretch>
+                  </pic:blipFill>
+                  <pic:spPr>
+                    <a:xfrm>
+                      <a:off x="0" y="0"/>
+                      <a:ext cx="3677163" cy="628738"/>
+                    </a:xfrm>
+                    <a:prstGeom prst="rect">
+                      <a:avLst/>
+                    </a:prstGeom>
+                  </pic:spPr>
+                </pic:pic>
+              </a:graphicData>
+            </a:graphic>
+          </wp:inline>
+        </w:drawing>
+      </w:r>
+    </w:p>
+    <w:p>
+      <w:pPr>
+        <w:rPr>
+          <w:b/>
+          <w:bCs/>
+          <w:lang w:val="pt-PT"/>
+        </w:rPr>
+      </w:pPr>
+    </w:p>
+    <w:p>
+      <w:pPr>
+        <w:rPr>
+          <w:b/>
+          <w:bCs/>
+          <w:lang w:val="pt-PT"/>
+        </w:rPr>
+      </w:pPr>
+      <w:r>
+        <w:rPr>
+          <w:rFonts w:ascii="Segoe UI Emoji" w:hAnsi="Segoe UI Emoji" w:cs="Segoe UI Emoji"/>
+          <w:b/>
+          <w:bCs/>
+        </w:rPr>
+        <w:t>📋</w:t>
+      </w:r>
+      <w:r>
+        <w:rPr>
+          <w:b/>
+          <w:bCs/>
+          <w:lang w:val="pt-PT"/>
+        </w:rPr>
+        <w:t xml:space="preserve"> Como interpretar o FCF Yield</w:t>
+      </w:r>
+    </w:p>
+    <w:p>
+      <w:pPr>
+        <w:numPr>
+          <w:ilvl w:val="0"/>
+          <w:numId w:val="46"/>
+        </w:numPr>
+        <w:rPr>
+          <w:b/>
+          <w:bCs/>
+          <w:lang w:val="pt-PT"/>
+        </w:rPr>
+      </w:pPr>
+      <w:r>
+        <w:rPr>
+          <w:b/>
+          <w:bCs/>
+          <w:lang w:val="pt-PT"/>
+        </w:rPr>
+        <w:t>Alto (&gt; 5-7%) — Pode indicar uma ação subvalorizada ou uma empresa altamente lucrativa.</w:t>
+      </w:r>
+    </w:p>
+    <w:p>
+      <w:pPr>
+        <w:numPr>
+          <w:ilvl w:val="0"/>
+          <w:numId w:val="46"/>
+        </w:numPr>
+        <w:rPr>
+          <w:b/>
+          <w:bCs/>
+          <w:lang w:val="pt-PT"/>
+        </w:rPr>
+      </w:pPr>
+      <w:r>
+        <w:rPr>
+          <w:b/>
+          <w:bCs/>
+          <w:lang w:val="pt-PT"/>
+        </w:rPr>
+        <w:t>Médio (2-5%) — Indica uma empresa saudável que gera caixa de forma consistente.</w:t>
+      </w:r>
+    </w:p>
+    <w:p>
+      <w:pPr>
+        <w:numPr>
+          <w:ilvl w:val="0"/>
+          <w:numId w:val="46"/>
+        </w:numPr>
+        <w:rPr>
+          <w:b/>
+          <w:bCs/>
+          <w:lang w:val="pt-PT"/>
+        </w:rPr>
+      </w:pPr>
+      <w:r>
+        <w:rPr>
+          <w:b/>
+          <w:bCs/>
+          <w:lang w:val="pt-PT"/>
+        </w:rPr>
+        <w:t>Baixo (&lt; 2%) — Pode sinalizar que a empresa está supervalorizada ou que possui dificuldades em gerar caixa.</w:t>
+      </w:r>
+    </w:p>
+    <w:p>
+      <w:pPr>
+        <w:rPr>
+          <w:b/>
+          <w:bCs/>
+          <w:lang w:val="pt-PT"/>
+        </w:rPr>
+      </w:pPr>
+      <w:r>
+        <w:rPr>
+          <w:rFonts w:ascii="Segoe UI Emoji" w:hAnsi="Segoe UI Emoji" w:cs="Segoe UI Emoji"/>
+          <w:b/>
+          <w:bCs/>
+        </w:rPr>
+        <w:t>🔺</w:t>
+      </w:r>
+      <w:r>
+        <w:rPr>
+          <w:b/>
+          <w:bCs/>
+          <w:lang w:val="pt-PT"/>
+        </w:rPr>
+        <w:t xml:space="preserve"> Cuidado: Um FCF Yield alto pode, em alguns casos, ser um sinal de risco se a empresa não for sustentável a longo prazo.</w:t>
       </w:r>
     </w:p>
     <w:p>
@@ -17074,6 +17156,155 @@
     </w:lvl>
   </w:abstractNum>
   <w:abstractNum w:abstractNumId="20" w15:restartNumberingAfterBreak="0">
+    <w:nsid w:val="3D27326D"/>
+    <w:multiLevelType w:val="multilevel"/>
+    <w:tmpl w:val="88BC004A"/>
+    <w:lvl w:ilvl="0">
+      <w:start w:val="1"/>
+      <w:numFmt w:val="bullet"/>
+      <w:lvlText w:val=""/>
+      <w:lvlJc w:val="left"/>
+      <w:pPr>
+        <w:tabs>
+          <w:tab w:val="num" w:pos="720"/>
+        </w:tabs>
+        <w:ind w:left="720" w:hanging="360"/>
+      </w:pPr>
+      <w:rPr>
+        <w:rFonts w:ascii="Symbol" w:hAnsi="Symbol" w:hint="default"/>
+        <w:sz w:val="20"/>
+      </w:rPr>
+    </w:lvl>
+    <w:lvl w:ilvl="1" w:tentative="1">
+      <w:start w:val="1"/>
+      <w:numFmt w:val="bullet"/>
+      <w:lvlText w:val="o"/>
+      <w:lvlJc w:val="left"/>
+      <w:pPr>
+        <w:tabs>
+          <w:tab w:val="num" w:pos="1440"/>
+        </w:tabs>
+        <w:ind w:left="1440" w:hanging="360"/>
+      </w:pPr>
+      <w:rPr>
+        <w:rFonts w:ascii="Courier New" w:hAnsi="Courier New" w:hint="default"/>
+        <w:sz w:val="20"/>
+      </w:rPr>
+    </w:lvl>
+    <w:lvl w:ilvl="2" w:tentative="1">
+      <w:start w:val="1"/>
+      <w:numFmt w:val="bullet"/>
+      <w:lvlText w:val=""/>
+      <w:lvlJc w:val="left"/>
+      <w:pPr>
+        <w:tabs>
+          <w:tab w:val="num" w:pos="2160"/>
+        </w:tabs>
+        <w:ind w:left="2160" w:hanging="360"/>
+      </w:pPr>
+      <w:rPr>
+        <w:rFonts w:ascii="Wingdings" w:hAnsi="Wingdings" w:hint="default"/>
+        <w:sz w:val="20"/>
+      </w:rPr>
+    </w:lvl>
+    <w:lvl w:ilvl="3" w:tentative="1">
+      <w:start w:val="1"/>
+      <w:numFmt w:val="bullet"/>
+      <w:lvlText w:val=""/>
+      <w:lvlJc w:val="left"/>
+      <w:pPr>
+        <w:tabs>
+          <w:tab w:val="num" w:pos="2880"/>
+        </w:tabs>
+        <w:ind w:left="2880" w:hanging="360"/>
+      </w:pPr>
+      <w:rPr>
+        <w:rFonts w:ascii="Wingdings" w:hAnsi="Wingdings" w:hint="default"/>
+        <w:sz w:val="20"/>
+      </w:rPr>
+    </w:lvl>
+    <w:lvl w:ilvl="4" w:tentative="1">
+      <w:start w:val="1"/>
+      <w:numFmt w:val="bullet"/>
+      <w:lvlText w:val=""/>
+      <w:lvlJc w:val="left"/>
+      <w:pPr>
+        <w:tabs>
+          <w:tab w:val="num" w:pos="3600"/>
+        </w:tabs>
+        <w:ind w:left="3600" w:hanging="360"/>
+      </w:pPr>
+      <w:rPr>
+        <w:rFonts w:ascii="Wingdings" w:hAnsi="Wingdings" w:hint="default"/>
+        <w:sz w:val="20"/>
+      </w:rPr>
+    </w:lvl>
+    <w:lvl w:ilvl="5" w:tentative="1">
+      <w:start w:val="1"/>
+      <w:numFmt w:val="bullet"/>
+      <w:lvlText w:val=""/>
+      <w:lvlJc w:val="left"/>
+      <w:pPr>
+        <w:tabs>
+          <w:tab w:val="num" w:pos="4320"/>
+        </w:tabs>
+        <w:ind w:left="4320" w:hanging="360"/>
+      </w:pPr>
+      <w:rPr>
+        <w:rFonts w:ascii="Wingdings" w:hAnsi="Wingdings" w:hint="default"/>
+        <w:sz w:val="20"/>
+      </w:rPr>
+    </w:lvl>
+    <w:lvl w:ilvl="6" w:tentative="1">
+      <w:start w:val="1"/>
+      <w:numFmt w:val="bullet"/>
+      <w:lvlText w:val=""/>
+      <w:lvlJc w:val="left"/>
+      <w:pPr>
+        <w:tabs>
+          <w:tab w:val="num" w:pos="5040"/>
+        </w:tabs>
+        <w:ind w:left="5040" w:hanging="360"/>
+      </w:pPr>
+      <w:rPr>
+        <w:rFonts w:ascii="Wingdings" w:hAnsi="Wingdings" w:hint="default"/>
+        <w:sz w:val="20"/>
+      </w:rPr>
+    </w:lvl>
+    <w:lvl w:ilvl="7" w:tentative="1">
+      <w:start w:val="1"/>
+      <w:numFmt w:val="bullet"/>
+      <w:lvlText w:val=""/>
+      <w:lvlJc w:val="left"/>
+      <w:pPr>
+        <w:tabs>
+          <w:tab w:val="num" w:pos="5760"/>
+        </w:tabs>
+        <w:ind w:left="5760" w:hanging="360"/>
+      </w:pPr>
+      <w:rPr>
+        <w:rFonts w:ascii="Wingdings" w:hAnsi="Wingdings" w:hint="default"/>
+        <w:sz w:val="20"/>
+      </w:rPr>
+    </w:lvl>
+    <w:lvl w:ilvl="8" w:tentative="1">
+      <w:start w:val="1"/>
+      <w:numFmt w:val="bullet"/>
+      <w:lvlText w:val=""/>
+      <w:lvlJc w:val="left"/>
+      <w:pPr>
+        <w:tabs>
+          <w:tab w:val="num" w:pos="6480"/>
+        </w:tabs>
+        <w:ind w:left="6480" w:hanging="360"/>
+      </w:pPr>
+      <w:rPr>
+        <w:rFonts w:ascii="Wingdings" w:hAnsi="Wingdings" w:hint="default"/>
+        <w:sz w:val="20"/>
+      </w:rPr>
+    </w:lvl>
+  </w:abstractNum>
+  <w:abstractNum w:abstractNumId="21" w15:restartNumberingAfterBreak="0">
     <w:nsid w:val="3F7D6E9A"/>
     <w:multiLevelType w:val="multilevel"/>
     <w:tmpl w:val="910C1EA2"/>
@@ -17222,7 +17453,7 @@
       </w:rPr>
     </w:lvl>
   </w:abstractNum>
-  <w:abstractNum w:abstractNumId="21" w15:restartNumberingAfterBreak="0">
+  <w:abstractNum w:abstractNumId="22" w15:restartNumberingAfterBreak="0">
     <w:nsid w:val="3F8D410D"/>
     <w:multiLevelType w:val="multilevel"/>
     <w:tmpl w:val="811ED160"/>
@@ -17371,7 +17602,7 @@
       </w:rPr>
     </w:lvl>
   </w:abstractNum>
-  <w:abstractNum w:abstractNumId="22" w15:restartNumberingAfterBreak="0">
+  <w:abstractNum w:abstractNumId="23" w15:restartNumberingAfterBreak="0">
     <w:nsid w:val="42B27C08"/>
     <w:multiLevelType w:val="multilevel"/>
     <w:tmpl w:val="26481D5A"/>
@@ -17520,7 +17751,7 @@
       </w:rPr>
     </w:lvl>
   </w:abstractNum>
-  <w:abstractNum w:abstractNumId="23" w15:restartNumberingAfterBreak="0">
+  <w:abstractNum w:abstractNumId="24" w15:restartNumberingAfterBreak="0">
     <w:nsid w:val="43850A03"/>
     <w:multiLevelType w:val="multilevel"/>
     <w:tmpl w:val="9822CB22"/>
@@ -17669,7 +17900,7 @@
       </w:rPr>
     </w:lvl>
   </w:abstractNum>
-  <w:abstractNum w:abstractNumId="24" w15:restartNumberingAfterBreak="0">
+  <w:abstractNum w:abstractNumId="25" w15:restartNumberingAfterBreak="0">
     <w:nsid w:val="459103C7"/>
     <w:multiLevelType w:val="multilevel"/>
     <w:tmpl w:val="5714F682"/>
@@ -17818,7 +18049,7 @@
       </w:rPr>
     </w:lvl>
   </w:abstractNum>
-  <w:abstractNum w:abstractNumId="25" w15:restartNumberingAfterBreak="0">
+  <w:abstractNum w:abstractNumId="26" w15:restartNumberingAfterBreak="0">
     <w:nsid w:val="473156CD"/>
     <w:multiLevelType w:val="multilevel"/>
     <w:tmpl w:val="679C2928"/>
@@ -17967,7 +18198,7 @@
       </w:rPr>
     </w:lvl>
   </w:abstractNum>
-  <w:abstractNum w:abstractNumId="26" w15:restartNumberingAfterBreak="0">
+  <w:abstractNum w:abstractNumId="27" w15:restartNumberingAfterBreak="0">
     <w:nsid w:val="4A8101EA"/>
     <w:multiLevelType w:val="multilevel"/>
     <w:tmpl w:val="32D8FF7A"/>
@@ -18116,7 +18347,7 @@
       </w:rPr>
     </w:lvl>
   </w:abstractNum>
-  <w:abstractNum w:abstractNumId="27" w15:restartNumberingAfterBreak="0">
+  <w:abstractNum w:abstractNumId="28" w15:restartNumberingAfterBreak="0">
     <w:nsid w:val="4F110224"/>
     <w:multiLevelType w:val="multilevel"/>
     <w:tmpl w:val="A38227FC"/>
@@ -18265,7 +18496,7 @@
       </w:rPr>
     </w:lvl>
   </w:abstractNum>
-  <w:abstractNum w:abstractNumId="28" w15:restartNumberingAfterBreak="0">
+  <w:abstractNum w:abstractNumId="29" w15:restartNumberingAfterBreak="0">
     <w:nsid w:val="4F50011C"/>
     <w:multiLevelType w:val="multilevel"/>
     <w:tmpl w:val="A0127A0C"/>
@@ -18414,7 +18645,7 @@
       </w:rPr>
     </w:lvl>
   </w:abstractNum>
-  <w:abstractNum w:abstractNumId="29" w15:restartNumberingAfterBreak="0">
+  <w:abstractNum w:abstractNumId="30" w15:restartNumberingAfterBreak="0">
     <w:nsid w:val="52AD09DE"/>
     <w:multiLevelType w:val="multilevel"/>
     <w:tmpl w:val="57BE6EE4"/>
@@ -18563,7 +18794,7 @@
       </w:rPr>
     </w:lvl>
   </w:abstractNum>
-  <w:abstractNum w:abstractNumId="30" w15:restartNumberingAfterBreak="0">
+  <w:abstractNum w:abstractNumId="31" w15:restartNumberingAfterBreak="0">
     <w:nsid w:val="55241437"/>
     <w:multiLevelType w:val="multilevel"/>
     <w:tmpl w:val="46B4FE46"/>
@@ -18712,7 +18943,7 @@
       </w:rPr>
     </w:lvl>
   </w:abstractNum>
-  <w:abstractNum w:abstractNumId="31" w15:restartNumberingAfterBreak="0">
+  <w:abstractNum w:abstractNumId="32" w15:restartNumberingAfterBreak="0">
     <w:nsid w:val="55B66D25"/>
     <w:multiLevelType w:val="multilevel"/>
     <w:tmpl w:val="DCC405D8"/>
@@ -18861,7 +19092,7 @@
       </w:rPr>
     </w:lvl>
   </w:abstractNum>
-  <w:abstractNum w:abstractNumId="32" w15:restartNumberingAfterBreak="0">
+  <w:abstractNum w:abstractNumId="33" w15:restartNumberingAfterBreak="0">
     <w:nsid w:val="568D387E"/>
     <w:multiLevelType w:val="multilevel"/>
     <w:tmpl w:val="D406770E"/>
@@ -19010,7 +19241,7 @@
       </w:rPr>
     </w:lvl>
   </w:abstractNum>
-  <w:abstractNum w:abstractNumId="33" w15:restartNumberingAfterBreak="0">
+  <w:abstractNum w:abstractNumId="34" w15:restartNumberingAfterBreak="0">
     <w:nsid w:val="56E60538"/>
     <w:multiLevelType w:val="multilevel"/>
     <w:tmpl w:val="BFBC4A8E"/>
@@ -19159,7 +19390,7 @@
       </w:rPr>
     </w:lvl>
   </w:abstractNum>
-  <w:abstractNum w:abstractNumId="34" w15:restartNumberingAfterBreak="0">
+  <w:abstractNum w:abstractNumId="35" w15:restartNumberingAfterBreak="0">
     <w:nsid w:val="57A944FD"/>
     <w:multiLevelType w:val="multilevel"/>
     <w:tmpl w:val="C94872A6"/>
@@ -19308,7 +19539,7 @@
       </w:rPr>
     </w:lvl>
   </w:abstractNum>
-  <w:abstractNum w:abstractNumId="35" w15:restartNumberingAfterBreak="0">
+  <w:abstractNum w:abstractNumId="36" w15:restartNumberingAfterBreak="0">
     <w:nsid w:val="5BEA7A4C"/>
     <w:multiLevelType w:val="multilevel"/>
     <w:tmpl w:val="EB64D908"/>
@@ -19457,7 +19688,7 @@
       </w:rPr>
     </w:lvl>
   </w:abstractNum>
-  <w:abstractNum w:abstractNumId="36" w15:restartNumberingAfterBreak="0">
+  <w:abstractNum w:abstractNumId="37" w15:restartNumberingAfterBreak="0">
     <w:nsid w:val="5F22586A"/>
     <w:multiLevelType w:val="multilevel"/>
     <w:tmpl w:val="49B630AE"/>
@@ -19606,7 +19837,7 @@
       </w:rPr>
     </w:lvl>
   </w:abstractNum>
-  <w:abstractNum w:abstractNumId="37" w15:restartNumberingAfterBreak="0">
+  <w:abstractNum w:abstractNumId="38" w15:restartNumberingAfterBreak="0">
     <w:nsid w:val="5FE1065F"/>
     <w:multiLevelType w:val="multilevel"/>
     <w:tmpl w:val="2AD0BC4E"/>
@@ -19755,7 +19986,7 @@
       </w:rPr>
     </w:lvl>
   </w:abstractNum>
-  <w:abstractNum w:abstractNumId="38" w15:restartNumberingAfterBreak="0">
+  <w:abstractNum w:abstractNumId="39" w15:restartNumberingAfterBreak="0">
     <w:nsid w:val="64FB4B54"/>
     <w:multiLevelType w:val="multilevel"/>
     <w:tmpl w:val="4366F2FE"/>
@@ -19904,7 +20135,7 @@
       </w:rPr>
     </w:lvl>
   </w:abstractNum>
-  <w:abstractNum w:abstractNumId="39" w15:restartNumberingAfterBreak="0">
+  <w:abstractNum w:abstractNumId="40" w15:restartNumberingAfterBreak="0">
     <w:nsid w:val="65053177"/>
     <w:multiLevelType w:val="multilevel"/>
     <w:tmpl w:val="E404195E"/>
@@ -20053,7 +20284,7 @@
       </w:rPr>
     </w:lvl>
   </w:abstractNum>
-  <w:abstractNum w:abstractNumId="40" w15:restartNumberingAfterBreak="0">
+  <w:abstractNum w:abstractNumId="41" w15:restartNumberingAfterBreak="0">
     <w:nsid w:val="66644DA8"/>
     <w:multiLevelType w:val="multilevel"/>
     <w:tmpl w:val="DBD058E0"/>
@@ -20202,7 +20433,7 @@
       </w:rPr>
     </w:lvl>
   </w:abstractNum>
-  <w:abstractNum w:abstractNumId="41" w15:restartNumberingAfterBreak="0">
+  <w:abstractNum w:abstractNumId="42" w15:restartNumberingAfterBreak="0">
     <w:nsid w:val="68623554"/>
     <w:multiLevelType w:val="multilevel"/>
     <w:tmpl w:val="1C008602"/>
@@ -20351,7 +20582,7 @@
       </w:rPr>
     </w:lvl>
   </w:abstractNum>
-  <w:abstractNum w:abstractNumId="42" w15:restartNumberingAfterBreak="0">
+  <w:abstractNum w:abstractNumId="43" w15:restartNumberingAfterBreak="0">
     <w:nsid w:val="69CF6D50"/>
     <w:multiLevelType w:val="multilevel"/>
     <w:tmpl w:val="E6D63B3E"/>
@@ -20500,7 +20731,7 @@
       </w:rPr>
     </w:lvl>
   </w:abstractNum>
-  <w:abstractNum w:abstractNumId="43" w15:restartNumberingAfterBreak="0">
+  <w:abstractNum w:abstractNumId="44" w15:restartNumberingAfterBreak="0">
     <w:nsid w:val="732236CB"/>
     <w:multiLevelType w:val="multilevel"/>
     <w:tmpl w:val="6AD4D1BE"/>
@@ -20649,7 +20880,7 @@
       </w:rPr>
     </w:lvl>
   </w:abstractNum>
-  <w:abstractNum w:abstractNumId="44" w15:restartNumberingAfterBreak="0">
+  <w:abstractNum w:abstractNumId="45" w15:restartNumberingAfterBreak="0">
     <w:nsid w:val="756B4C90"/>
     <w:multiLevelType w:val="multilevel"/>
     <w:tmpl w:val="032C2A02"/>
@@ -20799,37 +21030,37 @@
     </w:lvl>
   </w:abstractNum>
   <w:num w:numId="1" w16cid:durableId="1333532141">
-    <w:abstractNumId w:val="33"/>
+    <w:abstractNumId w:val="34"/>
   </w:num>
   <w:num w:numId="2" w16cid:durableId="620305025">
-    <w:abstractNumId w:val="27"/>
+    <w:abstractNumId w:val="28"/>
   </w:num>
   <w:num w:numId="3" w16cid:durableId="2098751037">
     <w:abstractNumId w:val="3"/>
   </w:num>
   <w:num w:numId="4" w16cid:durableId="14894264">
-    <w:abstractNumId w:val="43"/>
+    <w:abstractNumId w:val="44"/>
   </w:num>
   <w:num w:numId="5" w16cid:durableId="1986622170">
-    <w:abstractNumId w:val="44"/>
+    <w:abstractNumId w:val="45"/>
   </w:num>
   <w:num w:numId="6" w16cid:durableId="65030407">
     <w:abstractNumId w:val="14"/>
   </w:num>
   <w:num w:numId="7" w16cid:durableId="1168594763">
-    <w:abstractNumId w:val="30"/>
+    <w:abstractNumId w:val="31"/>
   </w:num>
   <w:num w:numId="8" w16cid:durableId="79835265">
     <w:abstractNumId w:val="0"/>
   </w:num>
   <w:num w:numId="9" w16cid:durableId="1299263299">
-    <w:abstractNumId w:val="26"/>
+    <w:abstractNumId w:val="27"/>
   </w:num>
   <w:num w:numId="10" w16cid:durableId="815951957">
-    <w:abstractNumId w:val="22"/>
+    <w:abstractNumId w:val="23"/>
   </w:num>
   <w:num w:numId="11" w16cid:durableId="1201163383">
-    <w:abstractNumId w:val="29"/>
+    <w:abstractNumId w:val="30"/>
   </w:num>
   <w:num w:numId="12" w16cid:durableId="690490481">
     <w:abstractNumId w:val="16"/>
@@ -20841,40 +21072,40 @@
     <w:abstractNumId w:val="1"/>
   </w:num>
   <w:num w:numId="15" w16cid:durableId="1031343688">
-    <w:abstractNumId w:val="23"/>
+    <w:abstractNumId w:val="24"/>
   </w:num>
   <w:num w:numId="16" w16cid:durableId="2001033225">
-    <w:abstractNumId w:val="36"/>
+    <w:abstractNumId w:val="37"/>
   </w:num>
   <w:num w:numId="17" w16cid:durableId="1745180999">
     <w:abstractNumId w:val="4"/>
   </w:num>
   <w:num w:numId="18" w16cid:durableId="949047167">
-    <w:abstractNumId w:val="20"/>
+    <w:abstractNumId w:val="21"/>
   </w:num>
   <w:num w:numId="19" w16cid:durableId="298000324">
     <w:abstractNumId w:val="8"/>
   </w:num>
   <w:num w:numId="20" w16cid:durableId="1195507951">
-    <w:abstractNumId w:val="31"/>
+    <w:abstractNumId w:val="32"/>
   </w:num>
   <w:num w:numId="21" w16cid:durableId="1760981685">
     <w:abstractNumId w:val="7"/>
   </w:num>
   <w:num w:numId="22" w16cid:durableId="128398507">
-    <w:abstractNumId w:val="42"/>
+    <w:abstractNumId w:val="43"/>
   </w:num>
   <w:num w:numId="23" w16cid:durableId="1967662964">
-    <w:abstractNumId w:val="21"/>
+    <w:abstractNumId w:val="22"/>
   </w:num>
   <w:num w:numId="24" w16cid:durableId="1928079507">
-    <w:abstractNumId w:val="34"/>
+    <w:abstractNumId w:val="35"/>
   </w:num>
   <w:num w:numId="25" w16cid:durableId="1874951721">
-    <w:abstractNumId w:val="32"/>
+    <w:abstractNumId w:val="33"/>
   </w:num>
   <w:num w:numId="26" w16cid:durableId="1222131112">
-    <w:abstractNumId w:val="35"/>
+    <w:abstractNumId w:val="36"/>
   </w:num>
   <w:num w:numId="27" w16cid:durableId="917715672">
     <w:abstractNumId w:val="13"/>
@@ -20883,13 +21114,13 @@
     <w:abstractNumId w:val="19"/>
   </w:num>
   <w:num w:numId="29" w16cid:durableId="881944281">
-    <w:abstractNumId w:val="39"/>
+    <w:abstractNumId w:val="40"/>
   </w:num>
   <w:num w:numId="30" w16cid:durableId="1176964701">
-    <w:abstractNumId w:val="37"/>
+    <w:abstractNumId w:val="38"/>
   </w:num>
   <w:num w:numId="31" w16cid:durableId="847911303">
-    <w:abstractNumId w:val="24"/>
+    <w:abstractNumId w:val="25"/>
   </w:num>
   <w:num w:numId="32" w16cid:durableId="1641687827">
     <w:abstractNumId w:val="11"/>
@@ -20901,7 +21132,7 @@
     <w:abstractNumId w:val="18"/>
   </w:num>
   <w:num w:numId="35" w16cid:durableId="1384520022">
-    <w:abstractNumId w:val="41"/>
+    <w:abstractNumId w:val="42"/>
   </w:num>
   <w:num w:numId="36" w16cid:durableId="757484560">
     <w:abstractNumId w:val="5"/>
@@ -20910,7 +21141,7 @@
     <w:abstractNumId w:val="9"/>
   </w:num>
   <w:num w:numId="38" w16cid:durableId="1990555470">
-    <w:abstractNumId w:val="40"/>
+    <w:abstractNumId w:val="41"/>
   </w:num>
   <w:num w:numId="39" w16cid:durableId="1813792192">
     <w:abstractNumId w:val="15"/>
@@ -20922,16 +21153,19 @@
     <w:abstractNumId w:val="2"/>
   </w:num>
   <w:num w:numId="42" w16cid:durableId="789082739">
-    <w:abstractNumId w:val="25"/>
+    <w:abstractNumId w:val="26"/>
   </w:num>
   <w:num w:numId="43" w16cid:durableId="838036139">
     <w:abstractNumId w:val="10"/>
   </w:num>
   <w:num w:numId="44" w16cid:durableId="1223130776">
-    <w:abstractNumId w:val="38"/>
+    <w:abstractNumId w:val="39"/>
   </w:num>
   <w:num w:numId="45" w16cid:durableId="1385521466">
-    <w:abstractNumId w:val="28"/>
+    <w:abstractNumId w:val="29"/>
+  </w:num>
+  <w:num w:numId="46" w16cid:durableId="1061245447">
+    <w:abstractNumId w:val="20"/>
   </w:num>
 </w:numbering>
 </file>

</xml_diff>

<commit_message>
HArmonic calibration and targets study
</commit_message>
<xml_diff>
--- a/market-analyzer/Information/Metrics.docx
+++ b/market-analyzer/Information/Metrics.docx
@@ -873,6 +873,7 @@
           <w:lang w:val="pt-PT"/>
         </w:rPr>
       </w:pPr>
+      <w:proofErr w:type="gramStart"/>
       <w:r>
         <w:t></w:t>
       </w:r>
@@ -880,7 +881,14 @@
         <w:rPr>
           <w:lang w:val="pt-PT"/>
         </w:rPr>
-        <w:t xml:space="preserve">  O </w:t>
+        <w:t xml:space="preserve">  O</w:t>
+      </w:r>
+      <w:proofErr w:type="gramEnd"/>
+      <w:r>
+        <w:rPr>
+          <w:lang w:val="pt-PT"/>
+        </w:rPr>
+        <w:t xml:space="preserve"> </w:t>
       </w:r>
       <w:r>
         <w:rPr>
@@ -940,8 +948,13 @@
       </w:r>
     </w:p>
     <w:p>
-      <w:r>
-        <w:t xml:space="preserve">  Ele é </w:t>
+      <w:proofErr w:type="gramStart"/>
+      <w:r>
+        <w:t>  Ele</w:t>
+      </w:r>
+      <w:proofErr w:type="gramEnd"/>
+      <w:r>
+        <w:t xml:space="preserve"> é </w:t>
       </w:r>
       <w:proofErr w:type="spellStart"/>
       <w:r>
@@ -1021,6 +1034,7 @@
           <w:lang w:val="pt-PT"/>
         </w:rPr>
       </w:pPr>
+      <w:proofErr w:type="gramStart"/>
       <w:r>
         <w:t></w:t>
       </w:r>
@@ -1036,7 +1050,16 @@
           <w:bCs/>
           <w:lang w:val="pt-PT"/>
         </w:rPr>
-        <w:t>P/E Ratio</w:t>
+        <w:t>P</w:t>
+      </w:r>
+      <w:proofErr w:type="gramEnd"/>
+      <w:r>
+        <w:rPr>
+          <w:b/>
+          <w:bCs/>
+          <w:lang w:val="pt-PT"/>
+        </w:rPr>
+        <w:t>/E Ratio</w:t>
       </w:r>
       <w:r>
         <w:rPr>
@@ -1051,6 +1074,7 @@
           <w:lang w:val="pt-PT"/>
         </w:rPr>
       </w:pPr>
+      <w:proofErr w:type="gramStart"/>
       <w:r>
         <w:t></w:t>
       </w:r>
@@ -1066,7 +1090,16 @@
           <w:bCs/>
           <w:lang w:val="pt-PT"/>
         </w:rPr>
-        <w:t>Taxa de Crescimento</w:t>
+        <w:t>Taxa</w:t>
+      </w:r>
+      <w:proofErr w:type="gramEnd"/>
+      <w:r>
+        <w:rPr>
+          <w:b/>
+          <w:bCs/>
+          <w:lang w:val="pt-PT"/>
+        </w:rPr>
+        <w:t xml:space="preserve"> de Crescimento</w:t>
       </w:r>
       <w:r>
         <w:rPr>
@@ -1101,6 +1134,7 @@
           <w:lang w:val="pt-PT"/>
         </w:rPr>
       </w:pPr>
+      <w:proofErr w:type="gramStart"/>
       <w:r>
         <w:t></w:t>
       </w:r>
@@ -1116,7 +1150,16 @@
           <w:bCs/>
           <w:lang w:val="pt-PT"/>
         </w:rPr>
-        <w:t>PEG &lt; 1.0</w:t>
+        <w:t>PEG</w:t>
+      </w:r>
+      <w:proofErr w:type="gramEnd"/>
+      <w:r>
+        <w:rPr>
+          <w:b/>
+          <w:bCs/>
+          <w:lang w:val="pt-PT"/>
+        </w:rPr>
+        <w:t xml:space="preserve"> &lt; 1.0</w:t>
       </w:r>
       <w:r>
         <w:rPr>
@@ -1131,6 +1174,7 @@
           <w:lang w:val="pt-PT"/>
         </w:rPr>
       </w:pPr>
+      <w:proofErr w:type="gramStart"/>
       <w:r>
         <w:t></w:t>
       </w:r>
@@ -1146,7 +1190,16 @@
           <w:bCs/>
           <w:lang w:val="pt-PT"/>
         </w:rPr>
-        <w:t>PEG ≈ 1.0</w:t>
+        <w:t>PEG</w:t>
+      </w:r>
+      <w:proofErr w:type="gramEnd"/>
+      <w:r>
+        <w:rPr>
+          <w:b/>
+          <w:bCs/>
+          <w:lang w:val="pt-PT"/>
+        </w:rPr>
+        <w:t xml:space="preserve"> ≈ 1.0</w:t>
       </w:r>
       <w:r>
         <w:rPr>
@@ -1161,6 +1214,7 @@
           <w:lang w:val="pt-PT"/>
         </w:rPr>
       </w:pPr>
+      <w:proofErr w:type="gramStart"/>
       <w:r>
         <w:t></w:t>
       </w:r>
@@ -1176,7 +1230,16 @@
           <w:bCs/>
           <w:lang w:val="pt-PT"/>
         </w:rPr>
-        <w:t>PEG &gt; 1.0</w:t>
+        <w:t>PEG</w:t>
+      </w:r>
+      <w:proofErr w:type="gramEnd"/>
+      <w:r>
+        <w:rPr>
+          <w:b/>
+          <w:bCs/>
+          <w:lang w:val="pt-PT"/>
+        </w:rPr>
+        <w:t xml:space="preserve"> &gt; 1.0</w:t>
       </w:r>
       <w:r>
         <w:rPr>
@@ -1198,6 +1261,7 @@
           <w:lang w:val="pt-PT"/>
         </w:rPr>
       </w:pPr>
+      <w:proofErr w:type="gramStart"/>
       <w:r>
         <w:t></w:t>
       </w:r>
@@ -1205,7 +1269,14 @@
         <w:rPr>
           <w:lang w:val="pt-PT"/>
         </w:rPr>
-        <w:t xml:space="preserve">  Empresas </w:t>
+        <w:t xml:space="preserve">  Empresas</w:t>
+      </w:r>
+      <w:proofErr w:type="gramEnd"/>
+      <w:r>
+        <w:rPr>
+          <w:lang w:val="pt-PT"/>
+        </w:rPr>
+        <w:t xml:space="preserve"> </w:t>
       </w:r>
       <w:r>
         <w:rPr>
@@ -1242,6 +1313,7 @@
           <w:lang w:val="pt-PT"/>
         </w:rPr>
       </w:pPr>
+      <w:proofErr w:type="gramStart"/>
       <w:r>
         <w:t></w:t>
       </w:r>
@@ -1249,7 +1321,14 @@
         <w:rPr>
           <w:lang w:val="pt-PT"/>
         </w:rPr>
-        <w:t xml:space="preserve">  Empresas </w:t>
+        <w:t xml:space="preserve">  Empresas</w:t>
+      </w:r>
+      <w:proofErr w:type="gramEnd"/>
+      <w:r>
+        <w:rPr>
+          <w:lang w:val="pt-PT"/>
+        </w:rPr>
+        <w:t xml:space="preserve"> </w:t>
       </w:r>
       <w:r>
         <w:rPr>
@@ -1547,6 +1626,7 @@
       </w:pPr>
     </w:p>
     <w:p>
+      <w:proofErr w:type="gramStart"/>
       <w:r>
         <w:t xml:space="preserve">  </w:t>
       </w:r>
@@ -1559,6 +1639,7 @@
         <w:t>Interpretação</w:t>
       </w:r>
       <w:proofErr w:type="spellEnd"/>
+      <w:proofErr w:type="gramEnd"/>
       <w:r>
         <w:t>:</w:t>
       </w:r>
@@ -1619,6 +1700,7 @@
           <w:lang w:val="pt-PT"/>
         </w:rPr>
       </w:pPr>
+      <w:proofErr w:type="gramStart"/>
       <w:r>
         <w:t></w:t>
       </w:r>
@@ -1634,7 +1716,16 @@
           <w:bCs/>
           <w:lang w:val="pt-PT"/>
         </w:rPr>
-        <w:t>Com um valor de 0.783</w:t>
+        <w:t>Com</w:t>
+      </w:r>
+      <w:proofErr w:type="gramEnd"/>
+      <w:r>
+        <w:rPr>
+          <w:b/>
+          <w:bCs/>
+          <w:lang w:val="pt-PT"/>
+        </w:rPr>
+        <w:t xml:space="preserve"> um valor de 0.783</w:t>
       </w:r>
       <w:r>
         <w:rPr>
@@ -1827,6 +1918,7 @@
       </w:pPr>
     </w:p>
     <w:p>
+      <w:proofErr w:type="gramStart"/>
       <w:r>
         <w:t xml:space="preserve">  </w:t>
       </w:r>
@@ -1839,6 +1931,7 @@
         <w:t>Interpretação</w:t>
       </w:r>
       <w:proofErr w:type="spellEnd"/>
+      <w:proofErr w:type="gramEnd"/>
       <w:r>
         <w:t>:</w:t>
       </w:r>
@@ -1899,6 +1992,7 @@
           <w:lang w:val="pt-PT"/>
         </w:rPr>
       </w:pPr>
+      <w:proofErr w:type="gramStart"/>
       <w:r>
         <w:t></w:t>
       </w:r>
@@ -1914,7 +2008,16 @@
           <w:bCs/>
           <w:lang w:val="pt-PT"/>
         </w:rPr>
-        <w:t>Com um valor de 0.923</w:t>
+        <w:t>Com</w:t>
+      </w:r>
+      <w:proofErr w:type="gramEnd"/>
+      <w:r>
+        <w:rPr>
+          <w:b/>
+          <w:bCs/>
+          <w:lang w:val="pt-PT"/>
+        </w:rPr>
+        <w:t xml:space="preserve"> um valor de 0.923</w:t>
       </w:r>
       <w:r>
         <w:rPr>
@@ -2160,6 +2263,7 @@
           <w:lang w:val="pt-PT"/>
         </w:rPr>
       </w:pPr>
+      <w:proofErr w:type="gramStart"/>
       <w:r>
         <w:t></w:t>
       </w:r>
@@ -2175,7 +2279,16 @@
           <w:bCs/>
           <w:lang w:val="pt-PT"/>
         </w:rPr>
-        <w:t>Baixo (Menos de 30%)</w:t>
+        <w:t>Baixo</w:t>
+      </w:r>
+      <w:proofErr w:type="gramEnd"/>
+      <w:r>
+        <w:rPr>
+          <w:b/>
+          <w:bCs/>
+          <w:lang w:val="pt-PT"/>
+        </w:rPr>
+        <w:t xml:space="preserve"> (Menos de 30%)</w:t>
       </w:r>
       <w:r>
         <w:rPr>
@@ -2204,6 +2317,7 @@
           <w:lang w:val="pt-PT"/>
         </w:rPr>
       </w:pPr>
+      <w:proofErr w:type="gramStart"/>
       <w:r>
         <w:t></w:t>
       </w:r>
@@ -2219,7 +2333,16 @@
           <w:bCs/>
           <w:lang w:val="pt-PT"/>
         </w:rPr>
-        <w:t>Médio (30%-60%)</w:t>
+        <w:t>Médio</w:t>
+      </w:r>
+      <w:proofErr w:type="gramEnd"/>
+      <w:r>
+        <w:rPr>
+          <w:b/>
+          <w:bCs/>
+          <w:lang w:val="pt-PT"/>
+        </w:rPr>
+        <w:t xml:space="preserve"> (30%-60%)</w:t>
       </w:r>
       <w:r>
         <w:rPr>
@@ -2234,6 +2357,7 @@
           <w:lang w:val="pt-PT"/>
         </w:rPr>
       </w:pPr>
+      <w:proofErr w:type="gramStart"/>
       <w:r>
         <w:t></w:t>
       </w:r>
@@ -2249,7 +2373,16 @@
           <w:bCs/>
           <w:lang w:val="pt-PT"/>
         </w:rPr>
-        <w:t>Alto (Acima de 60%)</w:t>
+        <w:t>Alto</w:t>
+      </w:r>
+      <w:proofErr w:type="gramEnd"/>
+      <w:r>
+        <w:rPr>
+          <w:b/>
+          <w:bCs/>
+          <w:lang w:val="pt-PT"/>
+        </w:rPr>
+        <w:t xml:space="preserve"> (Acima de 60%)</w:t>
       </w:r>
       <w:r>
         <w:rPr>
@@ -2264,6 +2397,7 @@
           <w:lang w:val="pt-PT"/>
         </w:rPr>
       </w:pPr>
+      <w:proofErr w:type="gramStart"/>
       <w:r>
         <w:t></w:t>
       </w:r>
@@ -2279,7 +2413,16 @@
           <w:bCs/>
           <w:lang w:val="pt-PT"/>
         </w:rPr>
-        <w:t>Acima de 100%</w:t>
+        <w:t>Acima</w:t>
+      </w:r>
+      <w:proofErr w:type="gramEnd"/>
+      <w:r>
+        <w:rPr>
+          <w:b/>
+          <w:bCs/>
+          <w:lang w:val="pt-PT"/>
+        </w:rPr>
+        <w:t xml:space="preserve"> de 100%</w:t>
       </w:r>
       <w:r>
         <w:rPr>
@@ -2294,6 +2437,7 @@
           <w:lang w:val="pt-PT"/>
         </w:rPr>
       </w:pPr>
+      <w:proofErr w:type="gramStart"/>
       <w:r>
         <w:t></w:t>
       </w:r>
@@ -2301,7 +2445,14 @@
         <w:rPr>
           <w:lang w:val="pt-PT"/>
         </w:rPr>
-        <w:t xml:space="preserve">  Se o foco for </w:t>
+        <w:t xml:space="preserve">  Se</w:t>
+      </w:r>
+      <w:proofErr w:type="gramEnd"/>
+      <w:r>
+        <w:rPr>
+          <w:lang w:val="pt-PT"/>
+        </w:rPr>
+        <w:t xml:space="preserve"> o foco for </w:t>
       </w:r>
       <w:r>
         <w:rPr>
@@ -2352,6 +2503,7 @@
           <w:lang w:val="pt-PT"/>
         </w:rPr>
       </w:pPr>
+      <w:proofErr w:type="gramStart"/>
       <w:r>
         <w:t></w:t>
       </w:r>
@@ -2359,7 +2511,14 @@
         <w:rPr>
           <w:lang w:val="pt-PT"/>
         </w:rPr>
-        <w:t xml:space="preserve">  Se o investidor busca </w:t>
+        <w:t xml:space="preserve">  Se</w:t>
+      </w:r>
+      <w:proofErr w:type="gramEnd"/>
+      <w:r>
+        <w:rPr>
+          <w:lang w:val="pt-PT"/>
+        </w:rPr>
+        <w:t xml:space="preserve"> o investidor busca </w:t>
       </w:r>
       <w:r>
         <w:rPr>
@@ -5779,7 +5938,23 @@
           <w:b/>
           <w:bCs/>
         </w:rPr>
-        <w:t xml:space="preserve"> (para ambos)</w:t>
+        <w:t xml:space="preserve"> (</w:t>
+      </w:r>
+      <w:proofErr w:type="gramStart"/>
+      <w:r>
+        <w:rPr>
+          <w:b/>
+          <w:bCs/>
+        </w:rPr>
+        <w:t>para ambos</w:t>
+      </w:r>
+      <w:proofErr w:type="gramEnd"/>
+      <w:r>
+        <w:rPr>
+          <w:b/>
+          <w:bCs/>
+        </w:rPr>
+        <w:t>)</w:t>
       </w:r>
     </w:p>
     <w:p>
@@ -10247,7 +10422,15 @@
             </w:r>
             <w:proofErr w:type="spellEnd"/>
             <w:r>
-              <w:t xml:space="preserve"> a </w:t>
+              <w:t xml:space="preserve"> </w:t>
+            </w:r>
+            <w:proofErr w:type="gramStart"/>
+            <w:r>
+              <w:t>a</w:t>
+            </w:r>
+            <w:proofErr w:type="gramEnd"/>
+            <w:r>
+              <w:t xml:space="preserve"> </w:t>
             </w:r>
             <w:proofErr w:type="spellStart"/>
             <w:r>
@@ -14057,6 +14240,7 @@
         <w:rPr>
           <w:b/>
           <w:bCs/>
+          <w:noProof/>
           <w:lang w:val="pt-PT"/>
         </w:rPr>
         <w:drawing>
@@ -14215,17 +14399,511 @@
           <w:bCs/>
           <w:lang w:val="pt-PT"/>
         </w:rPr>
-        <w:t xml:space="preserve"> Cuidado: Um FCF Yield alto pode, em alguns casos, ser um sinal de risco se a empresa não for sustentável a longo prazo.</w:t>
-      </w:r>
-    </w:p>
-    <w:p>
-      <w:pPr>
-        <w:rPr>
-          <w:b/>
-          <w:bCs/>
-          <w:lang w:val="pt-PT"/>
-        </w:rPr>
-      </w:pPr>
+        <w:t xml:space="preserve"> Cuidado: Um FCF Yield alto pode, em alguns casos, ser um sinal de risco se </w:t>
+      </w:r>
+      <w:proofErr w:type="gramStart"/>
+      <w:r>
+        <w:rPr>
+          <w:b/>
+          <w:bCs/>
+          <w:lang w:val="pt-PT"/>
+        </w:rPr>
+        <w:t>a</w:t>
+      </w:r>
+      <w:proofErr w:type="gramEnd"/>
+      <w:r>
+        <w:rPr>
+          <w:b/>
+          <w:bCs/>
+          <w:lang w:val="pt-PT"/>
+        </w:rPr>
+        <w:t xml:space="preserve"> empresa não for sustentável a longo prazo.</w:t>
+      </w:r>
+    </w:p>
+    <w:p>
+      <w:pPr>
+        <w:rPr>
+          <w:b/>
+          <w:bCs/>
+          <w:lang w:val="pt-PT"/>
+        </w:rPr>
+      </w:pPr>
+    </w:p>
+    <w:p>
+      <w:pPr>
+        <w:rPr>
+          <w:b/>
+          <w:bCs/>
+          <w:lang w:val="pt-PT"/>
+        </w:rPr>
+      </w:pPr>
+    </w:p>
+    <w:p>
+      <w:pPr>
+        <w:rPr>
+          <w:b/>
+          <w:bCs/>
+          <w:lang w:val="pt-PT"/>
+        </w:rPr>
+      </w:pPr>
+    </w:p>
+    <w:p>
+      <w:pPr>
+        <w:rPr>
+          <w:b/>
+          <w:bCs/>
+          <w:lang w:val="pt-PT"/>
+        </w:rPr>
+      </w:pPr>
+      <w:r>
+        <w:rPr>
+          <w:b/>
+          <w:bCs/>
+          <w:lang w:val="pt-PT"/>
+        </w:rPr>
+        <w:t xml:space="preserve">Padrões </w:t>
+      </w:r>
+      <w:proofErr w:type="spellStart"/>
+      <w:r>
+        <w:rPr>
+          <w:b/>
+          <w:bCs/>
+          <w:lang w:val="pt-PT"/>
+        </w:rPr>
+        <w:t>Harmonicos</w:t>
+      </w:r>
+      <w:proofErr w:type="spellEnd"/>
+    </w:p>
+    <w:p>
+      <w:pPr>
+        <w:rPr>
+          <w:b/>
+          <w:bCs/>
+          <w:lang w:val="pt-PT"/>
+        </w:rPr>
+      </w:pPr>
+      <w:r>
+        <w:rPr>
+          <w:b/>
+          <w:bCs/>
+          <w:lang w:val="pt-PT"/>
+        </w:rPr>
+        <w:t xml:space="preserve">Regras clássicas do </w:t>
+      </w:r>
+      <w:proofErr w:type="spellStart"/>
+      <w:r>
+        <w:rPr>
+          <w:b/>
+          <w:bCs/>
+          <w:lang w:val="pt-PT"/>
+        </w:rPr>
+        <w:t>Bat</w:t>
+      </w:r>
+      <w:proofErr w:type="spellEnd"/>
+      <w:r>
+        <w:rPr>
+          <w:b/>
+          <w:bCs/>
+          <w:lang w:val="pt-PT"/>
+        </w:rPr>
+        <w:t xml:space="preserve"> </w:t>
+      </w:r>
+      <w:proofErr w:type="spellStart"/>
+      <w:r>
+        <w:rPr>
+          <w:b/>
+          <w:bCs/>
+          <w:lang w:val="pt-PT"/>
+        </w:rPr>
+        <w:t>pattern</w:t>
+      </w:r>
+      <w:proofErr w:type="spellEnd"/>
+      <w:r>
+        <w:rPr>
+          <w:b/>
+          <w:bCs/>
+          <w:lang w:val="pt-PT"/>
+        </w:rPr>
+        <w:t>:</w:t>
+      </w:r>
+    </w:p>
+    <w:p>
+      <w:pPr>
+        <w:rPr>
+          <w:b/>
+          <w:bCs/>
+          <w:lang w:val="pt-PT"/>
+        </w:rPr>
+      </w:pPr>
+      <w:r>
+        <w:rPr>
+          <w:b/>
+          <w:bCs/>
+          <w:lang w:val="pt-PT"/>
+        </w:rPr>
+        <w:drawing>
+          <wp:inline distT="0" distB="0" distL="0" distR="0" wp14:anchorId="5A91BAC4" wp14:editId="4095EA01">
+            <wp:extent cx="5400040" cy="1263650"/>
+            <wp:effectExtent l="0" t="0" r="0" b="0"/>
+            <wp:docPr id="1279964350" name="Picture 1" descr="A screenshot of a black screen&#10;&#10;AI-generated content may be incorrect."/>
+            <wp:cNvGraphicFramePr>
+              <a:graphicFrameLocks xmlns:a="http://schemas.openxmlformats.org/drawingml/2006/main" noChangeAspect="1"/>
+            </wp:cNvGraphicFramePr>
+            <a:graphic xmlns:a="http://schemas.openxmlformats.org/drawingml/2006/main">
+              <a:graphicData uri="http://schemas.openxmlformats.org/drawingml/2006/picture">
+                <pic:pic xmlns:pic="http://schemas.openxmlformats.org/drawingml/2006/picture">
+                  <pic:nvPicPr>
+                    <pic:cNvPr id="1279964350" name="Picture 1" descr="A screenshot of a black screen&#10;&#10;AI-generated content may be incorrect."/>
+                    <pic:cNvPicPr/>
+                  </pic:nvPicPr>
+                  <pic:blipFill>
+                    <a:blip r:embed="rId29"/>
+                    <a:stretch>
+                      <a:fillRect/>
+                    </a:stretch>
+                  </pic:blipFill>
+                  <pic:spPr>
+                    <a:xfrm>
+                      <a:off x="0" y="0"/>
+                      <a:ext cx="5400040" cy="1263650"/>
+                    </a:xfrm>
+                    <a:prstGeom prst="rect">
+                      <a:avLst/>
+                    </a:prstGeom>
+                  </pic:spPr>
+                </pic:pic>
+              </a:graphicData>
+            </a:graphic>
+          </wp:inline>
+        </w:drawing>
+      </w:r>
+    </w:p>
+    <w:p>
+      <w:pPr>
+        <w:rPr>
+          <w:b/>
+          <w:bCs/>
+          <w:lang w:val="pt-PT"/>
+        </w:rPr>
+      </w:pPr>
+    </w:p>
+    <w:p>
+      <w:pPr>
+        <w:rPr>
+          <w:b/>
+          <w:bCs/>
+          <w:lang w:val="pt-PT"/>
+        </w:rPr>
+      </w:pPr>
+      <w:r>
+        <w:rPr>
+          <w:b/>
+          <w:bCs/>
+          <w:lang w:val="pt-PT"/>
+        </w:rPr>
+        <w:t xml:space="preserve">Regras clássicas do padrão </w:t>
+      </w:r>
+      <w:proofErr w:type="spellStart"/>
+      <w:r>
+        <w:rPr>
+          <w:b/>
+          <w:bCs/>
+          <w:lang w:val="pt-PT"/>
+        </w:rPr>
+        <w:t>Gartley</w:t>
+      </w:r>
+      <w:proofErr w:type="spellEnd"/>
+      <w:r>
+        <w:rPr>
+          <w:b/>
+          <w:bCs/>
+          <w:lang w:val="pt-PT"/>
+        </w:rPr>
+        <w:t>:</w:t>
+      </w:r>
+    </w:p>
+    <w:p>
+      <w:pPr>
+        <w:rPr>
+          <w:b/>
+          <w:bCs/>
+          <w:lang w:val="pt-PT"/>
+        </w:rPr>
+      </w:pPr>
+      <w:r>
+        <w:rPr>
+          <w:b/>
+          <w:bCs/>
+          <w:lang w:val="pt-PT"/>
+        </w:rPr>
+        <w:drawing>
+          <wp:inline distT="0" distB="0" distL="0" distR="0" wp14:anchorId="58DEAE94" wp14:editId="02BCDF92">
+            <wp:extent cx="5400040" cy="1490980"/>
+            <wp:effectExtent l="0" t="0" r="0" b="0"/>
+            <wp:docPr id="1004619159" name="Picture 1" descr="A screenshot of a black and white text&#10;&#10;AI-generated content may be incorrect."/>
+            <wp:cNvGraphicFramePr>
+              <a:graphicFrameLocks xmlns:a="http://schemas.openxmlformats.org/drawingml/2006/main" noChangeAspect="1"/>
+            </wp:cNvGraphicFramePr>
+            <a:graphic xmlns:a="http://schemas.openxmlformats.org/drawingml/2006/main">
+              <a:graphicData uri="http://schemas.openxmlformats.org/drawingml/2006/picture">
+                <pic:pic xmlns:pic="http://schemas.openxmlformats.org/drawingml/2006/picture">
+                  <pic:nvPicPr>
+                    <pic:cNvPr id="1004619159" name="Picture 1" descr="A screenshot of a black and white text&#10;&#10;AI-generated content may be incorrect."/>
+                    <pic:cNvPicPr/>
+                  </pic:nvPicPr>
+                  <pic:blipFill>
+                    <a:blip r:embed="rId30"/>
+                    <a:stretch>
+                      <a:fillRect/>
+                    </a:stretch>
+                  </pic:blipFill>
+                  <pic:spPr>
+                    <a:xfrm>
+                      <a:off x="0" y="0"/>
+                      <a:ext cx="5400040" cy="1490980"/>
+                    </a:xfrm>
+                    <a:prstGeom prst="rect">
+                      <a:avLst/>
+                    </a:prstGeom>
+                  </pic:spPr>
+                </pic:pic>
+              </a:graphicData>
+            </a:graphic>
+          </wp:inline>
+        </w:drawing>
+      </w:r>
+    </w:p>
+    <w:p>
+      <w:pPr>
+        <w:rPr>
+          <w:b/>
+          <w:bCs/>
+        </w:rPr>
+      </w:pPr>
+      <w:proofErr w:type="spellStart"/>
+      <w:r>
+        <w:rPr>
+          <w:b/>
+          <w:bCs/>
+        </w:rPr>
+        <w:lastRenderedPageBreak/>
+        <w:t>Regras</w:t>
+      </w:r>
+      <w:proofErr w:type="spellEnd"/>
+      <w:r>
+        <w:rPr>
+          <w:b/>
+          <w:bCs/>
+        </w:rPr>
+        <w:t xml:space="preserve"> </w:t>
+      </w:r>
+      <w:proofErr w:type="spellStart"/>
+      <w:r>
+        <w:rPr>
+          <w:b/>
+          <w:bCs/>
+        </w:rPr>
+        <w:t>clássicas</w:t>
+      </w:r>
+      <w:proofErr w:type="spellEnd"/>
+      <w:r>
+        <w:rPr>
+          <w:b/>
+          <w:bCs/>
+        </w:rPr>
+        <w:t xml:space="preserve"> do </w:t>
+      </w:r>
+      <w:proofErr w:type="spellStart"/>
+      <w:r>
+        <w:rPr>
+          <w:b/>
+          <w:bCs/>
+        </w:rPr>
+        <w:t>padrão</w:t>
+      </w:r>
+      <w:proofErr w:type="spellEnd"/>
+      <w:r>
+        <w:rPr>
+          <w:b/>
+          <w:bCs/>
+        </w:rPr>
+        <w:t xml:space="preserve"> Crab</w:t>
+      </w:r>
+    </w:p>
+    <w:p>
+      <w:pPr>
+        <w:rPr>
+          <w:b/>
+          <w:bCs/>
+        </w:rPr>
+      </w:pPr>
+    </w:p>
+    <w:p>
+      <w:pPr>
+        <w:rPr>
+          <w:b/>
+          <w:bCs/>
+          <w:lang w:val="pt-PT"/>
+        </w:rPr>
+      </w:pPr>
+      <w:r>
+        <w:rPr>
+          <w:b/>
+          <w:bCs/>
+          <w:lang w:val="pt-PT"/>
+        </w:rPr>
+        <w:drawing>
+          <wp:inline distT="0" distB="0" distL="0" distR="0" wp14:anchorId="7E09642D" wp14:editId="0BBA4170">
+            <wp:extent cx="5400040" cy="1240790"/>
+            <wp:effectExtent l="0" t="0" r="0" b="0"/>
+            <wp:docPr id="1094436288" name="Picture 1" descr="A screenshot of a black box&#10;&#10;AI-generated content may be incorrect."/>
+            <wp:cNvGraphicFramePr>
+              <a:graphicFrameLocks xmlns:a="http://schemas.openxmlformats.org/drawingml/2006/main" noChangeAspect="1"/>
+            </wp:cNvGraphicFramePr>
+            <a:graphic xmlns:a="http://schemas.openxmlformats.org/drawingml/2006/main">
+              <a:graphicData uri="http://schemas.openxmlformats.org/drawingml/2006/picture">
+                <pic:pic xmlns:pic="http://schemas.openxmlformats.org/drawingml/2006/picture">
+                  <pic:nvPicPr>
+                    <pic:cNvPr id="1094436288" name="Picture 1" descr="A screenshot of a black box&#10;&#10;AI-generated content may be incorrect."/>
+                    <pic:cNvPicPr/>
+                  </pic:nvPicPr>
+                  <pic:blipFill>
+                    <a:blip r:embed="rId31"/>
+                    <a:stretch>
+                      <a:fillRect/>
+                    </a:stretch>
+                  </pic:blipFill>
+                  <pic:spPr>
+                    <a:xfrm>
+                      <a:off x="0" y="0"/>
+                      <a:ext cx="5400040" cy="1240790"/>
+                    </a:xfrm>
+                    <a:prstGeom prst="rect">
+                      <a:avLst/>
+                    </a:prstGeom>
+                  </pic:spPr>
+                </pic:pic>
+              </a:graphicData>
+            </a:graphic>
+          </wp:inline>
+        </w:drawing>
+      </w:r>
+    </w:p>
+    <w:p>
+      <w:pPr>
+        <w:rPr>
+          <w:b/>
+          <w:bCs/>
+          <w:lang w:val="pt-PT"/>
+        </w:rPr>
+      </w:pPr>
+    </w:p>
+    <w:p>
+      <w:pPr>
+        <w:rPr>
+          <w:b/>
+          <w:bCs/>
+        </w:rPr>
+      </w:pPr>
+      <w:proofErr w:type="spellStart"/>
+      <w:r>
+        <w:rPr>
+          <w:b/>
+          <w:bCs/>
+        </w:rPr>
+        <w:t>Regras</w:t>
+      </w:r>
+      <w:proofErr w:type="spellEnd"/>
+      <w:r>
+        <w:rPr>
+          <w:b/>
+          <w:bCs/>
+        </w:rPr>
+        <w:t xml:space="preserve"> </w:t>
+      </w:r>
+      <w:proofErr w:type="spellStart"/>
+      <w:r>
+        <w:rPr>
+          <w:b/>
+          <w:bCs/>
+        </w:rPr>
+        <w:t>clássicas</w:t>
+      </w:r>
+      <w:proofErr w:type="spellEnd"/>
+      <w:r>
+        <w:rPr>
+          <w:b/>
+          <w:bCs/>
+        </w:rPr>
+        <w:t xml:space="preserve"> do </w:t>
+      </w:r>
+      <w:proofErr w:type="spellStart"/>
+      <w:r>
+        <w:rPr>
+          <w:b/>
+          <w:bCs/>
+        </w:rPr>
+        <w:t>padrão</w:t>
+      </w:r>
+      <w:proofErr w:type="spellEnd"/>
+      <w:r>
+        <w:rPr>
+          <w:b/>
+          <w:bCs/>
+        </w:rPr>
+        <w:t xml:space="preserve"> Butterfly</w:t>
+      </w:r>
+    </w:p>
+    <w:p>
+      <w:pPr>
+        <w:rPr>
+          <w:b/>
+          <w:bCs/>
+          <w:lang w:val="pt-PT"/>
+        </w:rPr>
+      </w:pPr>
+      <w:r>
+        <w:rPr>
+          <w:b/>
+          <w:bCs/>
+          <w:lang w:val="pt-PT"/>
+        </w:rPr>
+        <w:drawing>
+          <wp:inline distT="0" distB="0" distL="0" distR="0" wp14:anchorId="389DB79B" wp14:editId="6B0808CB">
+            <wp:extent cx="5400040" cy="996315"/>
+            <wp:effectExtent l="0" t="0" r="0" b="0"/>
+            <wp:docPr id="974033692" name="Picture 1" descr="A screenshot of a phone&#10;&#10;AI-generated content may be incorrect."/>
+            <wp:cNvGraphicFramePr>
+              <a:graphicFrameLocks xmlns:a="http://schemas.openxmlformats.org/drawingml/2006/main" noChangeAspect="1"/>
+            </wp:cNvGraphicFramePr>
+            <a:graphic xmlns:a="http://schemas.openxmlformats.org/drawingml/2006/main">
+              <a:graphicData uri="http://schemas.openxmlformats.org/drawingml/2006/picture">
+                <pic:pic xmlns:pic="http://schemas.openxmlformats.org/drawingml/2006/picture">
+                  <pic:nvPicPr>
+                    <pic:cNvPr id="974033692" name="Picture 1" descr="A screenshot of a phone&#10;&#10;AI-generated content may be incorrect."/>
+                    <pic:cNvPicPr/>
+                  </pic:nvPicPr>
+                  <pic:blipFill>
+                    <a:blip r:embed="rId32"/>
+                    <a:stretch>
+                      <a:fillRect/>
+                    </a:stretch>
+                  </pic:blipFill>
+                  <pic:spPr>
+                    <a:xfrm>
+                      <a:off x="0" y="0"/>
+                      <a:ext cx="5400040" cy="996315"/>
+                    </a:xfrm>
+                    <a:prstGeom prst="rect">
+                      <a:avLst/>
+                    </a:prstGeom>
+                  </pic:spPr>
+                </pic:pic>
+              </a:graphicData>
+            </a:graphic>
+          </wp:inline>
+        </w:drawing>
+      </w:r>
     </w:p>
     <w:sectPr>
       <w:pgSz w:w="11906" w:h="16838"/>

</xml_diff>